<commit_message>
Updated project planner and wrote some documentation in the report concerning communication between ESP32 and PC, as well as between camera-module and python.
</commit_message>
<xml_diff>
--- a/Documents/RapportV2.docx
+++ b/Documents/RapportV2.docx
@@ -17,12 +17,6 @@
         <w:gridCol w:w="9771"/>
       </w:tblGrid>
       <w:tr>
-        <w:tblPrEx>
-          <w:tblCellMar>
-            <w:top w:w="0" w:type="dxa"/>
-            <w:bottom w:w="0" w:type="dxa"/>
-          </w:tblCellMar>
-        </w:tblPrEx>
         <w:trPr>
           <w:trHeight w:val="320"/>
         </w:trPr>
@@ -39,9 +33,11 @@
             <w:pPr>
               <w:pStyle w:val="Tabellovsk"/>
             </w:pPr>
+            <w:proofErr w:type="spellStart"/>
             <w:r>
               <w:t>Title</w:t>
             </w:r>
+            <w:proofErr w:type="spellEnd"/>
             <w:r>
               <w:t>:</w:t>
             </w:r>
@@ -49,12 +45,6 @@
         </w:tc>
       </w:tr>
       <w:tr>
-        <w:tblPrEx>
-          <w:tblCellMar>
-            <w:top w:w="0" w:type="dxa"/>
-            <w:bottom w:w="0" w:type="dxa"/>
-          </w:tblCellMar>
-        </w:tblPrEx>
         <w:trPr>
           <w:trHeight w:val="900"/>
         </w:trPr>
@@ -125,12 +115,6 @@
         <w:gridCol w:w="2300"/>
       </w:tblGrid>
       <w:tr>
-        <w:tblPrEx>
-          <w:tblCellMar>
-            <w:top w:w="0" w:type="dxa"/>
-            <w:bottom w:w="0" w:type="dxa"/>
-          </w:tblCellMar>
-        </w:tblPrEx>
         <w:trPr>
           <w:trHeight w:val="320"/>
           <w:tblHeader/>
@@ -166,12 +150,6 @@
         </w:tc>
       </w:tr>
       <w:tr>
-        <w:tblPrEx>
-          <w:tblCellMar>
-            <w:top w:w="0" w:type="dxa"/>
-            <w:bottom w:w="0" w:type="dxa"/>
-          </w:tblCellMar>
-        </w:tblPrEx>
         <w:trPr>
           <w:trHeight w:val="900"/>
           <w:tblHeader/>
@@ -189,32 +167,27 @@
           <w:p>
             <w:pPr>
               <w:pStyle w:val="InformasjonUth"/>
-              <w:rPr>
-                <w:lang w:val="en-GB"/>
-              </w:rPr>
             </w:pPr>
             <w:r>
-              <w:rPr>
-                <w:lang w:val="en-GB"/>
-              </w:rPr>
-              <w:t>Håkon Bjerkgaard Waldum, Ruben Svedal Jørundland, Marc</w:t>
+              <w:t xml:space="preserve">Håkon Bjerkgaard Waldum, Ruben Svedal </w:t>
             </w:r>
+            <w:proofErr w:type="spellStart"/>
             <w:r>
-              <w:rPr>
-                <w:lang w:val="en-GB"/>
-              </w:rPr>
-              <w:t>us Olai Grindvik</w:t>
+              <w:t>Jørundland</w:t>
             </w:r>
+            <w:proofErr w:type="spellEnd"/>
+            <w:r>
+              <w:t xml:space="preserve">, Marcus Olai </w:t>
+            </w:r>
+            <w:proofErr w:type="spellStart"/>
+            <w:r>
+              <w:t>Grindvik</w:t>
+            </w:r>
+            <w:proofErr w:type="spellEnd"/>
           </w:p>
         </w:tc>
       </w:tr>
       <w:tr>
-        <w:tblPrEx>
-          <w:tblCellMar>
-            <w:top w:w="0" w:type="dxa"/>
-            <w:bottom w:w="0" w:type="dxa"/>
-          </w:tblCellMar>
-        </w:tblPrEx>
         <w:trPr>
           <w:trHeight w:val="320"/>
         </w:trPr>
@@ -249,8 +222,13 @@
               <w:pStyle w:val="Tabellovsk"/>
             </w:pPr>
             <w:r>
-              <w:t>Course code</w:t>
+              <w:t xml:space="preserve">Course </w:t>
             </w:r>
+            <w:proofErr w:type="spellStart"/>
+            <w:r>
+              <w:t>code</w:t>
+            </w:r>
+            <w:proofErr w:type="spellEnd"/>
             <w:r>
               <w:t>:</w:t>
             </w:r>
@@ -269,7 +247,15 @@
               <w:pStyle w:val="Tabellovsk"/>
             </w:pPr>
             <w:r>
-              <w:t>Course title:</w:t>
+              <w:t xml:space="preserve">Course </w:t>
+            </w:r>
+            <w:proofErr w:type="spellStart"/>
+            <w:r>
+              <w:t>title</w:t>
+            </w:r>
+            <w:proofErr w:type="spellEnd"/>
+            <w:r>
+              <w:t>:</w:t>
             </w:r>
           </w:p>
         </w:tc>
@@ -284,9 +270,11 @@
             <w:pPr>
               <w:pStyle w:val="Tabellovsk"/>
             </w:pPr>
+            <w:proofErr w:type="spellStart"/>
             <w:r>
               <w:t>Restriction</w:t>
             </w:r>
+            <w:proofErr w:type="spellEnd"/>
             <w:r>
               <w:t>:</w:t>
             </w:r>
@@ -294,12 +282,6 @@
         </w:tc>
       </w:tr>
       <w:tr>
-        <w:tblPrEx>
-          <w:tblCellMar>
-            <w:top w:w="0" w:type="dxa"/>
-            <w:bottom w:w="0" w:type="dxa"/>
-          </w:tblCellMar>
-        </w:tblPrEx>
         <w:trPr>
           <w:trHeight w:val="567"/>
         </w:trPr>
@@ -358,12 +340,42 @@
                 <w:lang w:val="en-US"/>
               </w:rPr>
             </w:pPr>
+            <w:proofErr w:type="spellStart"/>
             <w:r>
               <w:rPr>
                 <w:lang w:val="en-US"/>
               </w:rPr>
-              <w:t>Introduksjon til Mekatronikk</w:t>
+              <w:t>Introduksjon</w:t>
             </w:r>
+            <w:proofErr w:type="spellEnd"/>
+            <w:r>
+              <w:rPr>
+                <w:lang w:val="en-US"/>
+              </w:rPr>
+              <w:t xml:space="preserve"> </w:t>
+            </w:r>
+            <w:proofErr w:type="spellStart"/>
+            <w:r>
+              <w:rPr>
+                <w:lang w:val="en-US"/>
+              </w:rPr>
+              <w:t>til</w:t>
+            </w:r>
+            <w:proofErr w:type="spellEnd"/>
+            <w:r>
+              <w:rPr>
+                <w:lang w:val="en-US"/>
+              </w:rPr>
+              <w:t xml:space="preserve"> </w:t>
+            </w:r>
+            <w:proofErr w:type="spellStart"/>
+            <w:r>
+              <w:rPr>
+                <w:lang w:val="en-US"/>
+              </w:rPr>
+              <w:t>Mekatronikk</w:t>
+            </w:r>
+            <w:proofErr w:type="spellEnd"/>
           </w:p>
         </w:tc>
         <w:tc>
@@ -387,12 +399,6 @@
         </w:tc>
       </w:tr>
       <w:tr>
-        <w:tblPrEx>
-          <w:tblCellMar>
-            <w:top w:w="0" w:type="dxa"/>
-            <w:bottom w:w="0" w:type="dxa"/>
-          </w:tblCellMar>
-        </w:tblPrEx>
         <w:trPr>
           <w:trHeight w:val="320"/>
         </w:trPr>
@@ -408,9 +414,19 @@
             <w:pPr>
               <w:pStyle w:val="Tabellovsk"/>
             </w:pPr>
+            <w:proofErr w:type="spellStart"/>
             <w:r>
-              <w:t>Study programe</w:t>
+              <w:t>Study</w:t>
             </w:r>
+            <w:proofErr w:type="spellEnd"/>
+            <w:r>
+              <w:t xml:space="preserve"> </w:t>
+            </w:r>
+            <w:proofErr w:type="spellStart"/>
+            <w:r>
+              <w:t>programe</w:t>
+            </w:r>
+            <w:proofErr w:type="spellEnd"/>
             <w:r>
               <w:t>:</w:t>
             </w:r>
@@ -428,8 +444,21 @@
               <w:pStyle w:val="Tabellovsk"/>
             </w:pPr>
             <w:r>
-              <w:t xml:space="preserve"> pages/Appendix</w:t>
+              <w:t xml:space="preserve"> </w:t>
             </w:r>
+            <w:proofErr w:type="spellStart"/>
+            <w:r>
+              <w:t>pages</w:t>
+            </w:r>
+            <w:proofErr w:type="spellEnd"/>
+            <w:r>
+              <w:t>/</w:t>
+            </w:r>
+            <w:proofErr w:type="spellStart"/>
+            <w:r>
+              <w:t>Appendix</w:t>
+            </w:r>
+            <w:proofErr w:type="spellEnd"/>
             <w:r>
               <w:t>:</w:t>
             </w:r>
@@ -453,12 +482,6 @@
         </w:tc>
       </w:tr>
       <w:tr>
-        <w:tblPrEx>
-          <w:tblCellMar>
-            <w:top w:w="0" w:type="dxa"/>
-            <w:bottom w:w="0" w:type="dxa"/>
-          </w:tblCellMar>
-        </w:tblPrEx>
         <w:trPr>
           <w:trHeight w:val="567"/>
         </w:trPr>
@@ -520,12 +543,6 @@
         <w:gridCol w:w="9781"/>
       </w:tblGrid>
       <w:tr>
-        <w:tblPrEx>
-          <w:tblCellMar>
-            <w:top w:w="0" w:type="dxa"/>
-            <w:bottom w:w="0" w:type="dxa"/>
-          </w:tblCellMar>
-        </w:tblPrEx>
         <w:trPr>
           <w:trHeight w:val="320"/>
         </w:trPr>
@@ -552,12 +569,6 @@
         </w:tc>
       </w:tr>
       <w:tr>
-        <w:tblPrEx>
-          <w:tblCellMar>
-            <w:top w:w="0" w:type="dxa"/>
-            <w:bottom w:w="0" w:type="dxa"/>
-          </w:tblCellMar>
-        </w:tblPrEx>
         <w:trPr>
           <w:trHeight w:val="900"/>
         </w:trPr>
@@ -593,12 +604,6 @@
         <w:gridCol w:w="9771"/>
       </w:tblGrid>
       <w:tr>
-        <w:tblPrEx>
-          <w:tblCellMar>
-            <w:top w:w="0" w:type="dxa"/>
-            <w:bottom w:w="0" w:type="dxa"/>
-          </w:tblCellMar>
-        </w:tblPrEx>
         <w:trPr>
           <w:trHeight w:val="320"/>
         </w:trPr>
@@ -615,9 +620,11 @@
             <w:pPr>
               <w:pStyle w:val="Tabellovsk"/>
             </w:pPr>
+            <w:proofErr w:type="spellStart"/>
             <w:r>
               <w:t>Summary</w:t>
             </w:r>
+            <w:proofErr w:type="spellEnd"/>
             <w:r>
               <w:t>:</w:t>
             </w:r>
@@ -625,12 +632,6 @@
         </w:tc>
       </w:tr>
       <w:tr>
-        <w:tblPrEx>
-          <w:tblCellMar>
-            <w:top w:w="0" w:type="dxa"/>
-            <w:bottom w:w="0" w:type="dxa"/>
-          </w:tblCellMar>
-        </w:tblPrEx>
         <w:trPr>
           <w:trHeight w:val="5151"/>
         </w:trPr>
@@ -756,6 +757,7 @@
         </w:rPr>
         <w:t xml:space="preserve">NTNU </w:t>
       </w:r>
+      <w:proofErr w:type="spellStart"/>
       <w:r>
         <w:rPr>
           <w:rFonts w:ascii="Arial" w:hAnsi="Arial" w:cs="Arial"/>
@@ -763,7 +765,17 @@
           <w:szCs w:val="24"/>
           <w:lang w:val="en-GB"/>
         </w:rPr>
-        <w:t>Ålesund.</w:t>
+        <w:t>Ålesund</w:t>
+      </w:r>
+      <w:proofErr w:type="spellEnd"/>
+      <w:r>
+        <w:rPr>
+          <w:rFonts w:ascii="Arial" w:hAnsi="Arial" w:cs="Arial"/>
+          <w:sz w:val="24"/>
+          <w:szCs w:val="24"/>
+          <w:lang w:val="en-GB"/>
+        </w:rPr>
+        <w:t>.</w:t>
       </w:r>
     </w:p>
     <w:p>
@@ -2859,7 +2871,26 @@
           <w:lang w:val="en-GB"/>
         </w:rPr>
         <w:br/>
-        <w:t xml:space="preserve">AppendixList used in APPENDIX section. </w:t>
+      </w:r>
+      <w:proofErr w:type="spellStart"/>
+      <w:r>
+        <w:rPr>
+          <w:rFonts w:ascii="Arial" w:hAnsi="Arial" w:cs="Arial"/>
+          <w:i/>
+          <w:color w:val="0000FF"/>
+          <w:lang w:val="en-GB"/>
+        </w:rPr>
+        <w:t>AppendixList</w:t>
+      </w:r>
+      <w:proofErr w:type="spellEnd"/>
+      <w:r>
+        <w:rPr>
+          <w:rFonts w:ascii="Arial" w:hAnsi="Arial" w:cs="Arial"/>
+          <w:i/>
+          <w:color w:val="0000FF"/>
+          <w:lang w:val="en-GB"/>
+        </w:rPr>
+        <w:t xml:space="preserve"> used in APPENDIX section. </w:t>
       </w:r>
       <w:r>
         <w:rPr>
@@ -2960,7 +2991,27 @@
           <w:color w:val="0000FF"/>
           <w:lang w:val="en-GB"/>
         </w:rPr>
-        <w:t xml:space="preserve">uctured by creating sub-chapters under main shapters. To some </w:t>
+        <w:t xml:space="preserve">uctured by creating sub-chapters under main </w:t>
+      </w:r>
+      <w:proofErr w:type="spellStart"/>
+      <w:r>
+        <w:rPr>
+          <w:rFonts w:ascii="Arial" w:hAnsi="Arial" w:cs="Arial"/>
+          <w:i/>
+          <w:color w:val="0000FF"/>
+          <w:lang w:val="en-GB"/>
+        </w:rPr>
+        <w:t>shapters</w:t>
+      </w:r>
+      <w:proofErr w:type="spellEnd"/>
+      <w:r>
+        <w:rPr>
+          <w:rFonts w:ascii="Arial" w:hAnsi="Arial" w:cs="Arial"/>
+          <w:i/>
+          <w:color w:val="0000FF"/>
+          <w:lang w:val="en-GB"/>
+        </w:rPr>
+        <w:t xml:space="preserve">. To some </w:t>
       </w:r>
       <w:r>
         <w:rPr>
@@ -2971,14 +3022,25 @@
         </w:rPr>
         <w:t xml:space="preserve">extent </w:t>
       </w:r>
-      <w:r>
-        <w:rPr>
-          <w:rFonts w:ascii="Arial" w:hAnsi="Arial" w:cs="Arial"/>
-          <w:i/>
-          <w:color w:val="0000FF"/>
-          <w:lang w:val="en-GB"/>
-        </w:rPr>
-        <w:t xml:space="preserve">uou are </w:t>
+      <w:proofErr w:type="spellStart"/>
+      <w:r>
+        <w:rPr>
+          <w:rFonts w:ascii="Arial" w:hAnsi="Arial" w:cs="Arial"/>
+          <w:i/>
+          <w:color w:val="0000FF"/>
+          <w:lang w:val="en-GB"/>
+        </w:rPr>
+        <w:t>uou</w:t>
+      </w:r>
+      <w:proofErr w:type="spellEnd"/>
+      <w:r>
+        <w:rPr>
+          <w:rFonts w:ascii="Arial" w:hAnsi="Arial" w:cs="Arial"/>
+          <w:i/>
+          <w:color w:val="0000FF"/>
+          <w:lang w:val="en-GB"/>
+        </w:rPr>
+        <w:t xml:space="preserve"> are </w:t>
       </w:r>
       <w:r>
         <w:rPr>
@@ -2996,7 +3058,27 @@
           <w:color w:val="0000FF"/>
           <w:lang w:val="en-GB"/>
         </w:rPr>
-        <w:t>sub-chaøpters and levels  you want</w:t>
+        <w:t>sub-</w:t>
+      </w:r>
+      <w:proofErr w:type="spellStart"/>
+      <w:r>
+        <w:rPr>
+          <w:rFonts w:ascii="Arial" w:hAnsi="Arial" w:cs="Arial"/>
+          <w:i/>
+          <w:color w:val="0000FF"/>
+          <w:lang w:val="en-GB"/>
+        </w:rPr>
+        <w:t>chaøpters</w:t>
+      </w:r>
+      <w:proofErr w:type="spellEnd"/>
+      <w:r>
+        <w:rPr>
+          <w:rFonts w:ascii="Arial" w:hAnsi="Arial" w:cs="Arial"/>
+          <w:i/>
+          <w:color w:val="0000FF"/>
+          <w:lang w:val="en-GB"/>
+        </w:rPr>
+        <w:t xml:space="preserve"> and levels  you want</w:t>
       </w:r>
       <w:r>
         <w:rPr>
@@ -3442,7 +3524,21 @@
         <w:rPr>
           <w:lang w:val="en-GB"/>
         </w:rPr>
-        <w:t>based on modular robots. The task is to craft a modular snake-like robot that can find an object in a maze with the help of a overhead-camera as well as a front-mounted camera</w:t>
+        <w:t xml:space="preserve">based on modular robots. The task is to craft a modular snake-like robot that can find an object in a maze with the help of </w:t>
+      </w:r>
+      <w:proofErr w:type="spellStart"/>
+      <w:r>
+        <w:rPr>
+          <w:lang w:val="en-GB"/>
+        </w:rPr>
+        <w:t>a</w:t>
+      </w:r>
+      <w:proofErr w:type="spellEnd"/>
+      <w:r>
+        <w:rPr>
+          <w:lang w:val="en-GB"/>
+        </w:rPr>
+        <w:t xml:space="preserve"> overhead-camera as well as a front-mounted camera</w:t>
       </w:r>
       <w:r>
         <w:rPr>
@@ -3480,7 +3576,63 @@
         <w:rPr>
           <w:lang w:val="en-GB"/>
         </w:rPr>
-        <w:t xml:space="preserve"> given to us by Houxian Zhang in the course “Introduksjon til Mekatronikk”</w:t>
+        <w:t xml:space="preserve"> given to us by </w:t>
+      </w:r>
+      <w:proofErr w:type="spellStart"/>
+      <w:r>
+        <w:rPr>
+          <w:lang w:val="en-GB"/>
+        </w:rPr>
+        <w:t>Houxian</w:t>
+      </w:r>
+      <w:proofErr w:type="spellEnd"/>
+      <w:r>
+        <w:rPr>
+          <w:lang w:val="en-GB"/>
+        </w:rPr>
+        <w:t xml:space="preserve"> Zhang in the course “</w:t>
+      </w:r>
+      <w:proofErr w:type="spellStart"/>
+      <w:r>
+        <w:rPr>
+          <w:lang w:val="en-GB"/>
+        </w:rPr>
+        <w:t>Introduksjon</w:t>
+      </w:r>
+      <w:proofErr w:type="spellEnd"/>
+      <w:r>
+        <w:rPr>
+          <w:lang w:val="en-GB"/>
+        </w:rPr>
+        <w:t xml:space="preserve"> </w:t>
+      </w:r>
+      <w:proofErr w:type="spellStart"/>
+      <w:r>
+        <w:rPr>
+          <w:lang w:val="en-GB"/>
+        </w:rPr>
+        <w:t>til</w:t>
+      </w:r>
+      <w:proofErr w:type="spellEnd"/>
+      <w:r>
+        <w:rPr>
+          <w:lang w:val="en-GB"/>
+        </w:rPr>
+        <w:t xml:space="preserve"> </w:t>
+      </w:r>
+      <w:proofErr w:type="spellStart"/>
+      <w:r>
+        <w:rPr>
+          <w:lang w:val="en-GB"/>
+        </w:rPr>
+        <w:t>Mekatronikk</w:t>
+      </w:r>
+      <w:proofErr w:type="spellEnd"/>
+      <w:r>
+        <w:rPr>
+          <w:lang w:val="en-GB"/>
+        </w:rPr>
+        <w:t>”</w:t>
       </w:r>
       <w:r>
         <w:rPr>
@@ -3538,7 +3690,21 @@
         <w:rPr>
           <w:lang w:val="en-GB"/>
         </w:rPr>
-        <w:t>There is also a goal of remote monitoring/control GUI. We want to be able to remotely control it via WiFi/Bluetooth, and remote</w:t>
+        <w:t xml:space="preserve">There is also a goal of remote monitoring/control GUI. We want to be able to remotely control it via </w:t>
+      </w:r>
+      <w:proofErr w:type="spellStart"/>
+      <w:r>
+        <w:rPr>
+          <w:lang w:val="en-GB"/>
+        </w:rPr>
+        <w:t>WiFi</w:t>
+      </w:r>
+      <w:proofErr w:type="spellEnd"/>
+      <w:r>
+        <w:rPr>
+          <w:lang w:val="en-GB"/>
+        </w:rPr>
+        <w:t>/Bluetooth, and remote</w:t>
       </w:r>
       <w:r>
         <w:rPr>
@@ -3578,43 +3744,41 @@
         </w:rPr>
         <w:t>entire process for the task, from the beginning with building a theory for how this all should be achieved, till the final steps of testing and seeing it through to the end.</w:t>
       </w:r>
-      <w:bookmarkStart w:id="5" w:name="_GoBack"/>
+    </w:p>
+    <w:p>
+      <w:pPr>
+        <w:pStyle w:val="Overskrift1"/>
+        <w:rPr>
+          <w:lang w:val="en-GB"/>
+        </w:rPr>
+      </w:pPr>
+      <w:bookmarkStart w:id="5" w:name="_Toc22127233"/>
+      <w:r>
+        <w:rPr>
+          <w:lang w:val="en-GB"/>
+        </w:rPr>
+        <w:t>Background and theoretical basis</w:t>
+      </w:r>
       <w:bookmarkEnd w:id="5"/>
     </w:p>
     <w:p>
       <w:pPr>
-        <w:pStyle w:val="Overskrift1"/>
-        <w:rPr>
-          <w:lang w:val="en-GB"/>
-        </w:rPr>
-      </w:pPr>
-      <w:bookmarkStart w:id="6" w:name="_Toc22127233"/>
-      <w:r>
-        <w:rPr>
-          <w:lang w:val="en-GB"/>
-        </w:rPr>
-        <w:t>Background and theoretical basis</w:t>
+        <w:pStyle w:val="Overskrift2"/>
+        <w:rPr>
+          <w:lang w:val="en-GB"/>
+        </w:rPr>
+      </w:pPr>
+      <w:bookmarkStart w:id="6" w:name="_Toc22127234"/>
+      <w:r>
+        <w:rPr>
+          <w:lang w:val="en-GB"/>
+        </w:rPr>
+        <w:t>Power Consumption</w:t>
       </w:r>
       <w:bookmarkEnd w:id="6"/>
     </w:p>
     <w:p>
       <w:pPr>
-        <w:pStyle w:val="Overskrift2"/>
-        <w:rPr>
-          <w:lang w:val="en-GB"/>
-        </w:rPr>
-      </w:pPr>
-      <w:bookmarkStart w:id="7" w:name="_Toc22127234"/>
-      <w:r>
-        <w:rPr>
-          <w:lang w:val="en-GB"/>
-        </w:rPr>
-        <w:t>Power Consumption</w:t>
-      </w:r>
-      <w:bookmarkEnd w:id="7"/>
-    </w:p>
-    <w:p>
-      <w:pPr>
         <w:rPr>
           <w:lang w:val="en-GB"/>
         </w:rPr>
@@ -3697,7 +3861,21 @@
         <w:rPr>
           <w:lang w:val="en-GB"/>
         </w:rPr>
-        <w:t xml:space="preserve">The ESP32 has several different modes it can run in to save on power consumption. For our purpose where we want access to its WiFi-capabilities </w:t>
+        <w:t xml:space="preserve">The ESP32 has several different modes it can run in to save on power consumption. For our purpose where we want access to its </w:t>
+      </w:r>
+      <w:proofErr w:type="spellStart"/>
+      <w:r>
+        <w:rPr>
+          <w:lang w:val="en-GB"/>
+        </w:rPr>
+        <w:t>WiFi</w:t>
+      </w:r>
+      <w:proofErr w:type="spellEnd"/>
+      <w:r>
+        <w:rPr>
+          <w:lang w:val="en-GB"/>
+        </w:rPr>
+        <w:t xml:space="preserve">-capabilities </w:t>
       </w:r>
       <w:r>
         <w:rPr>
@@ -3719,6 +3897,7 @@
           <w:id w:val="-1939972603"/>
           <w:citation/>
         </w:sdtPr>
+        <w:sdtEndPr/>
         <w:sdtContent>
           <w:r>
             <w:rPr>
@@ -3811,6 +3990,7 @@
           <w:id w:val="2139218944"/>
           <w:citation/>
         </w:sdtPr>
+        <w:sdtEndPr/>
         <w:sdtContent>
           <w:r>
             <w:rPr>
@@ -3905,6 +4085,7 @@
           <w:id w:val="414211919"/>
           <w:citation/>
         </w:sdtPr>
+        <w:sdtEndPr/>
         <w:sdtContent>
           <w:r>
             <w:rPr>
@@ -3992,6 +4173,7 @@
           <w:id w:val="2097678894"/>
           <w:citation/>
         </w:sdtPr>
+        <w:sdtEndPr/>
         <w:sdtContent>
           <w:r>
             <w:rPr>
@@ -4669,14 +4851,7 @@
               <w:rFonts w:ascii="Cambria Math" w:hAnsi="Cambria Math"/>
               <w:lang w:val="en-GB"/>
             </w:rPr>
-            <m:t>*η=9.25W</m:t>
-          </m:r>
-          <m:r>
-            <w:rPr>
-              <w:rFonts w:ascii="Cambria Math" w:hAnsi="Cambria Math"/>
-              <w:lang w:val="en-GB"/>
-            </w:rPr>
-            <m:t>⇒</m:t>
+            <m:t>*η=9.25W⇒</m:t>
           </m:r>
           <m:sSub>
             <m:sSubPr>
@@ -4865,14 +5040,7 @@
               <w:rFonts w:ascii="Cambria Math" w:hAnsi="Cambria Math"/>
               <w:lang w:val="en-GB"/>
             </w:rPr>
-            <m:t>=</m:t>
-          </m:r>
-          <m:r>
-            <w:rPr>
-              <w:rFonts w:ascii="Cambria Math" w:hAnsi="Cambria Math"/>
-              <w:lang w:val="en-GB"/>
-            </w:rPr>
-            <m:t>2056mA</m:t>
+            <m:t>=2056mA</m:t>
           </m:r>
         </m:oMath>
       </m:oMathPara>
@@ -4942,15 +5110,244 @@
           <w:lang w:val="en-GB"/>
         </w:rPr>
       </w:pPr>
-      <w:bookmarkStart w:id="8" w:name="_Toc22127235"/>
+      <w:bookmarkStart w:id="7" w:name="_Toc22127235"/>
+      <w:r>
+        <w:rPr>
+          <w:lang w:val="en-GB"/>
+        </w:rPr>
+        <w:t>METHODS</w:t>
+      </w:r>
+      <w:bookmarkEnd w:id="7"/>
+    </w:p>
+    <w:p>
+      <w:pPr>
+        <w:pStyle w:val="Overskrift2"/>
+        <w:rPr>
+          <w:lang w:val="en-GB"/>
+        </w:rPr>
+      </w:pPr>
+      <w:bookmarkStart w:id="8" w:name="_Toc22127236"/>
+      <w:r>
+        <w:rPr>
+          <w:lang w:val="en-GB"/>
+        </w:rPr>
+        <w:t>Applied Theories</w:t>
+      </w:r>
+      <w:bookmarkEnd w:id="8"/>
+    </w:p>
+    <w:p>
+      <w:pPr>
+        <w:pStyle w:val="Overskrift2"/>
+        <w:rPr>
+          <w:lang w:val="en-GB"/>
+        </w:rPr>
+      </w:pPr>
+      <w:bookmarkStart w:id="9" w:name="_Toc22127237"/>
+      <w:r>
+        <w:rPr>
+          <w:lang w:val="en-GB"/>
+        </w:rPr>
+        <w:t>Test Setup and Plan</w:t>
+      </w:r>
+      <w:bookmarkEnd w:id="9"/>
+    </w:p>
+    <w:p>
+      <w:pPr>
+        <w:pStyle w:val="Overskrift2"/>
+        <w:rPr>
+          <w:lang w:val="en-GB"/>
+        </w:rPr>
+      </w:pPr>
+      <w:bookmarkStart w:id="10" w:name="_Toc22127238"/>
+      <w:r>
+        <w:rPr>
+          <w:lang w:val="en-GB"/>
+        </w:rPr>
+        <w:t>Computer Analysis Programs</w:t>
+      </w:r>
+      <w:bookmarkEnd w:id="10"/>
+    </w:p>
+    <w:p>
+      <w:pPr>
+        <w:pStyle w:val="Overskrift2"/>
+        <w:rPr>
+          <w:lang w:val="en-GB"/>
+        </w:rPr>
+      </w:pPr>
+      <w:r>
+        <w:rPr>
+          <w:lang w:val="en-GB"/>
+        </w:rPr>
+        <w:t>Communication</w:t>
+      </w:r>
+    </w:p>
+    <w:p>
+      <w:pPr>
+        <w:pStyle w:val="Overskrift3"/>
+        <w:rPr>
+          <w:lang w:val="en-GB"/>
+        </w:rPr>
+      </w:pPr>
+      <w:r>
+        <w:rPr>
+          <w:lang w:val="en-GB"/>
+        </w:rPr>
+        <w:t>Communication between ESP32 and PC</w:t>
+      </w:r>
+    </w:p>
+    <w:p>
+      <w:pPr>
+        <w:rPr>
+          <w:lang w:val="en-GB"/>
+        </w:rPr>
+      </w:pPr>
+      <w:r>
+        <w:rPr>
+          <w:lang w:val="en-GB"/>
+        </w:rPr>
+        <w:t xml:space="preserve">Our initial plan for communication between the ESP32 and the computer was to use </w:t>
+      </w:r>
+      <w:proofErr w:type="spellStart"/>
+      <w:r>
+        <w:rPr>
+          <w:lang w:val="en-GB"/>
+        </w:rPr>
+        <w:t>WiFi</w:t>
+      </w:r>
+      <w:proofErr w:type="spellEnd"/>
+      <w:r>
+        <w:rPr>
+          <w:lang w:val="en-GB"/>
+        </w:rPr>
+        <w:t xml:space="preserve"> and send information via TCP. This is because TCP sen</w:t>
+      </w:r>
+      <w:r>
+        <w:rPr>
+          <w:lang w:val="en-GB"/>
+        </w:rPr>
+        <w:t xml:space="preserve">ds a message back when receiving packets to give notice if the package does not arrive or there is any other problem </w:t>
+      </w:r>
       <w:r>
         <w:rPr>
           <w:lang w:val="en-GB"/>
         </w:rPr>
         <w:lastRenderedPageBreak/>
-        <w:t>METHODS</w:t>
-      </w:r>
-      <w:bookmarkEnd w:id="8"/>
+        <w:t>(receiver not connected to the internet etc.). But during the testing phase we saw that sending just a 100x200 array</w:t>
+      </w:r>
+      <w:r>
+        <w:rPr>
+          <w:lang w:val="en-GB"/>
+        </w:rPr>
+        <w:t xml:space="preserve"> could take up to 9s one way. This</w:t>
+      </w:r>
+      <w:r>
+        <w:rPr>
+          <w:lang w:val="en-GB"/>
+        </w:rPr>
+        <w:t xml:space="preserve"> would take way too much time to be able to actively send pictures and get information back to the snake to tell it if it has found the object.</w:t>
+      </w:r>
+    </w:p>
+    <w:p>
+      <w:pPr>
+        <w:rPr>
+          <w:lang w:val="en-GB"/>
+        </w:rPr>
+      </w:pPr>
+    </w:p>
+    <w:p>
+      <w:pPr>
+        <w:rPr>
+          <w:lang w:val="en-GB"/>
+        </w:rPr>
+      </w:pPr>
+      <w:r>
+        <w:rPr>
+          <w:lang w:val="en-GB"/>
+        </w:rPr>
+        <w:t>It was quickly decided to try out UDP to check the time for sending information via this protocol instead. The downside to using UDP is of course that it is “fire-and-forget”. It does not care if the receiver is not online, it send the packet and is quite happy with the result regardless of what happens with the packet.</w:t>
+      </w:r>
+    </w:p>
+    <w:p>
+      <w:pPr>
+        <w:rPr>
+          <w:lang w:val="en-GB"/>
+        </w:rPr>
+      </w:pPr>
+    </w:p>
+    <w:p>
+      <w:pPr>
+        <w:rPr>
+          <w:lang w:val="en-GB"/>
+        </w:rPr>
+      </w:pPr>
+      <w:r>
+        <w:rPr>
+          <w:lang w:val="en-GB"/>
+        </w:rPr>
+        <w:t xml:space="preserve">During testing here it was found that sending the same array as earlier took less than 1ms. This is a drastic improvement and </w:t>
+      </w:r>
+      <w:r>
+        <w:rPr>
+          <w:lang w:val="en-GB"/>
+        </w:rPr>
+        <w:t xml:space="preserve">it was quickly decided that this is the protocol to use. We do not see it as a huge risk, as the PC and the snake will not be far from each other, and we will also make a checksum-kind of check to see that the package is </w:t>
+      </w:r>
+      <w:r>
+        <w:rPr>
+          <w:lang w:val="en-GB"/>
+        </w:rPr>
+        <w:t>received as it is expected.</w:t>
+      </w:r>
+    </w:p>
+    <w:p>
+      <w:pPr>
+        <w:rPr>
+          <w:lang w:val="en-GB"/>
+        </w:rPr>
+      </w:pPr>
+    </w:p>
+    <w:p>
+      <w:pPr>
+        <w:rPr>
+          <w:lang w:val="en-GB"/>
+        </w:rPr>
+      </w:pPr>
+      <w:r>
+        <w:rPr>
+          <w:lang w:val="en-GB"/>
+        </w:rPr>
+        <w:t xml:space="preserve">As for how to send the pictures from the front-facing camera to the PC, </w:t>
+      </w:r>
+      <w:r>
+        <w:rPr>
+          <w:lang w:val="en-GB"/>
+        </w:rPr>
+        <w:t xml:space="preserve">after testing the first camera that was supplied (a VC0706 UART Camera) </w:t>
+      </w:r>
+      <w:r>
+        <w:rPr>
+          <w:lang w:val="en-GB"/>
+        </w:rPr>
+        <w:t xml:space="preserve">it was found that it did not want to communicate with anything. Therefore it was changed with a ESP32 with integrated camera. This camera creates a webserver which it “streams” its content to. This makes it quite easy to use Python to send requests to the server, which makes the camera take a snapshot. </w:t>
+      </w:r>
+      <w:bookmarkStart w:id="11" w:name="_GoBack"/>
+      <w:bookmarkEnd w:id="11"/>
+    </w:p>
+    <w:p>
+      <w:pPr>
+        <w:pStyle w:val="Overskrift1"/>
+        <w:rPr>
+          <w:lang w:val="en-GB"/>
+        </w:rPr>
+      </w:pPr>
+      <w:bookmarkStart w:id="12" w:name="_Toc22127240"/>
+      <w:r>
+        <w:rPr>
+          <w:lang w:val="en-GB"/>
+        </w:rPr>
+        <w:t>results</w:t>
+      </w:r>
+      <w:bookmarkEnd w:id="12"/>
     </w:p>
     <w:p>
       <w:pPr>
@@ -4959,14 +5356,14 @@
           <w:lang w:val="en-GB"/>
         </w:rPr>
       </w:pPr>
-      <w:bookmarkStart w:id="9" w:name="_Toc22127236"/>
-      <w:r>
-        <w:rPr>
-          <w:lang w:val="en-GB"/>
-        </w:rPr>
-        <w:t>Applied Theories</w:t>
-      </w:r>
-      <w:bookmarkEnd w:id="9"/>
+      <w:bookmarkStart w:id="13" w:name="_Toc22127241"/>
+      <w:r>
+        <w:rPr>
+          <w:lang w:val="en-GB"/>
+        </w:rPr>
+        <w:t>Theoretical Analysis</w:t>
+      </w:r>
+      <w:bookmarkEnd w:id="13"/>
     </w:p>
     <w:p>
       <w:pPr>
@@ -4975,14 +5372,14 @@
           <w:lang w:val="en-GB"/>
         </w:rPr>
       </w:pPr>
-      <w:bookmarkStart w:id="10" w:name="_Toc22127237"/>
-      <w:r>
-        <w:rPr>
-          <w:lang w:val="en-GB"/>
-        </w:rPr>
-        <w:t>Test Setup and Plan</w:t>
-      </w:r>
-      <w:bookmarkEnd w:id="10"/>
+      <w:bookmarkStart w:id="14" w:name="_Toc22127242"/>
+      <w:r>
+        <w:rPr>
+          <w:lang w:val="en-GB"/>
+        </w:rPr>
+        <w:t>Experimental Results</w:t>
+      </w:r>
+      <w:bookmarkEnd w:id="14"/>
     </w:p>
     <w:p>
       <w:pPr>
@@ -4991,30 +5388,62 @@
           <w:lang w:val="en-GB"/>
         </w:rPr>
       </w:pPr>
-      <w:bookmarkStart w:id="11" w:name="_Toc22127238"/>
-      <w:r>
-        <w:rPr>
-          <w:lang w:val="en-GB"/>
-        </w:rPr>
-        <w:t>Computer Analysis Programs</w:t>
-      </w:r>
-      <w:bookmarkEnd w:id="11"/>
-    </w:p>
-    <w:p>
-      <w:pPr>
-        <w:pStyle w:val="Overskrift2"/>
-        <w:rPr>
-          <w:lang w:val="en-GB"/>
-        </w:rPr>
-      </w:pPr>
-      <w:bookmarkStart w:id="12" w:name="_Toc22127239"/>
-      <w:r>
-        <w:rPr>
-          <w:lang w:val="en-GB"/>
-        </w:rPr>
-        <w:t>BLANK FOR NOW</w:t>
-      </w:r>
-      <w:bookmarkEnd w:id="12"/>
+      <w:bookmarkStart w:id="15" w:name="_Toc22127243"/>
+      <w:r>
+        <w:rPr>
+          <w:lang w:val="en-GB"/>
+        </w:rPr>
+        <w:t>Design Alternatives</w:t>
+      </w:r>
+      <w:bookmarkEnd w:id="15"/>
+    </w:p>
+    <w:p>
+      <w:pPr>
+        <w:pStyle w:val="Overskrift3"/>
+        <w:rPr>
+          <w:lang w:val="en-GB"/>
+        </w:rPr>
+      </w:pPr>
+      <w:bookmarkStart w:id="16" w:name="_Toc22127244"/>
+      <w:r>
+        <w:rPr>
+          <w:lang w:val="en-GB"/>
+        </w:rPr>
+        <w:t>Mechanical</w:t>
+      </w:r>
+      <w:bookmarkEnd w:id="16"/>
+    </w:p>
+    <w:p>
+      <w:pPr>
+        <w:pStyle w:val="Overskrift3"/>
+        <w:rPr>
+          <w:lang w:val="en-GB"/>
+        </w:rPr>
+      </w:pPr>
+      <w:bookmarkStart w:id="17" w:name="_Toc22127245"/>
+      <w:r>
+        <w:rPr>
+          <w:lang w:val="en-GB"/>
+        </w:rPr>
+        <w:t>Hydraulic</w:t>
+      </w:r>
+      <w:bookmarkEnd w:id="17"/>
+    </w:p>
+    <w:p>
+      <w:pPr>
+        <w:pStyle w:val="Overskrift3"/>
+        <w:rPr>
+          <w:lang w:val="en-GB"/>
+        </w:rPr>
+      </w:pPr>
+      <w:bookmarkStart w:id="18" w:name="_Toc22127246"/>
+      <w:r>
+        <w:rPr>
+          <w:lang w:val="en-GB"/>
+        </w:rPr>
+        <w:t>Control System</w:t>
+      </w:r>
+      <w:bookmarkEnd w:id="18"/>
     </w:p>
     <w:p>
       <w:pPr>
@@ -5023,139 +5452,27 @@
           <w:lang w:val="en-GB"/>
         </w:rPr>
       </w:pPr>
-      <w:bookmarkStart w:id="13" w:name="_Toc22127240"/>
-      <w:r>
-        <w:rPr>
-          <w:lang w:val="en-GB"/>
-        </w:rPr>
-        <w:t>results</w:t>
-      </w:r>
-      <w:bookmarkEnd w:id="13"/>
-    </w:p>
-    <w:p>
-      <w:pPr>
-        <w:pStyle w:val="Overskrift2"/>
-        <w:rPr>
-          <w:lang w:val="en-GB"/>
-        </w:rPr>
-      </w:pPr>
-      <w:bookmarkStart w:id="14" w:name="_Toc22127241"/>
-      <w:r>
-        <w:rPr>
-          <w:lang w:val="en-GB"/>
-        </w:rPr>
-        <w:t>Theoretical Analysis</w:t>
-      </w:r>
-      <w:bookmarkEnd w:id="14"/>
-    </w:p>
-    <w:p>
-      <w:pPr>
-        <w:pStyle w:val="Overskrift2"/>
-        <w:rPr>
-          <w:lang w:val="en-GB"/>
-        </w:rPr>
-      </w:pPr>
-      <w:bookmarkStart w:id="15" w:name="_Toc22127242"/>
-      <w:r>
-        <w:rPr>
-          <w:lang w:val="en-GB"/>
-        </w:rPr>
-        <w:t>Experimental Results</w:t>
-      </w:r>
-      <w:bookmarkEnd w:id="15"/>
-    </w:p>
-    <w:p>
-      <w:pPr>
-        <w:pStyle w:val="Overskrift2"/>
-        <w:rPr>
-          <w:lang w:val="en-GB"/>
-        </w:rPr>
-      </w:pPr>
-      <w:bookmarkStart w:id="16" w:name="_Toc22127243"/>
-      <w:r>
-        <w:rPr>
-          <w:lang w:val="en-GB"/>
-        </w:rPr>
-        <w:t>Design Alternatives</w:t>
-      </w:r>
-      <w:bookmarkEnd w:id="16"/>
-    </w:p>
-    <w:p>
-      <w:pPr>
-        <w:pStyle w:val="Overskrift3"/>
-        <w:rPr>
-          <w:lang w:val="en-GB"/>
-        </w:rPr>
-      </w:pPr>
-      <w:bookmarkStart w:id="17" w:name="_Toc22127244"/>
-      <w:r>
-        <w:rPr>
-          <w:lang w:val="en-GB"/>
-        </w:rPr>
-        <w:t>Mechanical</w:t>
-      </w:r>
-      <w:bookmarkEnd w:id="17"/>
-    </w:p>
-    <w:p>
-      <w:pPr>
-        <w:pStyle w:val="Overskrift3"/>
-        <w:rPr>
-          <w:lang w:val="en-GB"/>
-        </w:rPr>
-      </w:pPr>
-      <w:bookmarkStart w:id="18" w:name="_Toc22127245"/>
-      <w:r>
-        <w:rPr>
-          <w:lang w:val="en-GB"/>
-        </w:rPr>
-        <w:t>Hydraulic</w:t>
-      </w:r>
-      <w:bookmarkEnd w:id="18"/>
-    </w:p>
-    <w:p>
-      <w:pPr>
-        <w:pStyle w:val="Overskrift3"/>
-        <w:rPr>
-          <w:lang w:val="en-GB"/>
-        </w:rPr>
-      </w:pPr>
-      <w:bookmarkStart w:id="19" w:name="_Toc22127246"/>
-      <w:r>
-        <w:rPr>
-          <w:lang w:val="en-GB"/>
-        </w:rPr>
-        <w:t>Control System</w:t>
+      <w:bookmarkStart w:id="19" w:name="_Toc22127247"/>
+      <w:r>
+        <w:rPr>
+          <w:lang w:val="en-GB"/>
+        </w:rPr>
+        <w:t>discussion</w:t>
       </w:r>
       <w:bookmarkEnd w:id="19"/>
     </w:p>
     <w:p>
       <w:pPr>
         <w:pStyle w:val="Overskrift1"/>
-        <w:rPr>
-          <w:lang w:val="en-GB"/>
-        </w:rPr>
-      </w:pPr>
-      <w:bookmarkStart w:id="20" w:name="_Toc22127247"/>
-      <w:r>
-        <w:rPr>
-          <w:lang w:val="en-GB"/>
-        </w:rPr>
-        <w:t>discussion</w:t>
+      </w:pPr>
+      <w:bookmarkStart w:id="20" w:name="_Toc22127248"/>
+      <w:r>
+        <w:t>Conclusion</w:t>
       </w:r>
       <w:bookmarkEnd w:id="20"/>
     </w:p>
     <w:p>
       <w:pPr>
-        <w:pStyle w:val="Overskrift1"/>
-      </w:pPr>
-      <w:bookmarkStart w:id="21" w:name="_Toc22127248"/>
-      <w:r>
-        <w:t>Conclusion</w:t>
-      </w:r>
-      <w:bookmarkEnd w:id="21"/>
-    </w:p>
-    <w:p>
-      <w:pPr>
         <w:rPr>
           <w:rFonts w:ascii="Arial" w:hAnsi="Arial" w:cs="Arial"/>
           <w:i/>
@@ -5261,16 +5578,9 @@
         </w:rPr>
       </w:pPr>
     </w:p>
-    <w:bookmarkStart w:id="22" w:name="_Toc22127249" w:displacedByCustomXml="next"/>
+    <w:bookmarkStart w:id="21" w:name="_Toc22127249" w:displacedByCustomXml="next"/>
     <w:sdt>
       <w:sdtPr>
-        <w:id w:val="2113704277"/>
-        <w:docPartObj>
-          <w:docPartGallery w:val="Bibliographies"/>
-          <w:docPartUnique/>
-        </w:docPartObj>
-      </w:sdtPr>
-      <w:sdtEndPr>
         <w:rPr>
           <w:rFonts w:ascii="Verdana" w:hAnsi="Verdana" w:cs="Times New Roman"/>
           <w:b w:val="0"/>
@@ -5280,7 +5590,13 @@
           <w:sz w:val="20"/>
           <w:szCs w:val="20"/>
         </w:rPr>
-      </w:sdtEndPr>
+        <w:id w:val="2113704277"/>
+        <w:docPartObj>
+          <w:docPartGallery w:val="Bibliographies"/>
+          <w:docPartUnique/>
+        </w:docPartObj>
+      </w:sdtPr>
+      <w:sdtEndPr/>
       <w:sdtContent>
         <w:p>
           <w:pPr>
@@ -5289,13 +5605,14 @@
           <w:r>
             <w:t>REFERENCES</w:t>
           </w:r>
-          <w:bookmarkEnd w:id="22"/>
+          <w:bookmarkEnd w:id="21"/>
         </w:p>
         <w:sdt>
           <w:sdtPr>
             <w:id w:val="-573587230"/>
             <w:bibliography/>
           </w:sdtPr>
+          <w:sdtEndPr/>
           <w:sdtContent>
             <w:p>
               <w:pPr>
@@ -5395,7 +5712,6 @@
                   <w:noProof/>
                   <w:lang w:val="en-US"/>
                 </w:rPr>
-                <w:lastRenderedPageBreak/>
                 <w:t xml:space="preserve">Texas Instruments. (2019, 10 16). </w:t>
               </w:r>
               <w:r>
@@ -5617,8 +5933,39 @@
           <w:color w:val="0000FF"/>
           <w:lang w:val="en-GB"/>
         </w:rPr>
-        <w:t xml:space="preserve"> – H.K. Woud and D.Stapersma</w:t>
-      </w:r>
+        <w:t xml:space="preserve"> – H.K. </w:t>
+      </w:r>
+      <w:proofErr w:type="spellStart"/>
+      <w:r>
+        <w:rPr>
+          <w:rFonts w:ascii="Arial" w:hAnsi="Arial" w:cs="Arial"/>
+          <w:bCs/>
+          <w:color w:val="0000FF"/>
+          <w:lang w:val="en-GB"/>
+        </w:rPr>
+        <w:t>Woud</w:t>
+      </w:r>
+      <w:proofErr w:type="spellEnd"/>
+      <w:r>
+        <w:rPr>
+          <w:rFonts w:ascii="Arial" w:hAnsi="Arial" w:cs="Arial"/>
+          <w:bCs/>
+          <w:color w:val="0000FF"/>
+          <w:lang w:val="en-GB"/>
+        </w:rPr>
+        <w:t xml:space="preserve"> and </w:t>
+      </w:r>
+      <w:proofErr w:type="spellStart"/>
+      <w:r>
+        <w:rPr>
+          <w:rFonts w:ascii="Arial" w:hAnsi="Arial" w:cs="Arial"/>
+          <w:bCs/>
+          <w:color w:val="0000FF"/>
+          <w:lang w:val="en-GB"/>
+        </w:rPr>
+        <w:t>D.Stapersma</w:t>
+      </w:r>
+      <w:proofErr w:type="spellEnd"/>
     </w:p>
     <w:p>
       <w:pPr>
@@ -5720,7 +6067,7 @@
       <w:r>
         <w:br w:type="page"/>
       </w:r>
-      <w:bookmarkStart w:id="23" w:name="_Toc22127250"/>
+      <w:bookmarkStart w:id="22" w:name="_Toc22127250"/>
       <w:r>
         <w:rPr>
           <w:lang w:val="en-GB"/>
@@ -5728,7 +6075,7 @@
         <w:lastRenderedPageBreak/>
         <w:t>Appendix</w:t>
       </w:r>
-      <w:bookmarkEnd w:id="23"/>
+      <w:bookmarkEnd w:id="22"/>
     </w:p>
     <w:p>
       <w:pPr>
@@ -5882,14 +6229,26 @@
     <w:p>
       <w:pPr>
         <w:pStyle w:val="AppendixList"/>
-      </w:pPr>
-      <w:r>
+        <w:rPr>
+          <w:lang w:val="en-US"/>
+        </w:rPr>
+      </w:pPr>
+      <w:r>
+        <w:rPr>
+          <w:lang w:val="en-US"/>
+        </w:rPr>
         <w:t>Appendix B</w:t>
       </w:r>
       <w:r>
+        <w:rPr>
+          <w:lang w:val="en-US"/>
+        </w:rPr>
         <w:tab/>
       </w:r>
       <w:r>
+        <w:rPr>
+          <w:lang w:val="en-US"/>
+        </w:rPr>
         <w:t xml:space="preserve">FEM analysis of cylinder liner </w:t>
       </w:r>
     </w:p>
@@ -5958,15 +6317,35 @@
           <w:lang w:val="en-GB"/>
         </w:rPr>
       </w:pPr>
-      <w:r>
-        <w:t xml:space="preserve">Appendix </w:t>
+      <w:proofErr w:type="spellStart"/>
+      <w:r>
+        <w:t>Appendix</w:t>
+      </w:r>
+      <w:proofErr w:type="spellEnd"/>
+      <w:r>
+        <w:t xml:space="preserve"> </w:t>
       </w:r>
       <w:r>
         <w:t>E</w:t>
       </w:r>
       <w:r>
         <w:tab/>
-        <w:t>etc….etc…..</w:t>
+      </w:r>
+      <w:proofErr w:type="spellStart"/>
+      <w:r>
+        <w:t>etc</w:t>
+      </w:r>
+      <w:proofErr w:type="spellEnd"/>
+      <w:r>
+        <w:t>….</w:t>
+      </w:r>
+      <w:proofErr w:type="spellStart"/>
+      <w:r>
+        <w:t>etc</w:t>
+      </w:r>
+      <w:proofErr w:type="spellEnd"/>
+      <w:r>
+        <w:t>…..</w:t>
       </w:r>
     </w:p>
     <w:sectPr>
@@ -6017,7 +6396,23 @@
         <w:b/>
         <w:lang w:val="en-GB"/>
       </w:rPr>
-      <w:t>Postal adress:</w:t>
+      <w:t xml:space="preserve">Postal </w:t>
+    </w:r>
+    <w:proofErr w:type="spellStart"/>
+    <w:r>
+      <w:rPr>
+        <w:b/>
+        <w:lang w:val="en-GB"/>
+      </w:rPr>
+      <w:t>adress</w:t>
+    </w:r>
+    <w:proofErr w:type="spellEnd"/>
+    <w:r>
+      <w:rPr>
+        <w:b/>
+        <w:lang w:val="en-GB"/>
+      </w:rPr>
+      <w:t>:</w:t>
     </w:r>
     <w:r>
       <w:rPr>
@@ -6030,8 +6425,17 @@
         <w:b/>
         <w:lang w:val="en-GB"/>
       </w:rPr>
-      <w:t>Visit adress</w:t>
+      <w:t xml:space="preserve">Visit </w:t>
     </w:r>
+    <w:proofErr w:type="spellStart"/>
+    <w:r>
+      <w:rPr>
+        <w:b/>
+        <w:lang w:val="en-GB"/>
+      </w:rPr>
+      <w:t>adress</w:t>
+    </w:r>
+    <w:proofErr w:type="spellEnd"/>
     <w:r>
       <w:rPr>
         <w:lang w:val="en-GB"/>
@@ -6168,29 +6572,48 @@
   <w:p>
     <w:pPr>
       <w:pStyle w:val="FooterFirstPage"/>
+      <w:rPr>
+        <w:lang w:val="de-DE"/>
+      </w:rPr>
     </w:pPr>
     <w:r>
+      <w:rPr>
+        <w:lang w:val="de-DE"/>
+      </w:rPr>
       <w:t>Norway</w:t>
     </w:r>
     <w:r>
+      <w:rPr>
+        <w:lang w:val="de-DE"/>
+      </w:rPr>
       <w:tab/>
       <w:t>www.hials.no</w:t>
     </w:r>
     <w:r>
+      <w:rPr>
+        <w:lang w:val="de-DE"/>
+      </w:rPr>
       <w:tab/>
     </w:r>
     <w:hyperlink r:id="rId1" w:history="1">
       <w:r>
         <w:rPr>
           <w:rStyle w:val="Hyperkobling"/>
+          <w:lang w:val="de-DE"/>
         </w:rPr>
         <w:t>postmottak@hials.no</w:t>
       </w:r>
     </w:hyperlink>
     <w:r>
+      <w:rPr>
+        <w:lang w:val="de-DE"/>
+      </w:rPr>
       <w:tab/>
     </w:r>
     <w:r>
+      <w:rPr>
+        <w:lang w:val="de-DE"/>
+      </w:rPr>
       <w:tab/>
       <w:t>NO 971 572 140</w:t>
     </w:r>
@@ -6198,6 +6621,9 @@
   <w:p>
     <w:pPr>
       <w:pStyle w:val="FooterFirstPage"/>
+      <w:rPr>
+        <w:lang w:val="de-DE"/>
+      </w:rPr>
     </w:pPr>
   </w:p>
 </w:ftr>
@@ -7186,6 +7612,50 @@
     <w:lsdException w:name="Hyperlink" w:uiPriority="99"/>
     <w:lsdException w:name="Strong" w:qFormat="1"/>
     <w:lsdException w:name="Emphasis" w:qFormat="1"/>
+    <w:lsdException w:name="Normal Table" w:semiHidden="1" w:unhideWhenUsed="1"/>
+    <w:lsdException w:name="Table Simple 1" w:semiHidden="1" w:unhideWhenUsed="1"/>
+    <w:lsdException w:name="Table Simple 2" w:semiHidden="1" w:unhideWhenUsed="1"/>
+    <w:lsdException w:name="Table Simple 3" w:semiHidden="1" w:unhideWhenUsed="1"/>
+    <w:lsdException w:name="Table Classic 1" w:semiHidden="1" w:unhideWhenUsed="1"/>
+    <w:lsdException w:name="Table Classic 2" w:semiHidden="1" w:unhideWhenUsed="1"/>
+    <w:lsdException w:name="Table Classic 3" w:semiHidden="1" w:unhideWhenUsed="1"/>
+    <w:lsdException w:name="Table Classic 4" w:semiHidden="1" w:unhideWhenUsed="1"/>
+    <w:lsdException w:name="Table Colorful 1" w:semiHidden="1" w:unhideWhenUsed="1"/>
+    <w:lsdException w:name="Table Colorful 2" w:semiHidden="1" w:unhideWhenUsed="1"/>
+    <w:lsdException w:name="Table Colorful 3" w:semiHidden="1" w:unhideWhenUsed="1"/>
+    <w:lsdException w:name="Table Columns 1" w:semiHidden="1" w:unhideWhenUsed="1"/>
+    <w:lsdException w:name="Table Columns 2" w:semiHidden="1" w:unhideWhenUsed="1"/>
+    <w:lsdException w:name="Table Columns 3" w:semiHidden="1" w:unhideWhenUsed="1"/>
+    <w:lsdException w:name="Table Columns 4" w:semiHidden="1" w:unhideWhenUsed="1"/>
+    <w:lsdException w:name="Table Columns 5" w:semiHidden="1" w:unhideWhenUsed="1"/>
+    <w:lsdException w:name="Table Grid 1" w:semiHidden="1" w:unhideWhenUsed="1"/>
+    <w:lsdException w:name="Table Grid 2" w:semiHidden="1" w:unhideWhenUsed="1"/>
+    <w:lsdException w:name="Table Grid 3" w:semiHidden="1" w:unhideWhenUsed="1"/>
+    <w:lsdException w:name="Table Grid 4" w:semiHidden="1" w:unhideWhenUsed="1"/>
+    <w:lsdException w:name="Table Grid 5" w:semiHidden="1" w:unhideWhenUsed="1"/>
+    <w:lsdException w:name="Table Grid 6" w:semiHidden="1" w:unhideWhenUsed="1"/>
+    <w:lsdException w:name="Table Grid 7" w:semiHidden="1" w:unhideWhenUsed="1"/>
+    <w:lsdException w:name="Table Grid 8" w:semiHidden="1" w:unhideWhenUsed="1"/>
+    <w:lsdException w:name="Table List 1" w:semiHidden="1" w:unhideWhenUsed="1"/>
+    <w:lsdException w:name="Table List 2" w:semiHidden="1" w:unhideWhenUsed="1"/>
+    <w:lsdException w:name="Table List 3" w:semiHidden="1" w:unhideWhenUsed="1"/>
+    <w:lsdException w:name="Table List 4" w:semiHidden="1" w:unhideWhenUsed="1"/>
+    <w:lsdException w:name="Table List 5" w:semiHidden="1" w:unhideWhenUsed="1"/>
+    <w:lsdException w:name="Table List 6" w:semiHidden="1" w:unhideWhenUsed="1"/>
+    <w:lsdException w:name="Table List 7" w:semiHidden="1" w:unhideWhenUsed="1"/>
+    <w:lsdException w:name="Table List 8" w:semiHidden="1" w:unhideWhenUsed="1"/>
+    <w:lsdException w:name="Table 3D effects 1" w:semiHidden="1" w:unhideWhenUsed="1"/>
+    <w:lsdException w:name="Table 3D effects 2" w:semiHidden="1" w:unhideWhenUsed="1"/>
+    <w:lsdException w:name="Table 3D effects 3" w:semiHidden="1" w:unhideWhenUsed="1"/>
+    <w:lsdException w:name="Table Contemporary" w:semiHidden="1" w:unhideWhenUsed="1"/>
+    <w:lsdException w:name="Table Elegant" w:semiHidden="1" w:unhideWhenUsed="1"/>
+    <w:lsdException w:name="Table Professional" w:semiHidden="1" w:unhideWhenUsed="1"/>
+    <w:lsdException w:name="Table Subtle 1" w:semiHidden="1" w:unhideWhenUsed="1"/>
+    <w:lsdException w:name="Table Subtle 2" w:semiHidden="1" w:unhideWhenUsed="1"/>
+    <w:lsdException w:name="Table Web 1" w:semiHidden="1" w:unhideWhenUsed="1"/>
+    <w:lsdException w:name="Table Web 2" w:semiHidden="1" w:unhideWhenUsed="1"/>
+    <w:lsdException w:name="Table Web 3" w:semiHidden="1" w:unhideWhenUsed="1"/>
+    <w:lsdException w:name="Table Theme" w:semiHidden="1" w:unhideWhenUsed="1"/>
     <w:lsdException w:name="Placeholder Text" w:semiHidden="1" w:uiPriority="99"/>
     <w:lsdException w:name="No Spacing" w:uiPriority="1" w:qFormat="1"/>
     <w:lsdException w:name="Light Shading" w:uiPriority="60"/>
@@ -7622,11 +8092,15 @@
   </w:style>
   <w:style w:type="character" w:default="1" w:styleId="Standardskriftforavsnitt">
     <w:name w:val="Default Paragraph Font"/>
+    <w:uiPriority w:val="1"/>
     <w:semiHidden/>
+    <w:unhideWhenUsed/>
   </w:style>
   <w:style w:type="table" w:default="1" w:styleId="Vanligtabell">
     <w:name w:val="Normal Table"/>
+    <w:uiPriority w:val="99"/>
     <w:semiHidden/>
+    <w:unhideWhenUsed/>
     <w:tblPr>
       <w:tblInd w:w="0" w:type="dxa"/>
       <w:tblCellMar>
@@ -7639,7 +8113,9 @@
   </w:style>
   <w:style w:type="numbering" w:default="1" w:styleId="Ingenliste">
     <w:name w:val="No List"/>
+    <w:uiPriority w:val="99"/>
     <w:semiHidden/>
+    <w:unhideWhenUsed/>
   </w:style>
   <w:style w:type="paragraph" w:customStyle="1" w:styleId="Tabellovsk">
     <w:name w:val="Tabellovsk"/>
@@ -8413,7 +8889,7 @@
 </file>
 
 <file path=customXml/itemProps1.xml><?xml version="1.0" encoding="utf-8"?>
-<ds:datastoreItem xmlns:ds="http://schemas.openxmlformats.org/officeDocument/2006/customXml" ds:itemID="{99E00C38-BEF0-461E-9E50-454D6333C492}">
+<ds:datastoreItem xmlns:ds="http://schemas.openxmlformats.org/officeDocument/2006/customXml" ds:itemID="{7DDFBB5C-5CF4-43EF-87E1-BAA68F5DE781}">
   <ds:schemaRefs>
     <ds:schemaRef ds:uri="http://schemas.openxmlformats.org/officeDocument/2006/bibliography"/>
   </ds:schemaRefs>

</xml_diff>

<commit_message>
Taken some test pictures to filter the maze. Found edges, made lines with algorithm. Sent those lines to the RRT*-function. Updated projectplanner and report.
</commit_message>
<xml_diff>
--- a/Documents/RapportV2.docx
+++ b/Documents/RapportV2.docx
@@ -33,11 +33,9 @@
             <w:pPr>
               <w:pStyle w:val="Tabellovsk"/>
             </w:pPr>
-            <w:proofErr w:type="spellStart"/>
             <w:r>
               <w:t>Title</w:t>
             </w:r>
-            <w:proofErr w:type="spellEnd"/>
             <w:r>
               <w:t>:</w:t>
             </w:r>
@@ -169,21 +167,8 @@
               <w:pStyle w:val="InformasjonUth"/>
             </w:pPr>
             <w:r>
-              <w:t xml:space="preserve">Håkon Bjerkgaard Waldum, Ruben Svedal </w:t>
+              <w:t>Håkon Bjerkgaard Waldum, Ruben Svedal Jørundland, Marcus Olai Grindvik</w:t>
             </w:r>
-            <w:proofErr w:type="spellStart"/>
-            <w:r>
-              <w:t>Jørundland</w:t>
-            </w:r>
-            <w:proofErr w:type="spellEnd"/>
-            <w:r>
-              <w:t xml:space="preserve">, Marcus Olai </w:t>
-            </w:r>
-            <w:proofErr w:type="spellStart"/>
-            <w:r>
-              <w:t>Grindvik</w:t>
-            </w:r>
-            <w:proofErr w:type="spellEnd"/>
           </w:p>
         </w:tc>
       </w:tr>
@@ -222,13 +207,8 @@
               <w:pStyle w:val="Tabellovsk"/>
             </w:pPr>
             <w:r>
-              <w:t xml:space="preserve">Course </w:t>
+              <w:t>Course code</w:t>
             </w:r>
-            <w:proofErr w:type="spellStart"/>
-            <w:r>
-              <w:t>code</w:t>
-            </w:r>
-            <w:proofErr w:type="spellEnd"/>
             <w:r>
               <w:t>:</w:t>
             </w:r>
@@ -247,15 +227,7 @@
               <w:pStyle w:val="Tabellovsk"/>
             </w:pPr>
             <w:r>
-              <w:t xml:space="preserve">Course </w:t>
-            </w:r>
-            <w:proofErr w:type="spellStart"/>
-            <w:r>
-              <w:t>title</w:t>
-            </w:r>
-            <w:proofErr w:type="spellEnd"/>
-            <w:r>
-              <w:t>:</w:t>
+              <w:t>Course title:</w:t>
             </w:r>
           </w:p>
         </w:tc>
@@ -270,11 +242,9 @@
             <w:pPr>
               <w:pStyle w:val="Tabellovsk"/>
             </w:pPr>
-            <w:proofErr w:type="spellStart"/>
             <w:r>
               <w:t>Restriction</w:t>
             </w:r>
-            <w:proofErr w:type="spellEnd"/>
             <w:r>
               <w:t>:</w:t>
             </w:r>
@@ -340,42 +310,12 @@
                 <w:lang w:val="en-US"/>
               </w:rPr>
             </w:pPr>
-            <w:proofErr w:type="spellStart"/>
             <w:r>
               <w:rPr>
                 <w:lang w:val="en-US"/>
               </w:rPr>
-              <w:t>Introduksjon</w:t>
+              <w:t>Introduksjon til Mekatronikk</w:t>
             </w:r>
-            <w:proofErr w:type="spellEnd"/>
-            <w:r>
-              <w:rPr>
-                <w:lang w:val="en-US"/>
-              </w:rPr>
-              <w:t xml:space="preserve"> </w:t>
-            </w:r>
-            <w:proofErr w:type="spellStart"/>
-            <w:r>
-              <w:rPr>
-                <w:lang w:val="en-US"/>
-              </w:rPr>
-              <w:t>til</w:t>
-            </w:r>
-            <w:proofErr w:type="spellEnd"/>
-            <w:r>
-              <w:rPr>
-                <w:lang w:val="en-US"/>
-              </w:rPr>
-              <w:t xml:space="preserve"> </w:t>
-            </w:r>
-            <w:proofErr w:type="spellStart"/>
-            <w:r>
-              <w:rPr>
-                <w:lang w:val="en-US"/>
-              </w:rPr>
-              <w:t>Mekatronikk</w:t>
-            </w:r>
-            <w:proofErr w:type="spellEnd"/>
           </w:p>
         </w:tc>
         <w:tc>
@@ -414,19 +354,9 @@
             <w:pPr>
               <w:pStyle w:val="Tabellovsk"/>
             </w:pPr>
-            <w:proofErr w:type="spellStart"/>
             <w:r>
-              <w:t>Study</w:t>
+              <w:t>Study programe</w:t>
             </w:r>
-            <w:proofErr w:type="spellEnd"/>
-            <w:r>
-              <w:t xml:space="preserve"> </w:t>
-            </w:r>
-            <w:proofErr w:type="spellStart"/>
-            <w:r>
-              <w:t>programe</w:t>
-            </w:r>
-            <w:proofErr w:type="spellEnd"/>
             <w:r>
               <w:t>:</w:t>
             </w:r>
@@ -444,21 +374,8 @@
               <w:pStyle w:val="Tabellovsk"/>
             </w:pPr>
             <w:r>
-              <w:t xml:space="preserve"> </w:t>
+              <w:t xml:space="preserve"> pages/Appendix</w:t>
             </w:r>
-            <w:proofErr w:type="spellStart"/>
-            <w:r>
-              <w:t>pages</w:t>
-            </w:r>
-            <w:proofErr w:type="spellEnd"/>
-            <w:r>
-              <w:t>/</w:t>
-            </w:r>
-            <w:proofErr w:type="spellStart"/>
-            <w:r>
-              <w:t>Appendix</w:t>
-            </w:r>
-            <w:proofErr w:type="spellEnd"/>
             <w:r>
               <w:t>:</w:t>
             </w:r>
@@ -620,11 +537,9 @@
             <w:pPr>
               <w:pStyle w:val="Tabellovsk"/>
             </w:pPr>
-            <w:proofErr w:type="spellStart"/>
             <w:r>
               <w:t>Summary</w:t>
             </w:r>
-            <w:proofErr w:type="spellEnd"/>
             <w:r>
               <w:t>:</w:t>
             </w:r>
@@ -757,7 +672,6 @@
         </w:rPr>
         <w:t xml:space="preserve">NTNU </w:t>
       </w:r>
-      <w:proofErr w:type="spellStart"/>
       <w:r>
         <w:rPr>
           <w:rFonts w:ascii="Arial" w:hAnsi="Arial" w:cs="Arial"/>
@@ -765,17 +679,7 @@
           <w:szCs w:val="24"/>
           <w:lang w:val="en-GB"/>
         </w:rPr>
-        <w:t>Ålesund</w:t>
-      </w:r>
-      <w:proofErr w:type="spellEnd"/>
-      <w:r>
-        <w:rPr>
-          <w:rFonts w:ascii="Arial" w:hAnsi="Arial" w:cs="Arial"/>
-          <w:sz w:val="24"/>
-          <w:szCs w:val="24"/>
-          <w:lang w:val="en-GB"/>
-        </w:rPr>
-        <w:t>.</w:t>
+        <w:t>Ålesund.</w:t>
       </w:r>
     </w:p>
     <w:p>
@@ -847,7 +751,7 @@
         </w:rPr>
         <w:fldChar w:fldCharType="separate"/>
       </w:r>
-      <w:hyperlink w:anchor="_Toc22127230" w:history="1">
+      <w:hyperlink w:anchor="_Toc22634345" w:history="1">
         <w:r>
           <w:rPr>
             <w:rStyle w:val="Hyperkobling"/>
@@ -875,7 +779,7 @@
             <w:noProof/>
             <w:webHidden/>
           </w:rPr>
-          <w:instrText xml:space="preserve"> PAGEREF _Toc22127230 \h </w:instrText>
+          <w:instrText xml:space="preserve"> PAGEREF _Toc22634345 \h </w:instrText>
         </w:r>
         <w:r>
           <w:rPr>
@@ -922,7 +826,7 @@
           <w:szCs w:val="22"/>
         </w:rPr>
       </w:pPr>
-      <w:hyperlink w:anchor="_Toc22127231" w:history="1">
+      <w:hyperlink w:anchor="_Toc22634346" w:history="1">
         <w:r>
           <w:rPr>
             <w:rStyle w:val="Hyperkobling"/>
@@ -950,7 +854,7 @@
             <w:noProof/>
             <w:webHidden/>
           </w:rPr>
-          <w:instrText xml:space="preserve"> PAGEREF _Toc22127231 \h </w:instrText>
+          <w:instrText xml:space="preserve"> PAGEREF _Toc22634346 \h </w:instrText>
         </w:r>
         <w:r>
           <w:rPr>
@@ -998,7 +902,7 @@
           <w:szCs w:val="22"/>
         </w:rPr>
       </w:pPr>
-      <w:hyperlink w:anchor="_Toc22127232" w:history="1">
+      <w:hyperlink w:anchor="_Toc22634347" w:history="1">
         <w:r>
           <w:rPr>
             <w:rStyle w:val="Hyperkobling"/>
@@ -1044,7 +948,7 @@
             <w:noProof/>
             <w:webHidden/>
           </w:rPr>
-          <w:instrText xml:space="preserve"> PAGEREF _Toc22127232 \h </w:instrText>
+          <w:instrText xml:space="preserve"> PAGEREF _Toc22634347 \h </w:instrText>
         </w:r>
         <w:r>
           <w:rPr>
@@ -1092,7 +996,7 @@
           <w:szCs w:val="22"/>
         </w:rPr>
       </w:pPr>
-      <w:hyperlink w:anchor="_Toc22127233" w:history="1">
+      <w:hyperlink w:anchor="_Toc22634348" w:history="1">
         <w:r>
           <w:rPr>
             <w:rStyle w:val="Hyperkobling"/>
@@ -1140,7 +1044,7 @@
             <w:noProof/>
             <w:webHidden/>
           </w:rPr>
-          <w:instrText xml:space="preserve"> PAGEREF _Toc22127233 \h </w:instrText>
+          <w:instrText xml:space="preserve"> PAGEREF _Toc22634348 \h </w:instrText>
         </w:r>
         <w:r>
           <w:rPr>
@@ -1186,7 +1090,7 @@
           <w:szCs w:val="22"/>
         </w:rPr>
       </w:pPr>
-      <w:hyperlink w:anchor="_Toc22127234" w:history="1">
+      <w:hyperlink w:anchor="_Toc22634349" w:history="1">
         <w:r>
           <w:rPr>
             <w:rStyle w:val="Hyperkobling"/>
@@ -1232,7 +1136,7 @@
             <w:noProof/>
             <w:webHidden/>
           </w:rPr>
-          <w:instrText xml:space="preserve"> PAGEREF _Toc22127234 \h </w:instrText>
+          <w:instrText xml:space="preserve"> PAGEREF _Toc22634349 \h </w:instrText>
         </w:r>
         <w:r>
           <w:rPr>
@@ -1280,7 +1184,7 @@
           <w:szCs w:val="22"/>
         </w:rPr>
       </w:pPr>
-      <w:hyperlink w:anchor="_Toc22127235" w:history="1">
+      <w:hyperlink w:anchor="_Toc22634350" w:history="1">
         <w:r>
           <w:rPr>
             <w:rStyle w:val="Hyperkobling"/>
@@ -1328,7 +1232,7 @@
             <w:noProof/>
             <w:webHidden/>
           </w:rPr>
-          <w:instrText xml:space="preserve"> PAGEREF _Toc22127235 \h </w:instrText>
+          <w:instrText xml:space="preserve"> PAGEREF _Toc22634350 \h </w:instrText>
         </w:r>
         <w:r>
           <w:rPr>
@@ -1348,7 +1252,7 @@
             <w:noProof/>
             <w:webHidden/>
           </w:rPr>
-          <w:t>6</w:t>
+          <w:t>5</w:t>
         </w:r>
         <w:r>
           <w:rPr>
@@ -1374,7 +1278,7 @@
           <w:szCs w:val="22"/>
         </w:rPr>
       </w:pPr>
-      <w:hyperlink w:anchor="_Toc22127236" w:history="1">
+      <w:hyperlink w:anchor="_Toc22634351" w:history="1">
         <w:r>
           <w:rPr>
             <w:rStyle w:val="Hyperkobling"/>
@@ -1420,7 +1324,7 @@
             <w:noProof/>
             <w:webHidden/>
           </w:rPr>
-          <w:instrText xml:space="preserve"> PAGEREF _Toc22127236 \h </w:instrText>
+          <w:instrText xml:space="preserve"> PAGEREF _Toc22634351 \h </w:instrText>
         </w:r>
         <w:r>
           <w:rPr>
@@ -1440,7 +1344,7 @@
             <w:noProof/>
             <w:webHidden/>
           </w:rPr>
-          <w:t>6</w:t>
+          <w:t>5</w:t>
         </w:r>
         <w:r>
           <w:rPr>
@@ -1466,7 +1370,7 @@
           <w:szCs w:val="22"/>
         </w:rPr>
       </w:pPr>
-      <w:hyperlink w:anchor="_Toc22127237" w:history="1">
+      <w:hyperlink w:anchor="_Toc22634352" w:history="1">
         <w:r>
           <w:rPr>
             <w:rStyle w:val="Hyperkobling"/>
@@ -1512,7 +1416,7 @@
             <w:noProof/>
             <w:webHidden/>
           </w:rPr>
-          <w:instrText xml:space="preserve"> PAGEREF _Toc22127237 \h </w:instrText>
+          <w:instrText xml:space="preserve"> PAGEREF _Toc22634352 \h </w:instrText>
         </w:r>
         <w:r>
           <w:rPr>
@@ -1532,7 +1436,7 @@
             <w:noProof/>
             <w:webHidden/>
           </w:rPr>
-          <w:t>6</w:t>
+          <w:t>5</w:t>
         </w:r>
         <w:r>
           <w:rPr>
@@ -1558,7 +1462,7 @@
           <w:szCs w:val="22"/>
         </w:rPr>
       </w:pPr>
-      <w:hyperlink w:anchor="_Toc22127238" w:history="1">
+      <w:hyperlink w:anchor="_Toc22634353" w:history="1">
         <w:r>
           <w:rPr>
             <w:rStyle w:val="Hyperkobling"/>
@@ -1604,7 +1508,7 @@
             <w:noProof/>
             <w:webHidden/>
           </w:rPr>
-          <w:instrText xml:space="preserve"> PAGEREF _Toc22127238 \h </w:instrText>
+          <w:instrText xml:space="preserve"> PAGEREF _Toc22634353 \h </w:instrText>
         </w:r>
         <w:r>
           <w:rPr>
@@ -1624,7 +1528,7 @@
             <w:noProof/>
             <w:webHidden/>
           </w:rPr>
-          <w:t>6</w:t>
+          <w:t>5</w:t>
         </w:r>
         <w:r>
           <w:rPr>
@@ -1650,7 +1554,7 @@
           <w:szCs w:val="22"/>
         </w:rPr>
       </w:pPr>
-      <w:hyperlink w:anchor="_Toc22127239" w:history="1">
+      <w:hyperlink w:anchor="_Toc22634354" w:history="1">
         <w:r>
           <w:rPr>
             <w:rStyle w:val="Hyperkobling"/>
@@ -1675,7 +1579,7 @@
             <w:noProof/>
             <w:lang w:val="en-GB"/>
           </w:rPr>
-          <w:t>BLANK FOR NOW</w:t>
+          <w:t>Communication</w:t>
         </w:r>
         <w:r>
           <w:rPr>
@@ -1696,7 +1600,7 @@
             <w:noProof/>
             <w:webHidden/>
           </w:rPr>
-          <w:instrText xml:space="preserve"> PAGEREF _Toc22127239 \h </w:instrText>
+          <w:instrText xml:space="preserve"> PAGEREF _Toc22634354 \h </w:instrText>
         </w:r>
         <w:r>
           <w:rPr>
@@ -1716,7 +1620,101 @@
             <w:noProof/>
             <w:webHidden/>
           </w:rPr>
-          <w:t>6</w:t>
+          <w:t>5</w:t>
+        </w:r>
+        <w:r>
+          <w:rPr>
+            <w:noProof/>
+            <w:webHidden/>
+          </w:rPr>
+          <w:fldChar w:fldCharType="end"/>
+        </w:r>
+      </w:hyperlink>
+    </w:p>
+    <w:p>
+      <w:pPr>
+        <w:pStyle w:val="INNH3"/>
+        <w:tabs>
+          <w:tab w:val="left" w:pos="1200"/>
+          <w:tab w:val="right" w:leader="dot" w:pos="9628"/>
+        </w:tabs>
+        <w:rPr>
+          <w:rFonts w:asciiTheme="minorHAnsi" w:eastAsiaTheme="minorEastAsia" w:hAnsiTheme="minorHAnsi" w:cstheme="minorBidi"/>
+          <w:i w:val="0"/>
+          <w:iCs w:val="0"/>
+          <w:noProof/>
+          <w:sz w:val="22"/>
+          <w:szCs w:val="22"/>
+        </w:rPr>
+      </w:pPr>
+      <w:hyperlink w:anchor="_Toc22634355" w:history="1">
+        <w:r>
+          <w:rPr>
+            <w:rStyle w:val="Hyperkobling"/>
+            <w:noProof/>
+            <w:lang w:val="en-GB"/>
+          </w:rPr>
+          <w:t>3.4.1</w:t>
+        </w:r>
+        <w:r>
+          <w:rPr>
+            <w:rFonts w:asciiTheme="minorHAnsi" w:eastAsiaTheme="minorEastAsia" w:hAnsiTheme="minorHAnsi" w:cstheme="minorBidi"/>
+            <w:i w:val="0"/>
+            <w:iCs w:val="0"/>
+            <w:noProof/>
+            <w:sz w:val="22"/>
+            <w:szCs w:val="22"/>
+          </w:rPr>
+          <w:tab/>
+        </w:r>
+        <w:r>
+          <w:rPr>
+            <w:rStyle w:val="Hyperkobling"/>
+            <w:noProof/>
+            <w:lang w:val="en-GB"/>
+          </w:rPr>
+          <w:t>Communication between ESP32 and PC</w:t>
+        </w:r>
+        <w:r>
+          <w:rPr>
+            <w:noProof/>
+            <w:webHidden/>
+          </w:rPr>
+          <w:tab/>
+        </w:r>
+        <w:r>
+          <w:rPr>
+            <w:noProof/>
+            <w:webHidden/>
+          </w:rPr>
+          <w:fldChar w:fldCharType="begin"/>
+        </w:r>
+        <w:r>
+          <w:rPr>
+            <w:noProof/>
+            <w:webHidden/>
+          </w:rPr>
+          <w:instrText xml:space="preserve"> PAGEREF _Toc22634355 \h </w:instrText>
+        </w:r>
+        <w:r>
+          <w:rPr>
+            <w:noProof/>
+            <w:webHidden/>
+          </w:rPr>
+        </w:r>
+        <w:r>
+          <w:rPr>
+            <w:noProof/>
+            <w:webHidden/>
+          </w:rPr>
+          <w:fldChar w:fldCharType="separate"/>
+        </w:r>
+        <w:r>
+          <w:rPr>
+            <w:noProof/>
+            <w:webHidden/>
+          </w:rPr>
+          <w:t>5</w:t>
         </w:r>
         <w:r>
           <w:rPr>
@@ -1744,7 +1742,7 @@
           <w:szCs w:val="22"/>
         </w:rPr>
       </w:pPr>
-      <w:hyperlink w:anchor="_Toc22127240" w:history="1">
+      <w:hyperlink w:anchor="_Toc22634356" w:history="1">
         <w:r>
           <w:rPr>
             <w:rStyle w:val="Hyperkobling"/>
@@ -1792,7 +1790,7 @@
             <w:noProof/>
             <w:webHidden/>
           </w:rPr>
-          <w:instrText xml:space="preserve"> PAGEREF _Toc22127240 \h </w:instrText>
+          <w:instrText xml:space="preserve"> PAGEREF _Toc22634356 \h </w:instrText>
         </w:r>
         <w:r>
           <w:rPr>
@@ -1838,7 +1836,7 @@
           <w:szCs w:val="22"/>
         </w:rPr>
       </w:pPr>
-      <w:hyperlink w:anchor="_Toc22127241" w:history="1">
+      <w:hyperlink w:anchor="_Toc22634357" w:history="1">
         <w:r>
           <w:rPr>
             <w:rStyle w:val="Hyperkobling"/>
@@ -1884,7 +1882,7 @@
             <w:noProof/>
             <w:webHidden/>
           </w:rPr>
-          <w:instrText xml:space="preserve"> PAGEREF _Toc22127241 \h </w:instrText>
+          <w:instrText xml:space="preserve"> PAGEREF _Toc22634357 \h </w:instrText>
         </w:r>
         <w:r>
           <w:rPr>
@@ -1930,7 +1928,7 @@
           <w:szCs w:val="22"/>
         </w:rPr>
       </w:pPr>
-      <w:hyperlink w:anchor="_Toc22127242" w:history="1">
+      <w:hyperlink w:anchor="_Toc22634358" w:history="1">
         <w:r>
           <w:rPr>
             <w:rStyle w:val="Hyperkobling"/>
@@ -1976,7 +1974,7 @@
             <w:noProof/>
             <w:webHidden/>
           </w:rPr>
-          <w:instrText xml:space="preserve"> PAGEREF _Toc22127242 \h </w:instrText>
+          <w:instrText xml:space="preserve"> PAGEREF _Toc22634358 \h </w:instrText>
         </w:r>
         <w:r>
           <w:rPr>
@@ -2022,7 +2020,7 @@
           <w:szCs w:val="22"/>
         </w:rPr>
       </w:pPr>
-      <w:hyperlink w:anchor="_Toc22127243" w:history="1">
+      <w:hyperlink w:anchor="_Toc22634359" w:history="1">
         <w:r>
           <w:rPr>
             <w:rStyle w:val="Hyperkobling"/>
@@ -2068,7 +2066,7 @@
             <w:noProof/>
             <w:webHidden/>
           </w:rPr>
-          <w:instrText xml:space="preserve"> PAGEREF _Toc22127243 \h </w:instrText>
+          <w:instrText xml:space="preserve"> PAGEREF _Toc22634359 \h </w:instrText>
         </w:r>
         <w:r>
           <w:rPr>
@@ -2115,7 +2113,7 @@
           <w:szCs w:val="22"/>
         </w:rPr>
       </w:pPr>
-      <w:hyperlink w:anchor="_Toc22127244" w:history="1">
+      <w:hyperlink w:anchor="_Toc22634360" w:history="1">
         <w:r>
           <w:rPr>
             <w:rStyle w:val="Hyperkobling"/>
@@ -2162,7 +2160,7 @@
             <w:noProof/>
             <w:webHidden/>
           </w:rPr>
-          <w:instrText xml:space="preserve"> PAGEREF _Toc22127244 \h </w:instrText>
+          <w:instrText xml:space="preserve"> PAGEREF _Toc22634360 \h </w:instrText>
         </w:r>
         <w:r>
           <w:rPr>
@@ -2209,7 +2207,7 @@
           <w:szCs w:val="22"/>
         </w:rPr>
       </w:pPr>
-      <w:hyperlink w:anchor="_Toc22127245" w:history="1">
+      <w:hyperlink w:anchor="_Toc22634361" w:history="1">
         <w:r>
           <w:rPr>
             <w:rStyle w:val="Hyperkobling"/>
@@ -2256,7 +2254,7 @@
             <w:noProof/>
             <w:webHidden/>
           </w:rPr>
-          <w:instrText xml:space="preserve"> PAGEREF _Toc22127245 \h </w:instrText>
+          <w:instrText xml:space="preserve"> PAGEREF _Toc22634361 \h </w:instrText>
         </w:r>
         <w:r>
           <w:rPr>
@@ -2303,7 +2301,7 @@
           <w:szCs w:val="22"/>
         </w:rPr>
       </w:pPr>
-      <w:hyperlink w:anchor="_Toc22127246" w:history="1">
+      <w:hyperlink w:anchor="_Toc22634362" w:history="1">
         <w:r>
           <w:rPr>
             <w:rStyle w:val="Hyperkobling"/>
@@ -2350,7 +2348,7 @@
             <w:noProof/>
             <w:webHidden/>
           </w:rPr>
-          <w:instrText xml:space="preserve"> PAGEREF _Toc22127246 \h </w:instrText>
+          <w:instrText xml:space="preserve"> PAGEREF _Toc22634362 \h </w:instrText>
         </w:r>
         <w:r>
           <w:rPr>
@@ -2398,7 +2396,7 @@
           <w:szCs w:val="22"/>
         </w:rPr>
       </w:pPr>
-      <w:hyperlink w:anchor="_Toc22127247" w:history="1">
+      <w:hyperlink w:anchor="_Toc22634363" w:history="1">
         <w:r>
           <w:rPr>
             <w:rStyle w:val="Hyperkobling"/>
@@ -2446,7 +2444,7 @@
             <w:noProof/>
             <w:webHidden/>
           </w:rPr>
-          <w:instrText xml:space="preserve"> PAGEREF _Toc22127247 \h </w:instrText>
+          <w:instrText xml:space="preserve"> PAGEREF _Toc22634363 \h </w:instrText>
         </w:r>
         <w:r>
           <w:rPr>
@@ -2494,7 +2492,7 @@
           <w:szCs w:val="22"/>
         </w:rPr>
       </w:pPr>
-      <w:hyperlink w:anchor="_Toc22127248" w:history="1">
+      <w:hyperlink w:anchor="_Toc22634364" w:history="1">
         <w:r>
           <w:rPr>
             <w:rStyle w:val="Hyperkobling"/>
@@ -2540,7 +2538,7 @@
             <w:noProof/>
             <w:webHidden/>
           </w:rPr>
-          <w:instrText xml:space="preserve"> PAGEREF _Toc22127248 \h </w:instrText>
+          <w:instrText xml:space="preserve"> PAGEREF _Toc22634364 \h </w:instrText>
         </w:r>
         <w:r>
           <w:rPr>
@@ -2588,7 +2586,7 @@
           <w:szCs w:val="22"/>
         </w:rPr>
       </w:pPr>
-      <w:hyperlink w:anchor="_Toc22127249" w:history="1">
+      <w:hyperlink w:anchor="_Toc22634365" w:history="1">
         <w:r>
           <w:rPr>
             <w:rStyle w:val="Hyperkobling"/>
@@ -2634,7 +2632,7 @@
             <w:noProof/>
             <w:webHidden/>
           </w:rPr>
-          <w:instrText xml:space="preserve"> PAGEREF _Toc22127249 \h </w:instrText>
+          <w:instrText xml:space="preserve"> PAGEREF _Toc22634365 \h </w:instrText>
         </w:r>
         <w:r>
           <w:rPr>
@@ -2654,7 +2652,7 @@
             <w:noProof/>
             <w:webHidden/>
           </w:rPr>
-          <w:t>6</w:t>
+          <w:t>7</w:t>
         </w:r>
         <w:r>
           <w:rPr>
@@ -2681,7 +2679,7 @@
           <w:szCs w:val="22"/>
         </w:rPr>
       </w:pPr>
-      <w:hyperlink w:anchor="_Toc22127250" w:history="1">
+      <w:hyperlink w:anchor="_Toc22634366" w:history="1">
         <w:r>
           <w:rPr>
             <w:rStyle w:val="Hyperkobling"/>
@@ -2709,7 +2707,7 @@
             <w:noProof/>
             <w:webHidden/>
           </w:rPr>
-          <w:instrText xml:space="preserve"> PAGEREF _Toc22127250 \h </w:instrText>
+          <w:instrText xml:space="preserve"> PAGEREF _Toc22634366 \h </w:instrText>
         </w:r>
         <w:r>
           <w:rPr>
@@ -2871,26 +2869,7 @@
           <w:lang w:val="en-GB"/>
         </w:rPr>
         <w:br/>
-      </w:r>
-      <w:proofErr w:type="spellStart"/>
-      <w:r>
-        <w:rPr>
-          <w:rFonts w:ascii="Arial" w:hAnsi="Arial" w:cs="Arial"/>
-          <w:i/>
-          <w:color w:val="0000FF"/>
-          <w:lang w:val="en-GB"/>
-        </w:rPr>
-        <w:t>AppendixList</w:t>
-      </w:r>
-      <w:proofErr w:type="spellEnd"/>
-      <w:r>
-        <w:rPr>
-          <w:rFonts w:ascii="Arial" w:hAnsi="Arial" w:cs="Arial"/>
-          <w:i/>
-          <w:color w:val="0000FF"/>
-          <w:lang w:val="en-GB"/>
-        </w:rPr>
-        <w:t xml:space="preserve"> used in APPENDIX section. </w:t>
+        <w:t xml:space="preserve">AppendixList used in APPENDIX section. </w:t>
       </w:r>
       <w:r>
         <w:rPr>
@@ -2991,27 +2970,7 @@
           <w:color w:val="0000FF"/>
           <w:lang w:val="en-GB"/>
         </w:rPr>
-        <w:t xml:space="preserve">uctured by creating sub-chapters under main </w:t>
-      </w:r>
-      <w:proofErr w:type="spellStart"/>
-      <w:r>
-        <w:rPr>
-          <w:rFonts w:ascii="Arial" w:hAnsi="Arial" w:cs="Arial"/>
-          <w:i/>
-          <w:color w:val="0000FF"/>
-          <w:lang w:val="en-GB"/>
-        </w:rPr>
-        <w:t>shapters</w:t>
-      </w:r>
-      <w:proofErr w:type="spellEnd"/>
-      <w:r>
-        <w:rPr>
-          <w:rFonts w:ascii="Arial" w:hAnsi="Arial" w:cs="Arial"/>
-          <w:i/>
-          <w:color w:val="0000FF"/>
-          <w:lang w:val="en-GB"/>
-        </w:rPr>
-        <w:t xml:space="preserve">. To some </w:t>
+        <w:t xml:space="preserve">uctured by creating sub-chapters under main shapters. To some </w:t>
       </w:r>
       <w:r>
         <w:rPr>
@@ -3022,25 +2981,14 @@
         </w:rPr>
         <w:t xml:space="preserve">extent </w:t>
       </w:r>
-      <w:proofErr w:type="spellStart"/>
-      <w:r>
-        <w:rPr>
-          <w:rFonts w:ascii="Arial" w:hAnsi="Arial" w:cs="Arial"/>
-          <w:i/>
-          <w:color w:val="0000FF"/>
-          <w:lang w:val="en-GB"/>
-        </w:rPr>
-        <w:t>uou</w:t>
-      </w:r>
-      <w:proofErr w:type="spellEnd"/>
-      <w:r>
-        <w:rPr>
-          <w:rFonts w:ascii="Arial" w:hAnsi="Arial" w:cs="Arial"/>
-          <w:i/>
-          <w:color w:val="0000FF"/>
-          <w:lang w:val="en-GB"/>
-        </w:rPr>
-        <w:t xml:space="preserve"> are </w:t>
+      <w:r>
+        <w:rPr>
+          <w:rFonts w:ascii="Arial" w:hAnsi="Arial" w:cs="Arial"/>
+          <w:i/>
+          <w:color w:val="0000FF"/>
+          <w:lang w:val="en-GB"/>
+        </w:rPr>
+        <w:t xml:space="preserve">uou are </w:t>
       </w:r>
       <w:r>
         <w:rPr>
@@ -3058,27 +3006,7 @@
           <w:color w:val="0000FF"/>
           <w:lang w:val="en-GB"/>
         </w:rPr>
-        <w:t>sub-</w:t>
-      </w:r>
-      <w:proofErr w:type="spellStart"/>
-      <w:r>
-        <w:rPr>
-          <w:rFonts w:ascii="Arial" w:hAnsi="Arial" w:cs="Arial"/>
-          <w:i/>
-          <w:color w:val="0000FF"/>
-          <w:lang w:val="en-GB"/>
-        </w:rPr>
-        <w:t>chaøpters</w:t>
-      </w:r>
-      <w:proofErr w:type="spellEnd"/>
-      <w:r>
-        <w:rPr>
-          <w:rFonts w:ascii="Arial" w:hAnsi="Arial" w:cs="Arial"/>
-          <w:i/>
-          <w:color w:val="0000FF"/>
-          <w:lang w:val="en-GB"/>
-        </w:rPr>
-        <w:t xml:space="preserve"> and levels  you want</w:t>
+        <w:t>sub-chaøpters and levels  you want</w:t>
       </w:r>
       <w:r>
         <w:rPr>
@@ -3161,7 +3089,7 @@
           <w:lang w:val="en-GB"/>
         </w:rPr>
       </w:pPr>
-      <w:bookmarkStart w:id="1" w:name="_Toc22127230"/>
+      <w:bookmarkStart w:id="1" w:name="_Toc22634345"/>
       <w:r>
         <w:rPr>
           <w:lang w:val="en-GB"/>
@@ -3210,7 +3138,7 @@
           <w:lang w:val="en-GB"/>
         </w:rPr>
       </w:pPr>
-      <w:bookmarkStart w:id="2" w:name="_Toc22127231"/>
+      <w:bookmarkStart w:id="2" w:name="_Toc22634346"/>
       <w:r>
         <w:rPr>
           <w:lang w:val="en-GB"/>
@@ -3241,7 +3169,7 @@
         <w:br w:type="page"/>
       </w:r>
       <w:bookmarkStart w:id="3" w:name="_Ref223505569"/>
-      <w:bookmarkStart w:id="4" w:name="_Toc22127232"/>
+      <w:bookmarkStart w:id="4" w:name="_Toc22634347"/>
       <w:r>
         <w:lastRenderedPageBreak/>
         <w:t>introduction</w:t>
@@ -3524,21 +3452,7 @@
         <w:rPr>
           <w:lang w:val="en-GB"/>
         </w:rPr>
-        <w:t xml:space="preserve">based on modular robots. The task is to craft a modular snake-like robot that can find an object in a maze with the help of </w:t>
-      </w:r>
-      <w:proofErr w:type="spellStart"/>
-      <w:r>
-        <w:rPr>
-          <w:lang w:val="en-GB"/>
-        </w:rPr>
-        <w:t>a</w:t>
-      </w:r>
-      <w:proofErr w:type="spellEnd"/>
-      <w:r>
-        <w:rPr>
-          <w:lang w:val="en-GB"/>
-        </w:rPr>
-        <w:t xml:space="preserve"> overhead-camera as well as a front-mounted camera</w:t>
+        <w:t>based on modular robots. The task is to craft a modular snake-like robot that can find an object in a maze with the help of a overhead-camera as well as a front-mounted camera</w:t>
       </w:r>
       <w:r>
         <w:rPr>
@@ -3576,63 +3490,7 @@
         <w:rPr>
           <w:lang w:val="en-GB"/>
         </w:rPr>
-        <w:t xml:space="preserve"> given to us by </w:t>
-      </w:r>
-      <w:proofErr w:type="spellStart"/>
-      <w:r>
-        <w:rPr>
-          <w:lang w:val="en-GB"/>
-        </w:rPr>
-        <w:t>Houxian</w:t>
-      </w:r>
-      <w:proofErr w:type="spellEnd"/>
-      <w:r>
-        <w:rPr>
-          <w:lang w:val="en-GB"/>
-        </w:rPr>
-        <w:t xml:space="preserve"> Zhang in the course “</w:t>
-      </w:r>
-      <w:proofErr w:type="spellStart"/>
-      <w:r>
-        <w:rPr>
-          <w:lang w:val="en-GB"/>
-        </w:rPr>
-        <w:t>Introduksjon</w:t>
-      </w:r>
-      <w:proofErr w:type="spellEnd"/>
-      <w:r>
-        <w:rPr>
-          <w:lang w:val="en-GB"/>
-        </w:rPr>
-        <w:t xml:space="preserve"> </w:t>
-      </w:r>
-      <w:proofErr w:type="spellStart"/>
-      <w:r>
-        <w:rPr>
-          <w:lang w:val="en-GB"/>
-        </w:rPr>
-        <w:t>til</w:t>
-      </w:r>
-      <w:proofErr w:type="spellEnd"/>
-      <w:r>
-        <w:rPr>
-          <w:lang w:val="en-GB"/>
-        </w:rPr>
-        <w:t xml:space="preserve"> </w:t>
-      </w:r>
-      <w:proofErr w:type="spellStart"/>
-      <w:r>
-        <w:rPr>
-          <w:lang w:val="en-GB"/>
-        </w:rPr>
-        <w:t>Mekatronikk</w:t>
-      </w:r>
-      <w:proofErr w:type="spellEnd"/>
-      <w:r>
-        <w:rPr>
-          <w:lang w:val="en-GB"/>
-        </w:rPr>
-        <w:t>”</w:t>
+        <w:t xml:space="preserve"> given to us by Houxian Zhang in the course “Introduksjon til Mekatronikk”</w:t>
       </w:r>
       <w:r>
         <w:rPr>
@@ -3690,21 +3548,7 @@
         <w:rPr>
           <w:lang w:val="en-GB"/>
         </w:rPr>
-        <w:t xml:space="preserve">There is also a goal of remote monitoring/control GUI. We want to be able to remotely control it via </w:t>
-      </w:r>
-      <w:proofErr w:type="spellStart"/>
-      <w:r>
-        <w:rPr>
-          <w:lang w:val="en-GB"/>
-        </w:rPr>
-        <w:t>WiFi</w:t>
-      </w:r>
-      <w:proofErr w:type="spellEnd"/>
-      <w:r>
-        <w:rPr>
-          <w:lang w:val="en-GB"/>
-        </w:rPr>
-        <w:t>/Bluetooth, and remote</w:t>
+        <w:t>There is also a goal of remote monitoring/control GUI. We want to be able to remotely control it via WiFi/Bluetooth, and remote</w:t>
       </w:r>
       <w:r>
         <w:rPr>
@@ -3752,7 +3596,7 @@
           <w:lang w:val="en-GB"/>
         </w:rPr>
       </w:pPr>
-      <w:bookmarkStart w:id="5" w:name="_Toc22127233"/>
+      <w:bookmarkStart w:id="5" w:name="_Toc22634348"/>
       <w:r>
         <w:rPr>
           <w:lang w:val="en-GB"/>
@@ -3768,7 +3612,7 @@
           <w:lang w:val="en-GB"/>
         </w:rPr>
       </w:pPr>
-      <w:bookmarkStart w:id="6" w:name="_Toc22127234"/>
+      <w:bookmarkStart w:id="6" w:name="_Toc22634349"/>
       <w:r>
         <w:rPr>
           <w:lang w:val="en-GB"/>
@@ -3861,21 +3705,7 @@
         <w:rPr>
           <w:lang w:val="en-GB"/>
         </w:rPr>
-        <w:t xml:space="preserve">The ESP32 has several different modes it can run in to save on power consumption. For our purpose where we want access to its </w:t>
-      </w:r>
-      <w:proofErr w:type="spellStart"/>
-      <w:r>
-        <w:rPr>
-          <w:lang w:val="en-GB"/>
-        </w:rPr>
-        <w:t>WiFi</w:t>
-      </w:r>
-      <w:proofErr w:type="spellEnd"/>
-      <w:r>
-        <w:rPr>
-          <w:lang w:val="en-GB"/>
-        </w:rPr>
-        <w:t xml:space="preserve">-capabilities </w:t>
+        <w:t xml:space="preserve">The ESP32 has several different modes it can run in to save on power consumption. For our purpose where we want access to its WiFi-capabilities </w:t>
       </w:r>
       <w:r>
         <w:rPr>
@@ -4063,29 +3893,22 @@
           <w:lang w:val="en-GB"/>
         </w:rPr>
         <w:lastRenderedPageBreak/>
-        <w:t xml:space="preserve">When it comes to the camera the manufacturer documents that its power consumption is </w:t>
-      </w:r>
-      <w:r>
-        <w:rPr>
-          <w:lang w:val="en-GB"/>
-        </w:rPr>
-        <w:t>90mA when the inf</w:t>
-      </w:r>
-      <w:r>
-        <w:rPr>
-          <w:lang w:val="en-GB"/>
-        </w:rPr>
-        <w:t>rared light does not work</w:t>
+        <w:t xml:space="preserve">When it comes to </w:t>
+      </w:r>
+      <w:r>
+        <w:rPr>
+          <w:lang w:val="en-GB"/>
+        </w:rPr>
+        <w:t>what camera is used, it ended up being an ESP32-CAM, which has a OV2640 camera installed onto an ESP32. From what documentation is found about this unit, it seems that the maximum draw from it will be around 310mA</w:t>
       </w:r>
       <w:sdt>
         <w:sdtPr>
           <w:rPr>
             <w:lang w:val="en-GB"/>
           </w:rPr>
-          <w:id w:val="414211919"/>
+          <w:id w:val="279393631"/>
           <w:citation/>
         </w:sdtPr>
-        <w:sdtEndPr/>
         <w:sdtContent>
           <w:r>
             <w:rPr>
@@ -4097,7 +3920,7 @@
             <w:rPr>
               <w:lang w:val="en-US"/>
             </w:rPr>
-            <w:instrText xml:space="preserve"> CITATION ITE19 \l 1044 </w:instrText>
+            <w:instrText xml:space="preserve"> CITATION AIT19 \l 1044 </w:instrText>
           </w:r>
           <w:r>
             <w:rPr>
@@ -4110,14 +3933,7 @@
               <w:noProof/>
               <w:lang w:val="en-US"/>
             </w:rPr>
-            <w:t xml:space="preserve"> </w:t>
-          </w:r>
-          <w:r>
-            <w:rPr>
-              <w:noProof/>
-              <w:lang w:val="en-US"/>
-            </w:rPr>
-            <w:t>(ITEAD, 2019)</w:t>
+            <w:t xml:space="preserve"> (AI-Thinker, 2019)</w:t>
           </w:r>
           <w:r>
             <w:rPr>
@@ -4131,8 +3947,10 @@
         <w:rPr>
           <w:lang w:val="en-GB"/>
         </w:rPr>
-        <w:t xml:space="preserve">. </w:t>
-      </w:r>
+        <w:t>. This is with flash on, as well as brightness set to maximum. So realistically it will draw less, but it’s better to calculate with the worst case scenario.</w:t>
+      </w:r>
+      <w:bookmarkStart w:id="7" w:name="_GoBack"/>
+      <w:bookmarkEnd w:id="7"/>
     </w:p>
     <w:p>
       <w:pPr>
@@ -4448,7 +4266,13 @@
               <w:rPr>
                 <w:lang w:val="en-GB"/>
               </w:rPr>
-              <w:t>VC0706 Camera</w:t>
+              <w:t xml:space="preserve">ESP32-CAM </w:t>
+            </w:r>
+            <w:r>
+              <w:rPr>
+                <w:lang w:val="en-GB"/>
+              </w:rPr>
+              <w:t>OV2640</w:t>
             </w:r>
           </w:p>
         </w:tc>
@@ -4466,7 +4290,7 @@
               <w:rPr>
                 <w:lang w:val="en-GB"/>
               </w:rPr>
-              <w:t>100mA</w:t>
+              <w:t>310mA</w:t>
             </w:r>
           </w:p>
         </w:tc>
@@ -4502,7 +4326,7 @@
               <w:rPr>
                 <w:lang w:val="en-GB"/>
               </w:rPr>
-              <w:t>100mA</w:t>
+              <w:t>310mA</w:t>
             </w:r>
           </w:p>
         </w:tc>
@@ -4688,7 +4512,7 @@
               <w:rPr>
                 <w:lang w:val="en-GB"/>
               </w:rPr>
-              <w:t>1850mA</w:t>
+              <w:t>2060mA</w:t>
             </w:r>
           </w:p>
         </w:tc>
@@ -4711,7 +4535,19 @@
         <w:rPr>
           <w:lang w:val="en-GB"/>
         </w:rPr>
-        <w:t xml:space="preserve">The total draw at constant power consumption will be around 1850mA. When accounting for the </w:t>
+        <w:t xml:space="preserve">The total draw at constant power consumption will be around </w:t>
+      </w:r>
+      <w:r>
+        <w:rPr>
+          <w:lang w:val="en-GB"/>
+        </w:rPr>
+        <w:t>2060mA</w:t>
+      </w:r>
+      <w:r>
+        <w:rPr>
+          <w:lang w:val="en-GB"/>
+        </w:rPr>
+        <w:t xml:space="preserve">. When accounting for the </w:t>
       </w:r>
       <w:r>
         <w:rPr>
@@ -4777,7 +4613,35 @@
               <w:rFonts w:ascii="Cambria Math" w:hAnsi="Cambria Math"/>
               <w:lang w:val="en-GB"/>
             </w:rPr>
-            <m:t>P=5V*1,85A=9.25W</m:t>
+            <m:t>P=5V*</m:t>
+          </m:r>
+          <m:r>
+            <w:rPr>
+              <w:rFonts w:ascii="Cambria Math" w:hAnsi="Cambria Math"/>
+              <w:lang w:val="en-GB"/>
+            </w:rPr>
+            <m:t>2,06</m:t>
+          </m:r>
+          <m:r>
+            <w:rPr>
+              <w:rFonts w:ascii="Cambria Math" w:hAnsi="Cambria Math"/>
+              <w:lang w:val="en-GB"/>
+            </w:rPr>
+            <m:t>A=</m:t>
+          </m:r>
+          <m:r>
+            <w:rPr>
+              <w:rFonts w:ascii="Cambria Math" w:hAnsi="Cambria Math"/>
+              <w:lang w:val="en-GB"/>
+            </w:rPr>
+            <m:t>10,3</m:t>
+          </m:r>
+          <m:r>
+            <w:rPr>
+              <w:rFonts w:ascii="Cambria Math" w:hAnsi="Cambria Math"/>
+              <w:lang w:val="en-GB"/>
+            </w:rPr>
+            <m:t>W</m:t>
           </m:r>
         </m:oMath>
       </m:oMathPara>
@@ -4905,7 +4769,14 @@
                   <w:rFonts w:ascii="Cambria Math" w:hAnsi="Cambria Math"/>
                   <w:lang w:val="en-GB"/>
                 </w:rPr>
-                <m:t>9.25W</m:t>
+                <m:t>10,3</m:t>
+              </m:r>
+              <m:r>
+                <w:rPr>
+                  <w:rFonts w:ascii="Cambria Math" w:hAnsi="Cambria Math"/>
+                  <w:lang w:val="en-GB"/>
+                </w:rPr>
+                <m:t>W</m:t>
               </m:r>
             </m:num>
             <m:den>
@@ -4923,7 +4794,21 @@
               <w:rFonts w:ascii="Cambria Math" w:hAnsi="Cambria Math"/>
               <w:lang w:val="en-GB"/>
             </w:rPr>
-            <m:t>=10.28W</m:t>
+            <m:t>=1</m:t>
+          </m:r>
+          <m:r>
+            <w:rPr>
+              <w:rFonts w:ascii="Cambria Math" w:hAnsi="Cambria Math"/>
+              <w:lang w:val="en-GB"/>
+            </w:rPr>
+            <m:t>1,44</m:t>
+          </m:r>
+          <m:r>
+            <w:rPr>
+              <w:rFonts w:ascii="Cambria Math" w:hAnsi="Cambria Math"/>
+              <w:lang w:val="en-GB"/>
+            </w:rPr>
+            <m:t>W</m:t>
           </m:r>
         </m:oMath>
       </m:oMathPara>
@@ -5040,7 +4925,21 @@
               <w:rFonts w:ascii="Cambria Math" w:hAnsi="Cambria Math"/>
               <w:lang w:val="en-GB"/>
             </w:rPr>
-            <m:t>=2056mA</m:t>
+            <m:t>=2</m:t>
+          </m:r>
+          <m:r>
+            <w:rPr>
+              <w:rFonts w:ascii="Cambria Math" w:hAnsi="Cambria Math"/>
+              <w:lang w:val="en-GB"/>
+            </w:rPr>
+            <m:t>289</m:t>
+          </m:r>
+          <m:r>
+            <w:rPr>
+              <w:rFonts w:ascii="Cambria Math" w:hAnsi="Cambria Math"/>
+              <w:lang w:val="en-GB"/>
+            </w:rPr>
+            <m:t>mA</m:t>
           </m:r>
         </m:oMath>
       </m:oMathPara>
@@ -5062,7 +4961,19 @@
         <w:rPr>
           <w:lang w:val="en-GB"/>
         </w:rPr>
-        <w:t>So our current draw will be 2056mA.</w:t>
+        <w:t>So our current draw will be 2</w:t>
+      </w:r>
+      <w:r>
+        <w:rPr>
+          <w:lang w:val="en-GB"/>
+        </w:rPr>
+        <w:t>289</w:t>
+      </w:r>
+      <w:r>
+        <w:rPr>
+          <w:lang w:val="en-GB"/>
+        </w:rPr>
+        <w:t>mA.</w:t>
       </w:r>
     </w:p>
     <w:p>
@@ -5094,12 +5005,36 @@
         <w:rPr>
           <w:lang w:val="en-US"/>
         </w:rPr>
-        <w:t>unted four 2000mAh batteries. This means that our snake-like robot will in ideal situations run for just under 4 hours</w:t>
+        <w:t xml:space="preserve">unted four 2000mAh batteries. This means that our snake-like robot will in ideal situations run for just </w:t>
       </w:r>
       <w:r>
         <w:rPr>
           <w:lang w:val="en-US"/>
         </w:rPr>
+        <w:t>about</w:t>
+      </w:r>
+      <w:r>
+        <w:rPr>
+          <w:lang w:val="en-US"/>
+        </w:rPr>
+        <w:t xml:space="preserve"> </w:t>
+      </w:r>
+      <w:r>
+        <w:rPr>
+          <w:lang w:val="en-US"/>
+        </w:rPr>
+        <w:t>3.5</w:t>
+      </w:r>
+      <w:r>
+        <w:rPr>
+          <w:lang w:val="en-US"/>
+        </w:rPr>
+        <w:t xml:space="preserve"> hours</w:t>
+      </w:r>
+      <w:r>
+        <w:rPr>
+          <w:lang w:val="en-US"/>
+        </w:rPr>
         <w:t xml:space="preserve"> before running dry. </w:t>
       </w:r>
     </w:p>
@@ -5110,14 +5045,15 @@
           <w:lang w:val="en-GB"/>
         </w:rPr>
       </w:pPr>
-      <w:bookmarkStart w:id="7" w:name="_Toc22127235"/>
-      <w:r>
-        <w:rPr>
-          <w:lang w:val="en-GB"/>
-        </w:rPr>
+      <w:bookmarkStart w:id="8" w:name="_Toc22634350"/>
+      <w:r>
+        <w:rPr>
+          <w:lang w:val="en-GB"/>
+        </w:rPr>
+        <w:lastRenderedPageBreak/>
         <w:t>METHODS</w:t>
       </w:r>
-      <w:bookmarkEnd w:id="7"/>
+      <w:bookmarkEnd w:id="8"/>
     </w:p>
     <w:p>
       <w:pPr>
@@ -5126,14 +5062,14 @@
           <w:lang w:val="en-GB"/>
         </w:rPr>
       </w:pPr>
-      <w:bookmarkStart w:id="8" w:name="_Toc22127236"/>
+      <w:bookmarkStart w:id="9" w:name="_Toc22634351"/>
       <w:r>
         <w:rPr>
           <w:lang w:val="en-GB"/>
         </w:rPr>
         <w:t>Applied Theories</w:t>
       </w:r>
-      <w:bookmarkEnd w:id="8"/>
+      <w:bookmarkEnd w:id="9"/>
     </w:p>
     <w:p>
       <w:pPr>
@@ -5142,14 +5078,14 @@
           <w:lang w:val="en-GB"/>
         </w:rPr>
       </w:pPr>
-      <w:bookmarkStart w:id="9" w:name="_Toc22127237"/>
+      <w:bookmarkStart w:id="10" w:name="_Toc22634352"/>
       <w:r>
         <w:rPr>
           <w:lang w:val="en-GB"/>
         </w:rPr>
         <w:t>Test Setup and Plan</w:t>
       </w:r>
-      <w:bookmarkEnd w:id="9"/>
+      <w:bookmarkEnd w:id="10"/>
     </w:p>
     <w:p>
       <w:pPr>
@@ -5158,14 +5094,14 @@
           <w:lang w:val="en-GB"/>
         </w:rPr>
       </w:pPr>
-      <w:bookmarkStart w:id="10" w:name="_Toc22127238"/>
+      <w:bookmarkStart w:id="11" w:name="_Toc22634353"/>
       <w:r>
         <w:rPr>
           <w:lang w:val="en-GB"/>
         </w:rPr>
         <w:t>Computer Analysis Programs</w:t>
       </w:r>
-      <w:bookmarkEnd w:id="10"/>
+      <w:bookmarkEnd w:id="11"/>
     </w:p>
     <w:p>
       <w:pPr>
@@ -5174,12 +5110,14 @@
           <w:lang w:val="en-GB"/>
         </w:rPr>
       </w:pPr>
+      <w:bookmarkStart w:id="12" w:name="_Toc22634354"/>
       <w:r>
         <w:rPr>
           <w:lang w:val="en-GB"/>
         </w:rPr>
         <w:t>Communication</w:t>
       </w:r>
+      <w:bookmarkEnd w:id="12"/>
     </w:p>
     <w:p>
       <w:pPr>
@@ -5188,150 +5126,413 @@
           <w:lang w:val="en-GB"/>
         </w:rPr>
       </w:pPr>
+      <w:bookmarkStart w:id="13" w:name="_Toc22634355"/>
       <w:r>
         <w:rPr>
           <w:lang w:val="en-GB"/>
         </w:rPr>
         <w:t>Communication between ESP32 and PC</w:t>
       </w:r>
-    </w:p>
-    <w:p>
-      <w:pPr>
-        <w:rPr>
-          <w:lang w:val="en-GB"/>
-        </w:rPr>
-      </w:pPr>
-      <w:r>
-        <w:rPr>
-          <w:lang w:val="en-GB"/>
-        </w:rPr>
-        <w:t xml:space="preserve">Our initial plan for communication between the ESP32 and the computer was to use </w:t>
-      </w:r>
-      <w:proofErr w:type="spellStart"/>
-      <w:r>
-        <w:rPr>
-          <w:lang w:val="en-GB"/>
-        </w:rPr>
-        <w:t>WiFi</w:t>
-      </w:r>
-      <w:proofErr w:type="spellEnd"/>
-      <w:r>
-        <w:rPr>
-          <w:lang w:val="en-GB"/>
-        </w:rPr>
-        <w:t xml:space="preserve"> and send information via TCP. This is because TCP sen</w:t>
-      </w:r>
-      <w:r>
-        <w:rPr>
-          <w:lang w:val="en-GB"/>
-        </w:rPr>
-        <w:t xml:space="preserve">ds a message back when receiving packets to give notice if the package does not arrive or there is any other problem </w:t>
-      </w:r>
+      <w:bookmarkEnd w:id="13"/>
+    </w:p>
+    <w:p>
+      <w:pPr>
+        <w:rPr>
+          <w:lang w:val="en-GB"/>
+        </w:rPr>
+      </w:pPr>
+      <w:r>
+        <w:rPr>
+          <w:lang w:val="en-GB"/>
+        </w:rPr>
+        <w:t>Our initial plan for communication between the ESP32 and the computer was to use WiFi and send information via TCP. This is because TCP sen</w:t>
+      </w:r>
+      <w:r>
+        <w:rPr>
+          <w:lang w:val="en-GB"/>
+        </w:rPr>
+        <w:t>ds a message back when receiving packets to give notice if the package does not arrive or there is any other problem (receiver not connected to the internet etc.). But during the testing phase we saw that sending just a 100x200 array</w:t>
+      </w:r>
+      <w:r>
+        <w:rPr>
+          <w:lang w:val="en-GB"/>
+        </w:rPr>
+        <w:t xml:space="preserve"> could take up to 9s one way. This</w:t>
+      </w:r>
+      <w:r>
+        <w:rPr>
+          <w:lang w:val="en-GB"/>
+        </w:rPr>
+        <w:t xml:space="preserve"> would take way too much time to be able to actively send pictures and get information back to the snake to tell it if it has found the object.</w:t>
+      </w:r>
+    </w:p>
+    <w:p>
+      <w:pPr>
+        <w:rPr>
+          <w:lang w:val="en-GB"/>
+        </w:rPr>
+      </w:pPr>
+    </w:p>
+    <w:p>
+      <w:pPr>
+        <w:rPr>
+          <w:lang w:val="en-GB"/>
+        </w:rPr>
+      </w:pPr>
+      <w:r>
+        <w:rPr>
+          <w:lang w:val="en-GB"/>
+        </w:rPr>
+        <w:t>It was quickly decided to try out UDP to check the time for sending information via this protocol instead. The downside to using UDP is of course that it is “fire-and-forget”. It does not care if the receiver is not online, it send the packet and is quite happy with the result regardless of what happens with the packet.</w:t>
+      </w:r>
+    </w:p>
+    <w:p>
+      <w:pPr>
+        <w:rPr>
+          <w:lang w:val="en-GB"/>
+        </w:rPr>
+      </w:pPr>
+    </w:p>
+    <w:p>
+      <w:pPr>
+        <w:rPr>
+          <w:lang w:val="en-GB"/>
+        </w:rPr>
+      </w:pPr>
+      <w:r>
+        <w:rPr>
+          <w:lang w:val="en-GB"/>
+        </w:rPr>
+        <w:t xml:space="preserve">During testing here it was found that sending the same array as earlier took less than 1ms. This is a drastic improvement and </w:t>
+      </w:r>
+      <w:r>
+        <w:rPr>
+          <w:lang w:val="en-GB"/>
+        </w:rPr>
+        <w:t xml:space="preserve">it was quickly decided that this is the protocol to use. We do not see it as a huge risk, as the PC and the snake will not be far from each other, and we will also make a checksum-kind of check to see that the package is </w:t>
+      </w:r>
+      <w:r>
+        <w:rPr>
+          <w:lang w:val="en-GB"/>
+        </w:rPr>
+        <w:t>received as it is expected.</w:t>
+      </w:r>
+    </w:p>
+    <w:p>
+      <w:pPr>
+        <w:rPr>
+          <w:lang w:val="en-GB"/>
+        </w:rPr>
+      </w:pPr>
+    </w:p>
+    <w:p>
+      <w:pPr>
+        <w:rPr>
+          <w:lang w:val="en-GB"/>
+        </w:rPr>
+      </w:pPr>
+      <w:r>
+        <w:rPr>
+          <w:lang w:val="en-GB"/>
+        </w:rPr>
+        <w:t xml:space="preserve">As for how to send the pictures from the front-facing camera to the PC, </w:t>
+      </w:r>
+      <w:r>
+        <w:rPr>
+          <w:lang w:val="en-GB"/>
+        </w:rPr>
+        <w:t xml:space="preserve">after testing the first camera that was supplied (a VC0706 UART Camera) </w:t>
+      </w:r>
+      <w:r>
+        <w:rPr>
+          <w:lang w:val="en-GB"/>
+        </w:rPr>
+        <w:t xml:space="preserve">it was found that it did not want to communicate with anything. Therefore it was changed with a ESP32 with integrated camera. This camera creates a webserver which it “streams” its content to. This makes it quite easy to use Python to send requests to the server, which makes the camera take a snapshot. </w:t>
+      </w:r>
+    </w:p>
+    <w:p>
+      <w:pPr>
+        <w:pStyle w:val="Overskrift1"/>
+        <w:rPr>
+          <w:lang w:val="en-GB"/>
+        </w:rPr>
+      </w:pPr>
+      <w:bookmarkStart w:id="14" w:name="_Toc22634356"/>
       <w:r>
         <w:rPr>
           <w:lang w:val="en-GB"/>
         </w:rPr>
         <w:lastRenderedPageBreak/>
-        <w:t>(receiver not connected to the internet etc.). But during the testing phase we saw that sending just a 100x200 array</w:t>
-      </w:r>
-      <w:r>
-        <w:rPr>
-          <w:lang w:val="en-GB"/>
-        </w:rPr>
-        <w:t xml:space="preserve"> could take up to 9s one way. This</w:t>
-      </w:r>
-      <w:r>
-        <w:rPr>
-          <w:lang w:val="en-GB"/>
-        </w:rPr>
-        <w:t xml:space="preserve"> would take way too much time to be able to actively send pictures and get information back to the snake to tell it if it has found the object.</w:t>
-      </w:r>
-    </w:p>
-    <w:p>
-      <w:pPr>
-        <w:rPr>
-          <w:lang w:val="en-GB"/>
-        </w:rPr>
-      </w:pPr>
-    </w:p>
-    <w:p>
-      <w:pPr>
-        <w:rPr>
-          <w:lang w:val="en-GB"/>
-        </w:rPr>
-      </w:pPr>
-      <w:r>
-        <w:rPr>
-          <w:lang w:val="en-GB"/>
-        </w:rPr>
-        <w:t>It was quickly decided to try out UDP to check the time for sending information via this protocol instead. The downside to using UDP is of course that it is “fire-and-forget”. It does not care if the receiver is not online, it send the packet and is quite happy with the result regardless of what happens with the packet.</w:t>
-      </w:r>
-    </w:p>
-    <w:p>
-      <w:pPr>
-        <w:rPr>
-          <w:lang w:val="en-GB"/>
-        </w:rPr>
-      </w:pPr>
-    </w:p>
-    <w:p>
-      <w:pPr>
-        <w:rPr>
-          <w:lang w:val="en-GB"/>
-        </w:rPr>
-      </w:pPr>
-      <w:r>
-        <w:rPr>
-          <w:lang w:val="en-GB"/>
-        </w:rPr>
-        <w:t xml:space="preserve">During testing here it was found that sending the same array as earlier took less than 1ms. This is a drastic improvement and </w:t>
-      </w:r>
-      <w:r>
-        <w:rPr>
-          <w:lang w:val="en-GB"/>
-        </w:rPr>
-        <w:t xml:space="preserve">it was quickly decided that this is the protocol to use. We do not see it as a huge risk, as the PC and the snake will not be far from each other, and we will also make a checksum-kind of check to see that the package is </w:t>
-      </w:r>
-      <w:r>
-        <w:rPr>
-          <w:lang w:val="en-GB"/>
-        </w:rPr>
-        <w:t>received as it is expected.</w:t>
-      </w:r>
-    </w:p>
-    <w:p>
-      <w:pPr>
-        <w:rPr>
-          <w:lang w:val="en-GB"/>
-        </w:rPr>
-      </w:pPr>
-    </w:p>
-    <w:p>
-      <w:pPr>
-        <w:rPr>
-          <w:lang w:val="en-GB"/>
-        </w:rPr>
-      </w:pPr>
-      <w:r>
-        <w:rPr>
-          <w:lang w:val="en-GB"/>
-        </w:rPr>
-        <w:t xml:space="preserve">As for how to send the pictures from the front-facing camera to the PC, </w:t>
-      </w:r>
-      <w:r>
-        <w:rPr>
-          <w:lang w:val="en-GB"/>
-        </w:rPr>
-        <w:t xml:space="preserve">after testing the first camera that was supplied (a VC0706 UART Camera) </w:t>
-      </w:r>
-      <w:r>
-        <w:rPr>
-          <w:lang w:val="en-GB"/>
-        </w:rPr>
-        <w:t xml:space="preserve">it was found that it did not want to communicate with anything. Therefore it was changed with a ESP32 with integrated camera. This camera creates a webserver which it “streams” its content to. This makes it quite easy to use Python to send requests to the server, which makes the camera take a snapshot. </w:t>
-      </w:r>
-      <w:bookmarkStart w:id="11" w:name="_GoBack"/>
-      <w:bookmarkEnd w:id="11"/>
+        <w:t>results</w:t>
+      </w:r>
+      <w:bookmarkEnd w:id="14"/>
+    </w:p>
+    <w:p>
+      <w:pPr>
+        <w:pStyle w:val="Overskrift2"/>
+        <w:rPr>
+          <w:lang w:val="en-GB"/>
+        </w:rPr>
+      </w:pPr>
+      <w:bookmarkStart w:id="15" w:name="_Toc22634357"/>
+      <w:r>
+        <w:rPr>
+          <w:lang w:val="en-GB"/>
+        </w:rPr>
+        <w:t>Theoretical Analysis</w:t>
+      </w:r>
+      <w:bookmarkEnd w:id="15"/>
+    </w:p>
+    <w:p>
+      <w:pPr>
+        <w:pStyle w:val="Overskrift2"/>
+        <w:rPr>
+          <w:lang w:val="en-GB"/>
+        </w:rPr>
+      </w:pPr>
+      <w:bookmarkStart w:id="16" w:name="_Toc22634358"/>
+      <w:r>
+        <w:rPr>
+          <w:lang w:val="en-GB"/>
+        </w:rPr>
+        <w:t>Experimental Results</w:t>
+      </w:r>
+      <w:bookmarkEnd w:id="16"/>
+    </w:p>
+    <w:p>
+      <w:pPr>
+        <w:pStyle w:val="Overskrift2"/>
+        <w:rPr>
+          <w:lang w:val="en-GB"/>
+        </w:rPr>
+      </w:pPr>
+      <w:bookmarkStart w:id="17" w:name="_Toc22634359"/>
+      <w:r>
+        <w:rPr>
+          <w:lang w:val="en-GB"/>
+        </w:rPr>
+        <w:t>Design Alternatives</w:t>
+      </w:r>
+      <w:bookmarkEnd w:id="17"/>
+    </w:p>
+    <w:p>
+      <w:pPr>
+        <w:pStyle w:val="Overskrift3"/>
+        <w:rPr>
+          <w:lang w:val="en-GB"/>
+        </w:rPr>
+      </w:pPr>
+      <w:bookmarkStart w:id="18" w:name="_Toc22634360"/>
+      <w:r>
+        <w:rPr>
+          <w:lang w:val="en-GB"/>
+        </w:rPr>
+        <w:t>Mechanical</w:t>
+      </w:r>
+      <w:bookmarkEnd w:id="18"/>
+    </w:p>
+    <w:p>
+      <w:pPr>
+        <w:pStyle w:val="Overskrift3"/>
+        <w:rPr>
+          <w:lang w:val="en-GB"/>
+        </w:rPr>
+      </w:pPr>
+      <w:bookmarkStart w:id="19" w:name="_Toc22634361"/>
+      <w:r>
+        <w:rPr>
+          <w:lang w:val="en-GB"/>
+        </w:rPr>
+        <w:t>Hydraulic</w:t>
+      </w:r>
+      <w:bookmarkEnd w:id="19"/>
+    </w:p>
+    <w:p>
+      <w:pPr>
+        <w:pStyle w:val="Overskrift3"/>
+        <w:rPr>
+          <w:lang w:val="en-GB"/>
+        </w:rPr>
+      </w:pPr>
+      <w:bookmarkStart w:id="20" w:name="_Toc22634362"/>
+      <w:r>
+        <w:rPr>
+          <w:lang w:val="en-GB"/>
+        </w:rPr>
+        <w:t>Control System</w:t>
+      </w:r>
+      <w:bookmarkEnd w:id="20"/>
+    </w:p>
+    <w:p>
+      <w:pPr>
+        <w:pStyle w:val="Overskrift2"/>
+        <w:rPr>
+          <w:lang w:val="en-GB"/>
+        </w:rPr>
+      </w:pPr>
+      <w:r>
+        <w:rPr>
+          <w:lang w:val="en-GB"/>
+        </w:rPr>
+        <w:t>Challenges and Problems</w:t>
+      </w:r>
+    </w:p>
+    <w:p>
+      <w:pPr>
+        <w:pStyle w:val="Overskrift3"/>
+        <w:rPr>
+          <w:lang w:val="en-GB"/>
+        </w:rPr>
+      </w:pPr>
+      <w:r>
+        <w:rPr>
+          <w:lang w:val="en-GB"/>
+        </w:rPr>
+        <w:t>Communication challenges</w:t>
+      </w:r>
+    </w:p>
+    <w:p>
+      <w:pPr>
+        <w:rPr>
+          <w:lang w:val="en-GB"/>
+        </w:rPr>
+      </w:pPr>
+      <w:r>
+        <w:rPr>
+          <w:lang w:val="en-GB"/>
+        </w:rPr>
+        <w:t xml:space="preserve">During the </w:t>
+      </w:r>
+      <w:r>
+        <w:rPr>
+          <w:lang w:val="en-GB"/>
+        </w:rPr>
+        <w:t>programming of the Arduino the program was sliced into separate modules to easily be able to test each module to see that everything worked as expected. During the merging of the programs there came some challenges that were not expected.</w:t>
+      </w:r>
+    </w:p>
+    <w:p>
+      <w:pPr>
+        <w:rPr>
+          <w:lang w:val="en-GB"/>
+        </w:rPr>
+      </w:pPr>
+    </w:p>
+    <w:p>
+      <w:pPr>
+        <w:rPr>
+          <w:lang w:val="en-GB"/>
+        </w:rPr>
+      </w:pPr>
+      <w:r>
+        <w:rPr>
+          <w:lang w:val="en-GB"/>
+        </w:rPr>
+        <w:t xml:space="preserve">Specifically during the merging of the movement and the </w:t>
+      </w:r>
+      <w:r>
+        <w:rPr>
+          <w:lang w:val="en-GB"/>
+        </w:rPr>
+        <w:t xml:space="preserve">communication modules. When initializing the Arduino program during the testing here, everything went as expected. The module initialized and attached the servos to the right pins, and then </w:t>
+      </w:r>
+      <w:r>
+        <w:rPr>
+          <w:lang w:val="en-GB"/>
+        </w:rPr>
+        <w:t xml:space="preserve">connected to the WiFi and sent the test-package to a given IP and Port. But during the parsing of an incoming packet the ESP32 raised a Guru Meditation Error (the ESP32’s variation of a BSOD), saying “LoadProhibited” and gave a dump of information. </w:t>
+      </w:r>
+    </w:p>
+    <w:p>
+      <w:pPr>
+        <w:rPr>
+          <w:lang w:val="en-GB"/>
+        </w:rPr>
+      </w:pPr>
+    </w:p>
+    <w:p>
+      <w:pPr>
+        <w:rPr>
+          <w:lang w:val="en-GB"/>
+        </w:rPr>
+      </w:pPr>
+      <w:r>
+        <w:rPr>
+          <w:lang w:val="en-GB"/>
+        </w:rPr>
+        <w:t>From what we could deduce from documentation found online this was because the</w:t>
+      </w:r>
+      <w:r>
+        <w:rPr>
+          <w:lang w:val="en-GB"/>
+        </w:rPr>
+        <w:t xml:space="preserve"> </w:t>
+      </w:r>
+      <w:r>
+        <w:rPr>
+          <w:lang w:val="en-GB"/>
+        </w:rPr>
+        <w:t>application attempted to access a member of a structure, but the pointer to the structure was NULL</w:t>
+      </w:r>
+      <w:sdt>
+        <w:sdtPr>
+          <w:rPr>
+            <w:lang w:val="en-GB"/>
+          </w:rPr>
+          <w:id w:val="1051651714"/>
+          <w:citation/>
+        </w:sdtPr>
+        <w:sdtContent>
+          <w:r>
+            <w:rPr>
+              <w:lang w:val="en-GB"/>
+            </w:rPr>
+            <w:fldChar w:fldCharType="begin"/>
+          </w:r>
+          <w:r>
+            <w:rPr>
+              <w:lang w:val="en-US"/>
+            </w:rPr>
+            <w:instrText xml:space="preserve"> CITATION ESP19 \l 1044 </w:instrText>
+          </w:r>
+          <w:r>
+            <w:rPr>
+              <w:lang w:val="en-GB"/>
+            </w:rPr>
+            <w:fldChar w:fldCharType="separate"/>
+          </w:r>
+          <w:r>
+            <w:rPr>
+              <w:noProof/>
+              <w:lang w:val="en-US"/>
+            </w:rPr>
+            <w:t xml:space="preserve"> (ESPRESSIF, 2019)</w:t>
+          </w:r>
+          <w:r>
+            <w:rPr>
+              <w:lang w:val="en-GB"/>
+            </w:rPr>
+            <w:fldChar w:fldCharType="end"/>
+          </w:r>
+        </w:sdtContent>
+      </w:sdt>
+      <w:r>
+        <w:rPr>
+          <w:lang w:val="en-GB"/>
+        </w:rPr>
+        <w:t xml:space="preserve">. After a lot of testing and </w:t>
+      </w:r>
+      <w:r>
+        <w:rPr>
+          <w:lang w:val="en-GB"/>
+        </w:rPr>
+        <w:t xml:space="preserve">debugging we found that if we changed the pins the servo attached to, everything went fine. After this </w:t>
+      </w:r>
+      <w:r>
+        <w:rPr>
+          <w:lang w:val="en-GB"/>
+        </w:rPr>
+        <w:t>worked, we realized that one of the pins we attached the servo to was pin 16, which is an RX-pin, which probably is what caused our problem.</w:t>
+      </w:r>
     </w:p>
     <w:p>
       <w:pPr>
@@ -5340,136 +5541,24 @@
           <w:lang w:val="en-GB"/>
         </w:rPr>
       </w:pPr>
-      <w:bookmarkStart w:id="12" w:name="_Toc22127240"/>
-      <w:r>
-        <w:rPr>
-          <w:lang w:val="en-GB"/>
-        </w:rPr>
-        <w:t>results</w:t>
-      </w:r>
-      <w:bookmarkEnd w:id="12"/>
-    </w:p>
-    <w:p>
-      <w:pPr>
-        <w:pStyle w:val="Overskrift2"/>
-        <w:rPr>
-          <w:lang w:val="en-GB"/>
-        </w:rPr>
-      </w:pPr>
-      <w:bookmarkStart w:id="13" w:name="_Toc22127241"/>
-      <w:r>
-        <w:rPr>
-          <w:lang w:val="en-GB"/>
-        </w:rPr>
-        <w:t>Theoretical Analysis</w:t>
-      </w:r>
-      <w:bookmarkEnd w:id="13"/>
-    </w:p>
-    <w:p>
-      <w:pPr>
-        <w:pStyle w:val="Overskrift2"/>
-        <w:rPr>
-          <w:lang w:val="en-GB"/>
-        </w:rPr>
-      </w:pPr>
-      <w:bookmarkStart w:id="14" w:name="_Toc22127242"/>
-      <w:r>
-        <w:rPr>
-          <w:lang w:val="en-GB"/>
-        </w:rPr>
-        <w:t>Experimental Results</w:t>
-      </w:r>
-      <w:bookmarkEnd w:id="14"/>
-    </w:p>
-    <w:p>
-      <w:pPr>
-        <w:pStyle w:val="Overskrift2"/>
-        <w:rPr>
-          <w:lang w:val="en-GB"/>
-        </w:rPr>
-      </w:pPr>
-      <w:bookmarkStart w:id="15" w:name="_Toc22127243"/>
-      <w:r>
-        <w:rPr>
-          <w:lang w:val="en-GB"/>
-        </w:rPr>
-        <w:t>Design Alternatives</w:t>
-      </w:r>
-      <w:bookmarkEnd w:id="15"/>
-    </w:p>
-    <w:p>
-      <w:pPr>
-        <w:pStyle w:val="Overskrift3"/>
-        <w:rPr>
-          <w:lang w:val="en-GB"/>
-        </w:rPr>
-      </w:pPr>
-      <w:bookmarkStart w:id="16" w:name="_Toc22127244"/>
-      <w:r>
-        <w:rPr>
-          <w:lang w:val="en-GB"/>
-        </w:rPr>
-        <w:t>Mechanical</w:t>
-      </w:r>
-      <w:bookmarkEnd w:id="16"/>
-    </w:p>
-    <w:p>
-      <w:pPr>
-        <w:pStyle w:val="Overskrift3"/>
-        <w:rPr>
-          <w:lang w:val="en-GB"/>
-        </w:rPr>
-      </w:pPr>
-      <w:bookmarkStart w:id="17" w:name="_Toc22127245"/>
-      <w:r>
-        <w:rPr>
-          <w:lang w:val="en-GB"/>
-        </w:rPr>
-        <w:t>Hydraulic</w:t>
-      </w:r>
-      <w:bookmarkEnd w:id="17"/>
-    </w:p>
-    <w:p>
-      <w:pPr>
-        <w:pStyle w:val="Overskrift3"/>
-        <w:rPr>
-          <w:lang w:val="en-GB"/>
-        </w:rPr>
-      </w:pPr>
-      <w:bookmarkStart w:id="18" w:name="_Toc22127246"/>
-      <w:r>
-        <w:rPr>
-          <w:lang w:val="en-GB"/>
-        </w:rPr>
-        <w:t>Control System</w:t>
-      </w:r>
-      <w:bookmarkEnd w:id="18"/>
+      <w:bookmarkStart w:id="21" w:name="_Toc22634363"/>
+      <w:r>
+        <w:rPr>
+          <w:lang w:val="en-GB"/>
+        </w:rPr>
+        <w:t>discussion</w:t>
+      </w:r>
+      <w:bookmarkEnd w:id="21"/>
     </w:p>
     <w:p>
       <w:pPr>
         <w:pStyle w:val="Overskrift1"/>
-        <w:rPr>
-          <w:lang w:val="en-GB"/>
-        </w:rPr>
-      </w:pPr>
-      <w:bookmarkStart w:id="19" w:name="_Toc22127247"/>
-      <w:r>
-        <w:rPr>
-          <w:lang w:val="en-GB"/>
-        </w:rPr>
-        <w:t>discussion</w:t>
-      </w:r>
-      <w:bookmarkEnd w:id="19"/>
-    </w:p>
-    <w:p>
-      <w:pPr>
-        <w:pStyle w:val="Overskrift1"/>
-      </w:pPr>
-      <w:bookmarkStart w:id="20" w:name="_Toc22127248"/>
+      </w:pPr>
+      <w:bookmarkStart w:id="22" w:name="_Toc22634364"/>
       <w:r>
         <w:t>Conclusion</w:t>
       </w:r>
-      <w:bookmarkEnd w:id="20"/>
+      <w:bookmarkEnd w:id="22"/>
     </w:p>
     <w:p>
       <w:pPr>
@@ -5578,7 +5667,7 @@
         </w:rPr>
       </w:pPr>
     </w:p>
-    <w:bookmarkStart w:id="21" w:name="_Toc22127249" w:displacedByCustomXml="next"/>
+    <w:bookmarkStart w:id="23" w:name="_Toc22634365" w:displacedByCustomXml="next"/>
     <w:sdt>
       <w:sdtPr>
         <w:rPr>
@@ -5605,7 +5694,7 @@
           <w:r>
             <w:t>REFERENCES</w:t>
           </w:r>
-          <w:bookmarkEnd w:id="21"/>
+          <w:bookmarkEnd w:id="23"/>
         </w:p>
         <w:sdt>
           <w:sdtPr>
@@ -5636,6 +5725,44 @@
               <w:r>
                 <w:fldChar w:fldCharType="separate"/>
               </w:r>
+              <w:r>
+                <w:rPr>
+                  <w:noProof/>
+                  <w:lang w:val="en-US"/>
+                </w:rPr>
+                <w:t xml:space="preserve">ESPRESSIF. (2019, 10 22). </w:t>
+              </w:r>
+              <w:r>
+                <w:rPr>
+                  <w:i/>
+                  <w:iCs/>
+                  <w:noProof/>
+                  <w:lang w:val="en-US"/>
+                </w:rPr>
+                <w:t>API Guides: Fatal Errors</w:t>
+              </w:r>
+              <w:r>
+                <w:rPr>
+                  <w:noProof/>
+                  <w:lang w:val="en-US"/>
+                </w:rPr>
+                <w:t xml:space="preserve">. </w:t>
+              </w:r>
+              <w:r>
+                <w:rPr>
+                  <w:noProof/>
+                </w:rPr>
+                <w:t>Hentet fra ESP-IDF Programming Guide: https://docs.espressif.com/projects/esp-idf/en/latest/api-guides/fatal-errors.html</w:t>
+              </w:r>
+            </w:p>
+            <w:p>
+              <w:pPr>
+                <w:pStyle w:val="Bibliografi"/>
+                <w:ind w:left="720" w:hanging="720"/>
+                <w:rPr>
+                  <w:noProof/>
+                </w:rPr>
+              </w:pPr>
               <w:r>
                 <w:rPr>
                   <w:noProof/>
@@ -5933,39 +6060,8 @@
           <w:color w:val="0000FF"/>
           <w:lang w:val="en-GB"/>
         </w:rPr>
-        <w:t xml:space="preserve"> – H.K. </w:t>
-      </w:r>
-      <w:proofErr w:type="spellStart"/>
-      <w:r>
-        <w:rPr>
-          <w:rFonts w:ascii="Arial" w:hAnsi="Arial" w:cs="Arial"/>
-          <w:bCs/>
-          <w:color w:val="0000FF"/>
-          <w:lang w:val="en-GB"/>
-        </w:rPr>
-        <w:t>Woud</w:t>
-      </w:r>
-      <w:proofErr w:type="spellEnd"/>
-      <w:r>
-        <w:rPr>
-          <w:rFonts w:ascii="Arial" w:hAnsi="Arial" w:cs="Arial"/>
-          <w:bCs/>
-          <w:color w:val="0000FF"/>
-          <w:lang w:val="en-GB"/>
-        </w:rPr>
-        <w:t xml:space="preserve"> and </w:t>
-      </w:r>
-      <w:proofErr w:type="spellStart"/>
-      <w:r>
-        <w:rPr>
-          <w:rFonts w:ascii="Arial" w:hAnsi="Arial" w:cs="Arial"/>
-          <w:bCs/>
-          <w:color w:val="0000FF"/>
-          <w:lang w:val="en-GB"/>
-        </w:rPr>
-        <w:t>D.Stapersma</w:t>
-      </w:r>
-      <w:proofErr w:type="spellEnd"/>
+        <w:t xml:space="preserve"> – H.K. Woud and D.Stapersma</w:t>
+      </w:r>
     </w:p>
     <w:p>
       <w:pPr>
@@ -6067,7 +6163,7 @@
       <w:r>
         <w:br w:type="page"/>
       </w:r>
-      <w:bookmarkStart w:id="22" w:name="_Toc22127250"/>
+      <w:bookmarkStart w:id="24" w:name="_Toc22634366"/>
       <w:r>
         <w:rPr>
           <w:lang w:val="en-GB"/>
@@ -6075,7 +6171,7 @@
         <w:lastRenderedPageBreak/>
         <w:t>Appendix</w:t>
       </w:r>
-      <w:bookmarkEnd w:id="22"/>
+      <w:bookmarkEnd w:id="24"/>
     </w:p>
     <w:p>
       <w:pPr>
@@ -6317,35 +6413,15 @@
           <w:lang w:val="en-GB"/>
         </w:rPr>
       </w:pPr>
-      <w:proofErr w:type="spellStart"/>
-      <w:r>
-        <w:t>Appendix</w:t>
-      </w:r>
-      <w:proofErr w:type="spellEnd"/>
-      <w:r>
-        <w:t xml:space="preserve"> </w:t>
+      <w:r>
+        <w:t xml:space="preserve">Appendix </w:t>
       </w:r>
       <w:r>
         <w:t>E</w:t>
       </w:r>
       <w:r>
         <w:tab/>
-      </w:r>
-      <w:proofErr w:type="spellStart"/>
-      <w:r>
-        <w:t>etc</w:t>
-      </w:r>
-      <w:proofErr w:type="spellEnd"/>
-      <w:r>
-        <w:t>….</w:t>
-      </w:r>
-      <w:proofErr w:type="spellStart"/>
-      <w:r>
-        <w:t>etc</w:t>
-      </w:r>
-      <w:proofErr w:type="spellEnd"/>
-      <w:r>
-        <w:t>…..</w:t>
+        <w:t>etc….etc…..</w:t>
       </w:r>
     </w:p>
     <w:sectPr>
@@ -6396,23 +6472,7 @@
         <w:b/>
         <w:lang w:val="en-GB"/>
       </w:rPr>
-      <w:t xml:space="preserve">Postal </w:t>
-    </w:r>
-    <w:proofErr w:type="spellStart"/>
-    <w:r>
-      <w:rPr>
-        <w:b/>
-        <w:lang w:val="en-GB"/>
-      </w:rPr>
-      <w:t>adress</w:t>
-    </w:r>
-    <w:proofErr w:type="spellEnd"/>
-    <w:r>
-      <w:rPr>
-        <w:b/>
-        <w:lang w:val="en-GB"/>
-      </w:rPr>
-      <w:t>:</w:t>
+      <w:t>Postal adress:</w:t>
     </w:r>
     <w:r>
       <w:rPr>
@@ -6425,17 +6485,8 @@
         <w:b/>
         <w:lang w:val="en-GB"/>
       </w:rPr>
-      <w:t xml:space="preserve">Visit </w:t>
+      <w:t>Visit adress</w:t>
     </w:r>
-    <w:proofErr w:type="spellStart"/>
-    <w:r>
-      <w:rPr>
-        <w:b/>
-        <w:lang w:val="en-GB"/>
-      </w:rPr>
-      <w:t>adress</w:t>
-    </w:r>
-    <w:proofErr w:type="spellEnd"/>
     <w:r>
       <w:rPr>
         <w:lang w:val="en-GB"/>
@@ -8867,7 +8918,7 @@
     <b:Month>10</b:Month>
     <b:Day>16</b:Day>
     <b:URL>https://www.itead.cc/wiki/VC0706_UART_Camera_%EF%BC%88Supports_JPEG%EF%BC%89</b:URL>
-    <b:RefOrder>3</b:RefOrder>
+    <b:RefOrder>6</b:RefOrder>
   </b:Source>
   <b:Source>
     <b:Tag>Tex19</b:Tag>
@@ -8885,11 +8936,45 @@
     </b:Author>
     <b:RefOrder>4</b:RefOrder>
   </b:Source>
+  <b:Source>
+    <b:Tag>ESP19</b:Tag>
+    <b:SourceType>InternetSite</b:SourceType>
+    <b:Guid>{13D61039-B459-4997-8B35-CA0EAAAEA988}</b:Guid>
+    <b:Title>API Guides: Fatal Errors</b:Title>
+    <b:InternetSiteTitle>ESP-IDF Programming Guide</b:InternetSiteTitle>
+    <b:Year>2019</b:Year>
+    <b:Month>10</b:Month>
+    <b:Day>22</b:Day>
+    <b:URL>https://docs.espressif.com/projects/esp-idf/en/latest/api-guides/fatal-errors.html</b:URL>
+    <b:Author>
+      <b:Author>
+        <b:Corporate>ESPRESSIF</b:Corporate>
+      </b:Author>
+    </b:Author>
+    <b:RefOrder>5</b:RefOrder>
+  </b:Source>
+  <b:Source>
+    <b:Tag>AIT19</b:Tag>
+    <b:SourceType>DocumentFromInternetSite</b:SourceType>
+    <b:Guid>{CEF8CCDB-598C-4808-BA68-FB379A27D092}</b:Guid>
+    <b:Author>
+      <b:Author>
+        <b:Corporate>AI-Thinker</b:Corporate>
+      </b:Author>
+    </b:Author>
+    <b:Title>Loboris WebServer</b:Title>
+    <b:InternetSiteTitle>ESP32-CAM Module</b:InternetSiteTitle>
+    <b:Year>2019</b:Year>
+    <b:Month>10</b:Month>
+    <b:Day>22</b:Day>
+    <b:URL>https://loboris.eu/ESP32/ESP32-CAM%20Product%20Specification.pdf</b:URL>
+    <b:RefOrder>3</b:RefOrder>
+  </b:Source>
 </b:Sources>
 </file>
 
 <file path=customXml/itemProps1.xml><?xml version="1.0" encoding="utf-8"?>
-<ds:datastoreItem xmlns:ds="http://schemas.openxmlformats.org/officeDocument/2006/customXml" ds:itemID="{7DDFBB5C-5CF4-43EF-87E1-BAA68F5DE781}">
+<ds:datastoreItem xmlns:ds="http://schemas.openxmlformats.org/officeDocument/2006/customXml" ds:itemID="{58DCF5B7-89A8-4842-B710-3F280CEA5CC1}">
   <ds:schemaRefs>
     <ds:schemaRef ds:uri="http://schemas.openxmlformats.org/officeDocument/2006/bibliography"/>
   </ds:schemaRefs>

</xml_diff>

<commit_message>
Adjusted the collision-detection in RRT, it now will keep the lines at a minimum of 20 pixels (adjustable in main) from the walls of the maze. Updated the filter in maze-recognizer.
</commit_message>
<xml_diff>
--- a/Documents/RapportV2.docx
+++ b/Documents/RapportV2.docx
@@ -33,9 +33,11 @@
             <w:pPr>
               <w:pStyle w:val="Tabellovsk"/>
             </w:pPr>
+            <w:proofErr w:type="spellStart"/>
             <w:r>
               <w:t>Title</w:t>
             </w:r>
+            <w:proofErr w:type="spellEnd"/>
             <w:r>
               <w:t>:</w:t>
             </w:r>
@@ -167,8 +169,21 @@
               <w:pStyle w:val="InformasjonUth"/>
             </w:pPr>
             <w:r>
-              <w:t>Håkon Bjerkgaard Waldum, Ruben Svedal Jørundland, Marcus Olai Grindvik</w:t>
+              <w:t xml:space="preserve">Håkon Bjerkgaard Waldum, Ruben Svedal </w:t>
             </w:r>
+            <w:proofErr w:type="spellStart"/>
+            <w:r>
+              <w:t>Jørundland</w:t>
+            </w:r>
+            <w:proofErr w:type="spellEnd"/>
+            <w:r>
+              <w:t xml:space="preserve">, Marcus Olai </w:t>
+            </w:r>
+            <w:proofErr w:type="spellStart"/>
+            <w:r>
+              <w:t>Grindvik</w:t>
+            </w:r>
+            <w:proofErr w:type="spellEnd"/>
           </w:p>
         </w:tc>
       </w:tr>
@@ -207,8 +222,13 @@
               <w:pStyle w:val="Tabellovsk"/>
             </w:pPr>
             <w:r>
-              <w:t>Course code</w:t>
+              <w:t xml:space="preserve">Course </w:t>
             </w:r>
+            <w:proofErr w:type="spellStart"/>
+            <w:r>
+              <w:t>code</w:t>
+            </w:r>
+            <w:proofErr w:type="spellEnd"/>
             <w:r>
               <w:t>:</w:t>
             </w:r>
@@ -227,7 +247,15 @@
               <w:pStyle w:val="Tabellovsk"/>
             </w:pPr>
             <w:r>
-              <w:t>Course title:</w:t>
+              <w:t xml:space="preserve">Course </w:t>
+            </w:r>
+            <w:proofErr w:type="spellStart"/>
+            <w:r>
+              <w:t>title</w:t>
+            </w:r>
+            <w:proofErr w:type="spellEnd"/>
+            <w:r>
+              <w:t>:</w:t>
             </w:r>
           </w:p>
         </w:tc>
@@ -242,9 +270,11 @@
             <w:pPr>
               <w:pStyle w:val="Tabellovsk"/>
             </w:pPr>
+            <w:proofErr w:type="spellStart"/>
             <w:r>
               <w:t>Restriction</w:t>
             </w:r>
+            <w:proofErr w:type="spellEnd"/>
             <w:r>
               <w:t>:</w:t>
             </w:r>
@@ -310,12 +340,42 @@
                 <w:lang w:val="en-US"/>
               </w:rPr>
             </w:pPr>
+            <w:proofErr w:type="spellStart"/>
             <w:r>
               <w:rPr>
                 <w:lang w:val="en-US"/>
               </w:rPr>
-              <w:t>Introduksjon til Mekatronikk</w:t>
+              <w:t>Introduksjon</w:t>
             </w:r>
+            <w:proofErr w:type="spellEnd"/>
+            <w:r>
+              <w:rPr>
+                <w:lang w:val="en-US"/>
+              </w:rPr>
+              <w:t xml:space="preserve"> </w:t>
+            </w:r>
+            <w:proofErr w:type="spellStart"/>
+            <w:r>
+              <w:rPr>
+                <w:lang w:val="en-US"/>
+              </w:rPr>
+              <w:t>til</w:t>
+            </w:r>
+            <w:proofErr w:type="spellEnd"/>
+            <w:r>
+              <w:rPr>
+                <w:lang w:val="en-US"/>
+              </w:rPr>
+              <w:t xml:space="preserve"> </w:t>
+            </w:r>
+            <w:proofErr w:type="spellStart"/>
+            <w:r>
+              <w:rPr>
+                <w:lang w:val="en-US"/>
+              </w:rPr>
+              <w:t>Mekatronikk</w:t>
+            </w:r>
+            <w:proofErr w:type="spellEnd"/>
           </w:p>
         </w:tc>
         <w:tc>
@@ -354,9 +414,19 @@
             <w:pPr>
               <w:pStyle w:val="Tabellovsk"/>
             </w:pPr>
+            <w:proofErr w:type="spellStart"/>
             <w:r>
-              <w:t>Study programe</w:t>
+              <w:t>Study</w:t>
             </w:r>
+            <w:proofErr w:type="spellEnd"/>
+            <w:r>
+              <w:t xml:space="preserve"> </w:t>
+            </w:r>
+            <w:proofErr w:type="spellStart"/>
+            <w:r>
+              <w:t>programe</w:t>
+            </w:r>
+            <w:proofErr w:type="spellEnd"/>
             <w:r>
               <w:t>:</w:t>
             </w:r>
@@ -374,8 +444,21 @@
               <w:pStyle w:val="Tabellovsk"/>
             </w:pPr>
             <w:r>
-              <w:t xml:space="preserve"> pages/Appendix</w:t>
+              <w:t xml:space="preserve"> </w:t>
             </w:r>
+            <w:proofErr w:type="spellStart"/>
+            <w:r>
+              <w:t>pages</w:t>
+            </w:r>
+            <w:proofErr w:type="spellEnd"/>
+            <w:r>
+              <w:t>/</w:t>
+            </w:r>
+            <w:proofErr w:type="spellStart"/>
+            <w:r>
+              <w:t>Appendix</w:t>
+            </w:r>
+            <w:proofErr w:type="spellEnd"/>
             <w:r>
               <w:t>:</w:t>
             </w:r>
@@ -537,9 +620,11 @@
             <w:pPr>
               <w:pStyle w:val="Tabellovsk"/>
             </w:pPr>
+            <w:proofErr w:type="spellStart"/>
             <w:r>
               <w:t>Summary</w:t>
             </w:r>
+            <w:proofErr w:type="spellEnd"/>
             <w:r>
               <w:t>:</w:t>
             </w:r>
@@ -672,6 +757,7 @@
         </w:rPr>
         <w:t xml:space="preserve">NTNU </w:t>
       </w:r>
+      <w:proofErr w:type="spellStart"/>
       <w:r>
         <w:rPr>
           <w:rFonts w:ascii="Arial" w:hAnsi="Arial" w:cs="Arial"/>
@@ -679,7 +765,17 @@
           <w:szCs w:val="24"/>
           <w:lang w:val="en-GB"/>
         </w:rPr>
-        <w:t>Ålesund.</w:t>
+        <w:t>Ålesund</w:t>
+      </w:r>
+      <w:proofErr w:type="spellEnd"/>
+      <w:r>
+        <w:rPr>
+          <w:rFonts w:ascii="Arial" w:hAnsi="Arial" w:cs="Arial"/>
+          <w:sz w:val="24"/>
+          <w:szCs w:val="24"/>
+          <w:lang w:val="en-GB"/>
+        </w:rPr>
+        <w:t>.</w:t>
       </w:r>
     </w:p>
     <w:p>
@@ -751,7 +847,7 @@
         </w:rPr>
         <w:fldChar w:fldCharType="separate"/>
       </w:r>
-      <w:hyperlink w:anchor="_Toc22634345" w:history="1">
+      <w:hyperlink w:anchor="_Toc22886931" w:history="1">
         <w:r>
           <w:rPr>
             <w:rStyle w:val="Hyperkobling"/>
@@ -779,7 +875,7 @@
             <w:noProof/>
             <w:webHidden/>
           </w:rPr>
-          <w:instrText xml:space="preserve"> PAGEREF _Toc22634345 \h </w:instrText>
+          <w:instrText xml:space="preserve"> PAGEREF _Toc22886931 \h </w:instrText>
         </w:r>
         <w:r>
           <w:rPr>
@@ -826,7 +922,7 @@
           <w:szCs w:val="22"/>
         </w:rPr>
       </w:pPr>
-      <w:hyperlink w:anchor="_Toc22634346" w:history="1">
+      <w:hyperlink w:anchor="_Toc22886932" w:history="1">
         <w:r>
           <w:rPr>
             <w:rStyle w:val="Hyperkobling"/>
@@ -854,7 +950,7 @@
             <w:noProof/>
             <w:webHidden/>
           </w:rPr>
-          <w:instrText xml:space="preserve"> PAGEREF _Toc22634346 \h </w:instrText>
+          <w:instrText xml:space="preserve"> PAGEREF _Toc22886932 \h </w:instrText>
         </w:r>
         <w:r>
           <w:rPr>
@@ -902,7 +998,7 @@
           <w:szCs w:val="22"/>
         </w:rPr>
       </w:pPr>
-      <w:hyperlink w:anchor="_Toc22634347" w:history="1">
+      <w:hyperlink w:anchor="_Toc22886933" w:history="1">
         <w:r>
           <w:rPr>
             <w:rStyle w:val="Hyperkobling"/>
@@ -948,7 +1044,7 @@
             <w:noProof/>
             <w:webHidden/>
           </w:rPr>
-          <w:instrText xml:space="preserve"> PAGEREF _Toc22634347 \h </w:instrText>
+          <w:instrText xml:space="preserve"> PAGEREF _Toc22886933 \h </w:instrText>
         </w:r>
         <w:r>
           <w:rPr>
@@ -996,7 +1092,7 @@
           <w:szCs w:val="22"/>
         </w:rPr>
       </w:pPr>
-      <w:hyperlink w:anchor="_Toc22634348" w:history="1">
+      <w:hyperlink w:anchor="_Toc22886934" w:history="1">
         <w:r>
           <w:rPr>
             <w:rStyle w:val="Hyperkobling"/>
@@ -1044,7 +1140,7 @@
             <w:noProof/>
             <w:webHidden/>
           </w:rPr>
-          <w:instrText xml:space="preserve"> PAGEREF _Toc22634348 \h </w:instrText>
+          <w:instrText xml:space="preserve"> PAGEREF _Toc22886934 \h </w:instrText>
         </w:r>
         <w:r>
           <w:rPr>
@@ -1090,7 +1186,7 @@
           <w:szCs w:val="22"/>
         </w:rPr>
       </w:pPr>
-      <w:hyperlink w:anchor="_Toc22634349" w:history="1">
+      <w:hyperlink w:anchor="_Toc22886935" w:history="1">
         <w:r>
           <w:rPr>
             <w:rStyle w:val="Hyperkobling"/>
@@ -1115,6 +1211,98 @@
             <w:noProof/>
             <w:lang w:val="en-GB"/>
           </w:rPr>
+          <w:t>Reason for project idea</w:t>
+        </w:r>
+        <w:r>
+          <w:rPr>
+            <w:noProof/>
+            <w:webHidden/>
+          </w:rPr>
+          <w:tab/>
+        </w:r>
+        <w:r>
+          <w:rPr>
+            <w:noProof/>
+            <w:webHidden/>
+          </w:rPr>
+          <w:fldChar w:fldCharType="begin"/>
+        </w:r>
+        <w:r>
+          <w:rPr>
+            <w:noProof/>
+            <w:webHidden/>
+          </w:rPr>
+          <w:instrText xml:space="preserve"> PAGEREF _Toc22886935 \h </w:instrText>
+        </w:r>
+        <w:r>
+          <w:rPr>
+            <w:noProof/>
+            <w:webHidden/>
+          </w:rPr>
+        </w:r>
+        <w:r>
+          <w:rPr>
+            <w:noProof/>
+            <w:webHidden/>
+          </w:rPr>
+          <w:fldChar w:fldCharType="separate"/>
+        </w:r>
+        <w:r>
+          <w:rPr>
+            <w:noProof/>
+            <w:webHidden/>
+          </w:rPr>
+          <w:t>4</w:t>
+        </w:r>
+        <w:r>
+          <w:rPr>
+            <w:noProof/>
+            <w:webHidden/>
+          </w:rPr>
+          <w:fldChar w:fldCharType="end"/>
+        </w:r>
+      </w:hyperlink>
+    </w:p>
+    <w:p>
+      <w:pPr>
+        <w:pStyle w:val="INNH2"/>
+        <w:tabs>
+          <w:tab w:val="left" w:pos="800"/>
+          <w:tab w:val="right" w:leader="dot" w:pos="9628"/>
+        </w:tabs>
+        <w:rPr>
+          <w:rFonts w:asciiTheme="minorHAnsi" w:eastAsiaTheme="minorEastAsia" w:hAnsiTheme="minorHAnsi" w:cstheme="minorBidi"/>
+          <w:smallCaps w:val="0"/>
+          <w:noProof/>
+          <w:sz w:val="22"/>
+          <w:szCs w:val="22"/>
+        </w:rPr>
+      </w:pPr>
+      <w:hyperlink w:anchor="_Toc22886936" w:history="1">
+        <w:r>
+          <w:rPr>
+            <w:rStyle w:val="Hyperkobling"/>
+            <w:noProof/>
+            <w:lang w:val="en-GB"/>
+          </w:rPr>
+          <w:t>2.2</w:t>
+        </w:r>
+        <w:r>
+          <w:rPr>
+            <w:rFonts w:asciiTheme="minorHAnsi" w:eastAsiaTheme="minorEastAsia" w:hAnsiTheme="minorHAnsi" w:cstheme="minorBidi"/>
+            <w:smallCaps w:val="0"/>
+            <w:noProof/>
+            <w:sz w:val="22"/>
+            <w:szCs w:val="22"/>
+          </w:rPr>
+          <w:tab/>
+        </w:r>
+        <w:r>
+          <w:rPr>
+            <w:rStyle w:val="Hyperkobling"/>
+            <w:noProof/>
+            <w:lang w:val="en-GB"/>
+          </w:rPr>
           <w:t>Power Consumption</w:t>
         </w:r>
         <w:r>
@@ -1136,7 +1324,7 @@
             <w:noProof/>
             <w:webHidden/>
           </w:rPr>
-          <w:instrText xml:space="preserve"> PAGEREF _Toc22634349 \h </w:instrText>
+          <w:instrText xml:space="preserve"> PAGEREF _Toc22886936 \h </w:instrText>
         </w:r>
         <w:r>
           <w:rPr>
@@ -1184,7 +1372,7 @@
           <w:szCs w:val="22"/>
         </w:rPr>
       </w:pPr>
-      <w:hyperlink w:anchor="_Toc22634350" w:history="1">
+      <w:hyperlink w:anchor="_Toc22886937" w:history="1">
         <w:r>
           <w:rPr>
             <w:rStyle w:val="Hyperkobling"/>
@@ -1232,7 +1420,7 @@
             <w:noProof/>
             <w:webHidden/>
           </w:rPr>
-          <w:instrText xml:space="preserve"> PAGEREF _Toc22634350 \h </w:instrText>
+          <w:instrText xml:space="preserve"> PAGEREF _Toc22886937 \h </w:instrText>
         </w:r>
         <w:r>
           <w:rPr>
@@ -1252,7 +1440,7 @@
             <w:noProof/>
             <w:webHidden/>
           </w:rPr>
-          <w:t>5</w:t>
+          <w:t>6</w:t>
         </w:r>
         <w:r>
           <w:rPr>
@@ -1278,7 +1466,7 @@
           <w:szCs w:val="22"/>
         </w:rPr>
       </w:pPr>
-      <w:hyperlink w:anchor="_Toc22634351" w:history="1">
+      <w:hyperlink w:anchor="_Toc22886938" w:history="1">
         <w:r>
           <w:rPr>
             <w:rStyle w:val="Hyperkobling"/>
@@ -1324,7 +1512,7 @@
             <w:noProof/>
             <w:webHidden/>
           </w:rPr>
-          <w:instrText xml:space="preserve"> PAGEREF _Toc22634351 \h </w:instrText>
+          <w:instrText xml:space="preserve"> PAGEREF _Toc22886938 \h </w:instrText>
         </w:r>
         <w:r>
           <w:rPr>
@@ -1344,7 +1532,7 @@
             <w:noProof/>
             <w:webHidden/>
           </w:rPr>
-          <w:t>5</w:t>
+          <w:t>6</w:t>
         </w:r>
         <w:r>
           <w:rPr>
@@ -1370,7 +1558,7 @@
           <w:szCs w:val="22"/>
         </w:rPr>
       </w:pPr>
-      <w:hyperlink w:anchor="_Toc22634352" w:history="1">
+      <w:hyperlink w:anchor="_Toc22886939" w:history="1">
         <w:r>
           <w:rPr>
             <w:rStyle w:val="Hyperkobling"/>
@@ -1416,7 +1604,7 @@
             <w:noProof/>
             <w:webHidden/>
           </w:rPr>
-          <w:instrText xml:space="preserve"> PAGEREF _Toc22634352 \h </w:instrText>
+          <w:instrText xml:space="preserve"> PAGEREF _Toc22886939 \h </w:instrText>
         </w:r>
         <w:r>
           <w:rPr>
@@ -1436,7 +1624,7 @@
             <w:noProof/>
             <w:webHidden/>
           </w:rPr>
-          <w:t>5</w:t>
+          <w:t>6</w:t>
         </w:r>
         <w:r>
           <w:rPr>
@@ -1462,7 +1650,7 @@
           <w:szCs w:val="22"/>
         </w:rPr>
       </w:pPr>
-      <w:hyperlink w:anchor="_Toc22634353" w:history="1">
+      <w:hyperlink w:anchor="_Toc22886940" w:history="1">
         <w:r>
           <w:rPr>
             <w:rStyle w:val="Hyperkobling"/>
@@ -1508,7 +1696,7 @@
             <w:noProof/>
             <w:webHidden/>
           </w:rPr>
-          <w:instrText xml:space="preserve"> PAGEREF _Toc22634353 \h </w:instrText>
+          <w:instrText xml:space="preserve"> PAGEREF _Toc22886940 \h </w:instrText>
         </w:r>
         <w:r>
           <w:rPr>
@@ -1528,7 +1716,7 @@
             <w:noProof/>
             <w:webHidden/>
           </w:rPr>
-          <w:t>5</w:t>
+          <w:t>6</w:t>
         </w:r>
         <w:r>
           <w:rPr>
@@ -1554,7 +1742,7 @@
           <w:szCs w:val="22"/>
         </w:rPr>
       </w:pPr>
-      <w:hyperlink w:anchor="_Toc22634354" w:history="1">
+      <w:hyperlink w:anchor="_Toc22886941" w:history="1">
         <w:r>
           <w:rPr>
             <w:rStyle w:val="Hyperkobling"/>
@@ -1600,7 +1788,7 @@
             <w:noProof/>
             <w:webHidden/>
           </w:rPr>
-          <w:instrText xml:space="preserve"> PAGEREF _Toc22634354 \h </w:instrText>
+          <w:instrText xml:space="preserve"> PAGEREF _Toc22886941 \h </w:instrText>
         </w:r>
         <w:r>
           <w:rPr>
@@ -1620,7 +1808,7 @@
             <w:noProof/>
             <w:webHidden/>
           </w:rPr>
-          <w:t>5</w:t>
+          <w:t>6</w:t>
         </w:r>
         <w:r>
           <w:rPr>
@@ -1647,7 +1835,7 @@
           <w:szCs w:val="22"/>
         </w:rPr>
       </w:pPr>
-      <w:hyperlink w:anchor="_Toc22634355" w:history="1">
+      <w:hyperlink w:anchor="_Toc22886942" w:history="1">
         <w:r>
           <w:rPr>
             <w:rStyle w:val="Hyperkobling"/>
@@ -1694,7 +1882,7 @@
             <w:noProof/>
             <w:webHidden/>
           </w:rPr>
-          <w:instrText xml:space="preserve"> PAGEREF _Toc22634355 \h </w:instrText>
+          <w:instrText xml:space="preserve"> PAGEREF _Toc22886942 \h </w:instrText>
         </w:r>
         <w:r>
           <w:rPr>
@@ -1714,7 +1902,7 @@
             <w:noProof/>
             <w:webHidden/>
           </w:rPr>
-          <w:t>5</w:t>
+          <w:t>6</w:t>
         </w:r>
         <w:r>
           <w:rPr>
@@ -1742,7 +1930,7 @@
           <w:szCs w:val="22"/>
         </w:rPr>
       </w:pPr>
-      <w:hyperlink w:anchor="_Toc22634356" w:history="1">
+      <w:hyperlink w:anchor="_Toc22886943" w:history="1">
         <w:r>
           <w:rPr>
             <w:rStyle w:val="Hyperkobling"/>
@@ -1790,7 +1978,7 @@
             <w:noProof/>
             <w:webHidden/>
           </w:rPr>
-          <w:instrText xml:space="preserve"> PAGEREF _Toc22634356 \h </w:instrText>
+          <w:instrText xml:space="preserve"> PAGEREF _Toc22886943 \h </w:instrText>
         </w:r>
         <w:r>
           <w:rPr>
@@ -1810,7 +1998,7 @@
             <w:noProof/>
             <w:webHidden/>
           </w:rPr>
-          <w:t>6</w:t>
+          <w:t>7</w:t>
         </w:r>
         <w:r>
           <w:rPr>
@@ -1836,7 +2024,7 @@
           <w:szCs w:val="22"/>
         </w:rPr>
       </w:pPr>
-      <w:hyperlink w:anchor="_Toc22634357" w:history="1">
+      <w:hyperlink w:anchor="_Toc22886944" w:history="1">
         <w:r>
           <w:rPr>
             <w:rStyle w:val="Hyperkobling"/>
@@ -1882,7 +2070,7 @@
             <w:noProof/>
             <w:webHidden/>
           </w:rPr>
-          <w:instrText xml:space="preserve"> PAGEREF _Toc22634357 \h </w:instrText>
+          <w:instrText xml:space="preserve"> PAGEREF _Toc22886944 \h </w:instrText>
         </w:r>
         <w:r>
           <w:rPr>
@@ -1902,7 +2090,7 @@
             <w:noProof/>
             <w:webHidden/>
           </w:rPr>
-          <w:t>6</w:t>
+          <w:t>7</w:t>
         </w:r>
         <w:r>
           <w:rPr>
@@ -1928,7 +2116,7 @@
           <w:szCs w:val="22"/>
         </w:rPr>
       </w:pPr>
-      <w:hyperlink w:anchor="_Toc22634358" w:history="1">
+      <w:hyperlink w:anchor="_Toc22886945" w:history="1">
         <w:r>
           <w:rPr>
             <w:rStyle w:val="Hyperkobling"/>
@@ -1974,7 +2162,7 @@
             <w:noProof/>
             <w:webHidden/>
           </w:rPr>
-          <w:instrText xml:space="preserve"> PAGEREF _Toc22634358 \h </w:instrText>
+          <w:instrText xml:space="preserve"> PAGEREF _Toc22886945 \h </w:instrText>
         </w:r>
         <w:r>
           <w:rPr>
@@ -1994,7 +2182,7 @@
             <w:noProof/>
             <w:webHidden/>
           </w:rPr>
-          <w:t>6</w:t>
+          <w:t>7</w:t>
         </w:r>
         <w:r>
           <w:rPr>
@@ -2020,7 +2208,7 @@
           <w:szCs w:val="22"/>
         </w:rPr>
       </w:pPr>
-      <w:hyperlink w:anchor="_Toc22634359" w:history="1">
+      <w:hyperlink w:anchor="_Toc22886946" w:history="1">
         <w:r>
           <w:rPr>
             <w:rStyle w:val="Hyperkobling"/>
@@ -2066,7 +2254,7 @@
             <w:noProof/>
             <w:webHidden/>
           </w:rPr>
-          <w:instrText xml:space="preserve"> PAGEREF _Toc22634359 \h </w:instrText>
+          <w:instrText xml:space="preserve"> PAGEREF _Toc22886946 \h </w:instrText>
         </w:r>
         <w:r>
           <w:rPr>
@@ -2086,7 +2274,7 @@
             <w:noProof/>
             <w:webHidden/>
           </w:rPr>
-          <w:t>6</w:t>
+          <w:t>7</w:t>
         </w:r>
         <w:r>
           <w:rPr>
@@ -2113,7 +2301,7 @@
           <w:szCs w:val="22"/>
         </w:rPr>
       </w:pPr>
-      <w:hyperlink w:anchor="_Toc22634360" w:history="1">
+      <w:hyperlink w:anchor="_Toc22886947" w:history="1">
         <w:r>
           <w:rPr>
             <w:rStyle w:val="Hyperkobling"/>
@@ -2139,7 +2327,7 @@
             <w:noProof/>
             <w:lang w:val="en-GB"/>
           </w:rPr>
-          <w:t>Mechanical</w:t>
+          <w:t>Alternative 1</w:t>
         </w:r>
         <w:r>
           <w:rPr>
@@ -2160,7 +2348,7 @@
             <w:noProof/>
             <w:webHidden/>
           </w:rPr>
-          <w:instrText xml:space="preserve"> PAGEREF _Toc22634360 \h </w:instrText>
+          <w:instrText xml:space="preserve"> PAGEREF _Toc22886947 \h </w:instrText>
         </w:r>
         <w:r>
           <w:rPr>
@@ -2180,7 +2368,7 @@
             <w:noProof/>
             <w:webHidden/>
           </w:rPr>
-          <w:t>6</w:t>
+          <w:t>7</w:t>
         </w:r>
         <w:r>
           <w:rPr>
@@ -2207,7 +2395,7 @@
           <w:szCs w:val="22"/>
         </w:rPr>
       </w:pPr>
-      <w:hyperlink w:anchor="_Toc22634361" w:history="1">
+      <w:hyperlink w:anchor="_Toc22886948" w:history="1">
         <w:r>
           <w:rPr>
             <w:rStyle w:val="Hyperkobling"/>
@@ -2233,7 +2421,7 @@
             <w:noProof/>
             <w:lang w:val="en-GB"/>
           </w:rPr>
-          <w:t>Hydraulic</w:t>
+          <w:t>Alternative 2</w:t>
         </w:r>
         <w:r>
           <w:rPr>
@@ -2254,7 +2442,7 @@
             <w:noProof/>
             <w:webHidden/>
           </w:rPr>
-          <w:instrText xml:space="preserve"> PAGEREF _Toc22634361 \h </w:instrText>
+          <w:instrText xml:space="preserve"> PAGEREF _Toc22886948 \h </w:instrText>
         </w:r>
         <w:r>
           <w:rPr>
@@ -2274,7 +2462,7 @@
             <w:noProof/>
             <w:webHidden/>
           </w:rPr>
-          <w:t>6</w:t>
+          <w:t>7</w:t>
         </w:r>
         <w:r>
           <w:rPr>
@@ -2301,7 +2489,7 @@
           <w:szCs w:val="22"/>
         </w:rPr>
       </w:pPr>
-      <w:hyperlink w:anchor="_Toc22634362" w:history="1">
+      <w:hyperlink w:anchor="_Toc22886949" w:history="1">
         <w:r>
           <w:rPr>
             <w:rStyle w:val="Hyperkobling"/>
@@ -2327,7 +2515,7 @@
             <w:noProof/>
             <w:lang w:val="en-GB"/>
           </w:rPr>
-          <w:t>Control System</w:t>
+          <w:t>Alternative 3</w:t>
         </w:r>
         <w:r>
           <w:rPr>
@@ -2348,7 +2536,7 @@
             <w:noProof/>
             <w:webHidden/>
           </w:rPr>
-          <w:instrText xml:space="preserve"> PAGEREF _Toc22634362 \h </w:instrText>
+          <w:instrText xml:space="preserve"> PAGEREF _Toc22886949 \h </w:instrText>
         </w:r>
         <w:r>
           <w:rPr>
@@ -2368,7 +2556,193 @@
             <w:noProof/>
             <w:webHidden/>
           </w:rPr>
-          <w:t>6</w:t>
+          <w:t>7</w:t>
+        </w:r>
+        <w:r>
+          <w:rPr>
+            <w:noProof/>
+            <w:webHidden/>
+          </w:rPr>
+          <w:fldChar w:fldCharType="end"/>
+        </w:r>
+      </w:hyperlink>
+    </w:p>
+    <w:p>
+      <w:pPr>
+        <w:pStyle w:val="INNH2"/>
+        <w:tabs>
+          <w:tab w:val="left" w:pos="800"/>
+          <w:tab w:val="right" w:leader="dot" w:pos="9628"/>
+        </w:tabs>
+        <w:rPr>
+          <w:rFonts w:asciiTheme="minorHAnsi" w:eastAsiaTheme="minorEastAsia" w:hAnsiTheme="minorHAnsi" w:cstheme="minorBidi"/>
+          <w:smallCaps w:val="0"/>
+          <w:noProof/>
+          <w:sz w:val="22"/>
+          <w:szCs w:val="22"/>
+        </w:rPr>
+      </w:pPr>
+      <w:hyperlink w:anchor="_Toc22886950" w:history="1">
+        <w:r>
+          <w:rPr>
+            <w:rStyle w:val="Hyperkobling"/>
+            <w:noProof/>
+            <w:lang w:val="en-GB"/>
+          </w:rPr>
+          <w:t>4.4</w:t>
+        </w:r>
+        <w:r>
+          <w:rPr>
+            <w:rFonts w:asciiTheme="minorHAnsi" w:eastAsiaTheme="minorEastAsia" w:hAnsiTheme="minorHAnsi" w:cstheme="minorBidi"/>
+            <w:smallCaps w:val="0"/>
+            <w:noProof/>
+            <w:sz w:val="22"/>
+            <w:szCs w:val="22"/>
+          </w:rPr>
+          <w:tab/>
+        </w:r>
+        <w:r>
+          <w:rPr>
+            <w:rStyle w:val="Hyperkobling"/>
+            <w:noProof/>
+            <w:lang w:val="en-GB"/>
+          </w:rPr>
+          <w:t>Challenges and Problems</w:t>
+        </w:r>
+        <w:r>
+          <w:rPr>
+            <w:noProof/>
+            <w:webHidden/>
+          </w:rPr>
+          <w:tab/>
+        </w:r>
+        <w:r>
+          <w:rPr>
+            <w:noProof/>
+            <w:webHidden/>
+          </w:rPr>
+          <w:fldChar w:fldCharType="begin"/>
+        </w:r>
+        <w:r>
+          <w:rPr>
+            <w:noProof/>
+            <w:webHidden/>
+          </w:rPr>
+          <w:instrText xml:space="preserve"> PAGEREF _Toc22886950 \h </w:instrText>
+        </w:r>
+        <w:r>
+          <w:rPr>
+            <w:noProof/>
+            <w:webHidden/>
+          </w:rPr>
+        </w:r>
+        <w:r>
+          <w:rPr>
+            <w:noProof/>
+            <w:webHidden/>
+          </w:rPr>
+          <w:fldChar w:fldCharType="separate"/>
+        </w:r>
+        <w:r>
+          <w:rPr>
+            <w:noProof/>
+            <w:webHidden/>
+          </w:rPr>
+          <w:t>7</w:t>
+        </w:r>
+        <w:r>
+          <w:rPr>
+            <w:noProof/>
+            <w:webHidden/>
+          </w:rPr>
+          <w:fldChar w:fldCharType="end"/>
+        </w:r>
+      </w:hyperlink>
+    </w:p>
+    <w:p>
+      <w:pPr>
+        <w:pStyle w:val="INNH3"/>
+        <w:tabs>
+          <w:tab w:val="left" w:pos="1200"/>
+          <w:tab w:val="right" w:leader="dot" w:pos="9628"/>
+        </w:tabs>
+        <w:rPr>
+          <w:rFonts w:asciiTheme="minorHAnsi" w:eastAsiaTheme="minorEastAsia" w:hAnsiTheme="minorHAnsi" w:cstheme="minorBidi"/>
+          <w:i w:val="0"/>
+          <w:iCs w:val="0"/>
+          <w:noProof/>
+          <w:sz w:val="22"/>
+          <w:szCs w:val="22"/>
+        </w:rPr>
+      </w:pPr>
+      <w:hyperlink w:anchor="_Toc22886951" w:history="1">
+        <w:r>
+          <w:rPr>
+            <w:rStyle w:val="Hyperkobling"/>
+            <w:noProof/>
+            <w:lang w:val="en-GB"/>
+          </w:rPr>
+          <w:t>4.4.1</w:t>
+        </w:r>
+        <w:r>
+          <w:rPr>
+            <w:rFonts w:asciiTheme="minorHAnsi" w:eastAsiaTheme="minorEastAsia" w:hAnsiTheme="minorHAnsi" w:cstheme="minorBidi"/>
+            <w:i w:val="0"/>
+            <w:iCs w:val="0"/>
+            <w:noProof/>
+            <w:sz w:val="22"/>
+            <w:szCs w:val="22"/>
+          </w:rPr>
+          <w:tab/>
+        </w:r>
+        <w:r>
+          <w:rPr>
+            <w:rStyle w:val="Hyperkobling"/>
+            <w:noProof/>
+            <w:lang w:val="en-GB"/>
+          </w:rPr>
+          <w:t>Communication challenges</w:t>
+        </w:r>
+        <w:r>
+          <w:rPr>
+            <w:noProof/>
+            <w:webHidden/>
+          </w:rPr>
+          <w:tab/>
+        </w:r>
+        <w:r>
+          <w:rPr>
+            <w:noProof/>
+            <w:webHidden/>
+          </w:rPr>
+          <w:fldChar w:fldCharType="begin"/>
+        </w:r>
+        <w:r>
+          <w:rPr>
+            <w:noProof/>
+            <w:webHidden/>
+          </w:rPr>
+          <w:instrText xml:space="preserve"> PAGEREF _Toc22886951 \h </w:instrText>
+        </w:r>
+        <w:r>
+          <w:rPr>
+            <w:noProof/>
+            <w:webHidden/>
+          </w:rPr>
+        </w:r>
+        <w:r>
+          <w:rPr>
+            <w:noProof/>
+            <w:webHidden/>
+          </w:rPr>
+          <w:fldChar w:fldCharType="separate"/>
+        </w:r>
+        <w:r>
+          <w:rPr>
+            <w:noProof/>
+            <w:webHidden/>
+          </w:rPr>
+          <w:t>7</w:t>
         </w:r>
         <w:r>
           <w:rPr>
@@ -2396,7 +2770,7 @@
           <w:szCs w:val="22"/>
         </w:rPr>
       </w:pPr>
-      <w:hyperlink w:anchor="_Toc22634363" w:history="1">
+      <w:hyperlink w:anchor="_Toc22886952" w:history="1">
         <w:r>
           <w:rPr>
             <w:rStyle w:val="Hyperkobling"/>
@@ -2444,7 +2818,7 @@
             <w:noProof/>
             <w:webHidden/>
           </w:rPr>
-          <w:instrText xml:space="preserve"> PAGEREF _Toc22634363 \h </w:instrText>
+          <w:instrText xml:space="preserve"> PAGEREF _Toc22886952 \h </w:instrText>
         </w:r>
         <w:r>
           <w:rPr>
@@ -2464,7 +2838,7 @@
             <w:noProof/>
             <w:webHidden/>
           </w:rPr>
-          <w:t>6</w:t>
+          <w:t>7</w:t>
         </w:r>
         <w:r>
           <w:rPr>
@@ -2492,7 +2866,7 @@
           <w:szCs w:val="22"/>
         </w:rPr>
       </w:pPr>
-      <w:hyperlink w:anchor="_Toc22634364" w:history="1">
+      <w:hyperlink w:anchor="_Toc22886953" w:history="1">
         <w:r>
           <w:rPr>
             <w:rStyle w:val="Hyperkobling"/>
@@ -2538,7 +2912,7 @@
             <w:noProof/>
             <w:webHidden/>
           </w:rPr>
-          <w:instrText xml:space="preserve"> PAGEREF _Toc22634364 \h </w:instrText>
+          <w:instrText xml:space="preserve"> PAGEREF _Toc22886953 \h </w:instrText>
         </w:r>
         <w:r>
           <w:rPr>
@@ -2558,7 +2932,7 @@
             <w:noProof/>
             <w:webHidden/>
           </w:rPr>
-          <w:t>6</w:t>
+          <w:t>7</w:t>
         </w:r>
         <w:r>
           <w:rPr>
@@ -2586,7 +2960,7 @@
           <w:szCs w:val="22"/>
         </w:rPr>
       </w:pPr>
-      <w:hyperlink w:anchor="_Toc22634365" w:history="1">
+      <w:hyperlink w:anchor="_Toc22886954" w:history="1">
         <w:r>
           <w:rPr>
             <w:rStyle w:val="Hyperkobling"/>
@@ -2632,7 +3006,7 @@
             <w:noProof/>
             <w:webHidden/>
           </w:rPr>
-          <w:instrText xml:space="preserve"> PAGEREF _Toc22634365 \h </w:instrText>
+          <w:instrText xml:space="preserve"> PAGEREF _Toc22886954 \h </w:instrText>
         </w:r>
         <w:r>
           <w:rPr>
@@ -2652,7 +3026,7 @@
             <w:noProof/>
             <w:webHidden/>
           </w:rPr>
-          <w:t>7</w:t>
+          <w:t>8</w:t>
         </w:r>
         <w:r>
           <w:rPr>
@@ -2679,7 +3053,7 @@
           <w:szCs w:val="22"/>
         </w:rPr>
       </w:pPr>
-      <w:hyperlink w:anchor="_Toc22634366" w:history="1">
+      <w:hyperlink w:anchor="_Toc22886955" w:history="1">
         <w:r>
           <w:rPr>
             <w:rStyle w:val="Hyperkobling"/>
@@ -2707,7 +3081,7 @@
             <w:noProof/>
             <w:webHidden/>
           </w:rPr>
-          <w:instrText xml:space="preserve"> PAGEREF _Toc22634366 \h </w:instrText>
+          <w:instrText xml:space="preserve"> PAGEREF _Toc22886955 \h </w:instrText>
         </w:r>
         <w:r>
           <w:rPr>
@@ -2727,7 +3101,7 @@
             <w:noProof/>
             <w:webHidden/>
           </w:rPr>
-          <w:t>8</w:t>
+          <w:t>9</w:t>
         </w:r>
         <w:r>
           <w:rPr>
@@ -2869,7 +3243,26 @@
           <w:lang w:val="en-GB"/>
         </w:rPr>
         <w:br/>
-        <w:t xml:space="preserve">AppendixList used in APPENDIX section. </w:t>
+      </w:r>
+      <w:proofErr w:type="spellStart"/>
+      <w:r>
+        <w:rPr>
+          <w:rFonts w:ascii="Arial" w:hAnsi="Arial" w:cs="Arial"/>
+          <w:i/>
+          <w:color w:val="0000FF"/>
+          <w:lang w:val="en-GB"/>
+        </w:rPr>
+        <w:t>AppendixList</w:t>
+      </w:r>
+      <w:proofErr w:type="spellEnd"/>
+      <w:r>
+        <w:rPr>
+          <w:rFonts w:ascii="Arial" w:hAnsi="Arial" w:cs="Arial"/>
+          <w:i/>
+          <w:color w:val="0000FF"/>
+          <w:lang w:val="en-GB"/>
+        </w:rPr>
+        <w:t xml:space="preserve"> used in APPENDIX section. </w:t>
       </w:r>
       <w:r>
         <w:rPr>
@@ -2970,7 +3363,27 @@
           <w:color w:val="0000FF"/>
           <w:lang w:val="en-GB"/>
         </w:rPr>
-        <w:t xml:space="preserve">uctured by creating sub-chapters under main shapters. To some </w:t>
+        <w:t xml:space="preserve">uctured by creating sub-chapters under main </w:t>
+      </w:r>
+      <w:proofErr w:type="spellStart"/>
+      <w:r>
+        <w:rPr>
+          <w:rFonts w:ascii="Arial" w:hAnsi="Arial" w:cs="Arial"/>
+          <w:i/>
+          <w:color w:val="0000FF"/>
+          <w:lang w:val="en-GB"/>
+        </w:rPr>
+        <w:t>shapters</w:t>
+      </w:r>
+      <w:proofErr w:type="spellEnd"/>
+      <w:r>
+        <w:rPr>
+          <w:rFonts w:ascii="Arial" w:hAnsi="Arial" w:cs="Arial"/>
+          <w:i/>
+          <w:color w:val="0000FF"/>
+          <w:lang w:val="en-GB"/>
+        </w:rPr>
+        <w:t xml:space="preserve">. To some </w:t>
       </w:r>
       <w:r>
         <w:rPr>
@@ -2981,14 +3394,25 @@
         </w:rPr>
         <w:t xml:space="preserve">extent </w:t>
       </w:r>
-      <w:r>
-        <w:rPr>
-          <w:rFonts w:ascii="Arial" w:hAnsi="Arial" w:cs="Arial"/>
-          <w:i/>
-          <w:color w:val="0000FF"/>
-          <w:lang w:val="en-GB"/>
-        </w:rPr>
-        <w:t xml:space="preserve">uou are </w:t>
+      <w:proofErr w:type="spellStart"/>
+      <w:r>
+        <w:rPr>
+          <w:rFonts w:ascii="Arial" w:hAnsi="Arial" w:cs="Arial"/>
+          <w:i/>
+          <w:color w:val="0000FF"/>
+          <w:lang w:val="en-GB"/>
+        </w:rPr>
+        <w:t>uou</w:t>
+      </w:r>
+      <w:proofErr w:type="spellEnd"/>
+      <w:r>
+        <w:rPr>
+          <w:rFonts w:ascii="Arial" w:hAnsi="Arial" w:cs="Arial"/>
+          <w:i/>
+          <w:color w:val="0000FF"/>
+          <w:lang w:val="en-GB"/>
+        </w:rPr>
+        <w:t xml:space="preserve"> are </w:t>
       </w:r>
       <w:r>
         <w:rPr>
@@ -3006,7 +3430,27 @@
           <w:color w:val="0000FF"/>
           <w:lang w:val="en-GB"/>
         </w:rPr>
-        <w:t>sub-chaøpters and levels  you want</w:t>
+        <w:t>sub-</w:t>
+      </w:r>
+      <w:proofErr w:type="spellStart"/>
+      <w:r>
+        <w:rPr>
+          <w:rFonts w:ascii="Arial" w:hAnsi="Arial" w:cs="Arial"/>
+          <w:i/>
+          <w:color w:val="0000FF"/>
+          <w:lang w:val="en-GB"/>
+        </w:rPr>
+        <w:t>chaøpters</w:t>
+      </w:r>
+      <w:proofErr w:type="spellEnd"/>
+      <w:r>
+        <w:rPr>
+          <w:rFonts w:ascii="Arial" w:hAnsi="Arial" w:cs="Arial"/>
+          <w:i/>
+          <w:color w:val="0000FF"/>
+          <w:lang w:val="en-GB"/>
+        </w:rPr>
+        <w:t xml:space="preserve"> and levels  you want</w:t>
       </w:r>
       <w:r>
         <w:rPr>
@@ -3089,7 +3533,7 @@
           <w:lang w:val="en-GB"/>
         </w:rPr>
       </w:pPr>
-      <w:bookmarkStart w:id="1" w:name="_Toc22634345"/>
+      <w:bookmarkStart w:id="1" w:name="_Toc22886931"/>
       <w:r>
         <w:rPr>
           <w:lang w:val="en-GB"/>
@@ -3138,7 +3582,7 @@
           <w:lang w:val="en-GB"/>
         </w:rPr>
       </w:pPr>
-      <w:bookmarkStart w:id="2" w:name="_Toc22634346"/>
+      <w:bookmarkStart w:id="2" w:name="_Toc22886932"/>
       <w:r>
         <w:rPr>
           <w:lang w:val="en-GB"/>
@@ -3169,7 +3613,7 @@
         <w:br w:type="page"/>
       </w:r>
       <w:bookmarkStart w:id="3" w:name="_Ref223505569"/>
-      <w:bookmarkStart w:id="4" w:name="_Toc22634347"/>
+      <w:bookmarkStart w:id="4" w:name="_Toc22886933"/>
       <w:r>
         <w:lastRenderedPageBreak/>
         <w:t>introduction</w:t>
@@ -3452,7 +3896,21 @@
         <w:rPr>
           <w:lang w:val="en-GB"/>
         </w:rPr>
-        <w:t>based on modular robots. The task is to craft a modular snake-like robot that can find an object in a maze with the help of a overhead-camera as well as a front-mounted camera</w:t>
+        <w:t xml:space="preserve">based on modular robots. The task is to craft a modular snake-like robot that can find an object in a maze with the help of </w:t>
+      </w:r>
+      <w:proofErr w:type="spellStart"/>
+      <w:r>
+        <w:rPr>
+          <w:lang w:val="en-GB"/>
+        </w:rPr>
+        <w:t>a</w:t>
+      </w:r>
+      <w:proofErr w:type="spellEnd"/>
+      <w:r>
+        <w:rPr>
+          <w:lang w:val="en-GB"/>
+        </w:rPr>
+        <w:t xml:space="preserve"> overhead-camera as well as a front-mounted camera</w:t>
       </w:r>
       <w:r>
         <w:rPr>
@@ -3490,7 +3948,63 @@
         <w:rPr>
           <w:lang w:val="en-GB"/>
         </w:rPr>
-        <w:t xml:space="preserve"> given to us by Houxian Zhang in the course “Introduksjon til Mekatronikk”</w:t>
+        <w:t xml:space="preserve"> given to us by </w:t>
+      </w:r>
+      <w:proofErr w:type="spellStart"/>
+      <w:r>
+        <w:rPr>
+          <w:lang w:val="en-GB"/>
+        </w:rPr>
+        <w:t>Houxian</w:t>
+      </w:r>
+      <w:proofErr w:type="spellEnd"/>
+      <w:r>
+        <w:rPr>
+          <w:lang w:val="en-GB"/>
+        </w:rPr>
+        <w:t xml:space="preserve"> Zhang in the course “</w:t>
+      </w:r>
+      <w:proofErr w:type="spellStart"/>
+      <w:r>
+        <w:rPr>
+          <w:lang w:val="en-GB"/>
+        </w:rPr>
+        <w:t>Introduksjon</w:t>
+      </w:r>
+      <w:proofErr w:type="spellEnd"/>
+      <w:r>
+        <w:rPr>
+          <w:lang w:val="en-GB"/>
+        </w:rPr>
+        <w:t xml:space="preserve"> </w:t>
+      </w:r>
+      <w:proofErr w:type="spellStart"/>
+      <w:r>
+        <w:rPr>
+          <w:lang w:val="en-GB"/>
+        </w:rPr>
+        <w:t>til</w:t>
+      </w:r>
+      <w:proofErr w:type="spellEnd"/>
+      <w:r>
+        <w:rPr>
+          <w:lang w:val="en-GB"/>
+        </w:rPr>
+        <w:t xml:space="preserve"> </w:t>
+      </w:r>
+      <w:proofErr w:type="spellStart"/>
+      <w:r>
+        <w:rPr>
+          <w:lang w:val="en-GB"/>
+        </w:rPr>
+        <w:t>Mekatronikk</w:t>
+      </w:r>
+      <w:proofErr w:type="spellEnd"/>
+      <w:r>
+        <w:rPr>
+          <w:lang w:val="en-GB"/>
+        </w:rPr>
+        <w:t>”</w:t>
       </w:r>
       <w:r>
         <w:rPr>
@@ -3548,7 +4062,21 @@
         <w:rPr>
           <w:lang w:val="en-GB"/>
         </w:rPr>
-        <w:t>There is also a goal of remote monitoring/control GUI. We want to be able to remotely control it via WiFi/Bluetooth, and remote</w:t>
+        <w:t xml:space="preserve">There is also a goal of remote monitoring/control GUI. We want to be able to remotely control it via </w:t>
+      </w:r>
+      <w:proofErr w:type="spellStart"/>
+      <w:r>
+        <w:rPr>
+          <w:lang w:val="en-GB"/>
+        </w:rPr>
+        <w:t>WiFi</w:t>
+      </w:r>
+      <w:proofErr w:type="spellEnd"/>
+      <w:r>
+        <w:rPr>
+          <w:lang w:val="en-GB"/>
+        </w:rPr>
+        <w:t>/Bluetooth, and remote</w:t>
       </w:r>
       <w:r>
         <w:rPr>
@@ -3596,7 +4124,7 @@
           <w:lang w:val="en-GB"/>
         </w:rPr>
       </w:pPr>
-      <w:bookmarkStart w:id="5" w:name="_Toc22634348"/>
+      <w:bookmarkStart w:id="5" w:name="_Toc22886934"/>
       <w:r>
         <w:rPr>
           <w:lang w:val="en-GB"/>
@@ -3612,14 +4140,30 @@
           <w:lang w:val="en-GB"/>
         </w:rPr>
       </w:pPr>
-      <w:bookmarkStart w:id="6" w:name="_Toc22634349"/>
+      <w:bookmarkStart w:id="6" w:name="_Toc22886935"/>
+      <w:r>
+        <w:rPr>
+          <w:lang w:val="en-GB"/>
+        </w:rPr>
+        <w:t>Reason for project idea</w:t>
+      </w:r>
+      <w:bookmarkEnd w:id="6"/>
+    </w:p>
+    <w:p>
+      <w:pPr>
+        <w:pStyle w:val="Overskrift2"/>
+        <w:rPr>
+          <w:lang w:val="en-GB"/>
+        </w:rPr>
+      </w:pPr>
+      <w:bookmarkStart w:id="7" w:name="_Toc22886936"/>
       <w:r>
         <w:rPr>
           <w:lang w:val="en-GB"/>
         </w:rPr>
         <w:t>Power Consumption</w:t>
       </w:r>
-      <w:bookmarkEnd w:id="6"/>
+      <w:bookmarkEnd w:id="7"/>
     </w:p>
     <w:p>
       <w:pPr>
@@ -3705,7 +4249,21 @@
         <w:rPr>
           <w:lang w:val="en-GB"/>
         </w:rPr>
-        <w:t xml:space="preserve">The ESP32 has several different modes it can run in to save on power consumption. For our purpose where we want access to its WiFi-capabilities </w:t>
+        <w:t xml:space="preserve">The ESP32 has several different modes it can run in to save on power consumption. For our purpose where we want access to its </w:t>
+      </w:r>
+      <w:proofErr w:type="spellStart"/>
+      <w:r>
+        <w:rPr>
+          <w:lang w:val="en-GB"/>
+        </w:rPr>
+        <w:t>WiFi</w:t>
+      </w:r>
+      <w:proofErr w:type="spellEnd"/>
+      <w:r>
+        <w:rPr>
+          <w:lang w:val="en-GB"/>
+        </w:rPr>
+        <w:t xml:space="preserve">-capabilities </w:t>
       </w:r>
       <w:r>
         <w:rPr>
@@ -3804,7 +4362,14 @@
         <w:rPr>
           <w:lang w:val="en-GB"/>
         </w:rPr>
-        <w:t xml:space="preserve"> The producer of the servo has documented that the idle power consumption is </w:t>
+        <w:t xml:space="preserve"> The producer of the servo has documented that the idle power </w:t>
+      </w:r>
+      <w:r>
+        <w:rPr>
+          <w:lang w:val="en-GB"/>
+        </w:rPr>
+        <w:lastRenderedPageBreak/>
+        <w:t xml:space="preserve">consumption is </w:t>
       </w:r>
       <w:r>
         <w:rPr>
@@ -3892,7 +4457,6 @@
         <w:rPr>
           <w:lang w:val="en-GB"/>
         </w:rPr>
-        <w:lastRenderedPageBreak/>
         <w:t xml:space="preserve">When it comes to </w:t>
       </w:r>
       <w:r>
@@ -3909,6 +4473,7 @@
           <w:id w:val="279393631"/>
           <w:citation/>
         </w:sdtPr>
+        <w:sdtEndPr/>
         <w:sdtContent>
           <w:r>
             <w:rPr>
@@ -3949,8 +4514,6 @@
         </w:rPr>
         <w:t>. This is with flash on, as well as brightness set to maximum. So realistically it will draw less, but it’s better to calculate with the worst case scenario.</w:t>
       </w:r>
-      <w:bookmarkStart w:id="7" w:name="_GoBack"/>
-      <w:bookmarkEnd w:id="7"/>
     </w:p>
     <w:p>
       <w:pPr>
@@ -4613,35 +5176,7 @@
               <w:rFonts w:ascii="Cambria Math" w:hAnsi="Cambria Math"/>
               <w:lang w:val="en-GB"/>
             </w:rPr>
-            <m:t>P=5V*</m:t>
-          </m:r>
-          <m:r>
-            <w:rPr>
-              <w:rFonts w:ascii="Cambria Math" w:hAnsi="Cambria Math"/>
-              <w:lang w:val="en-GB"/>
-            </w:rPr>
-            <m:t>2,06</m:t>
-          </m:r>
-          <m:r>
-            <w:rPr>
-              <w:rFonts w:ascii="Cambria Math" w:hAnsi="Cambria Math"/>
-              <w:lang w:val="en-GB"/>
-            </w:rPr>
-            <m:t>A=</m:t>
-          </m:r>
-          <m:r>
-            <w:rPr>
-              <w:rFonts w:ascii="Cambria Math" w:hAnsi="Cambria Math"/>
-              <w:lang w:val="en-GB"/>
-            </w:rPr>
-            <m:t>10,3</m:t>
-          </m:r>
-          <m:r>
-            <w:rPr>
-              <w:rFonts w:ascii="Cambria Math" w:hAnsi="Cambria Math"/>
-              <w:lang w:val="en-GB"/>
-            </w:rPr>
-            <m:t>W</m:t>
+            <m:t>P=5V*2,06A=10,3W</m:t>
           </m:r>
         </m:oMath>
       </m:oMathPara>
@@ -4769,14 +5304,7 @@
                   <w:rFonts w:ascii="Cambria Math" w:hAnsi="Cambria Math"/>
                   <w:lang w:val="en-GB"/>
                 </w:rPr>
-                <m:t>10,3</m:t>
-              </m:r>
-              <m:r>
-                <w:rPr>
-                  <w:rFonts w:ascii="Cambria Math" w:hAnsi="Cambria Math"/>
-                  <w:lang w:val="en-GB"/>
-                </w:rPr>
-                <m:t>W</m:t>
+                <m:t>10,3W</m:t>
               </m:r>
             </m:num>
             <m:den>
@@ -4794,21 +5322,7 @@
               <w:rFonts w:ascii="Cambria Math" w:hAnsi="Cambria Math"/>
               <w:lang w:val="en-GB"/>
             </w:rPr>
-            <m:t>=1</m:t>
-          </m:r>
-          <m:r>
-            <w:rPr>
-              <w:rFonts w:ascii="Cambria Math" w:hAnsi="Cambria Math"/>
-              <w:lang w:val="en-GB"/>
-            </w:rPr>
-            <m:t>1,44</m:t>
-          </m:r>
-          <m:r>
-            <w:rPr>
-              <w:rFonts w:ascii="Cambria Math" w:hAnsi="Cambria Math"/>
-              <w:lang w:val="en-GB"/>
-            </w:rPr>
-            <m:t>W</m:t>
+            <m:t>=11,44W</m:t>
           </m:r>
         </m:oMath>
       </m:oMathPara>
@@ -4925,21 +5439,7 @@
               <w:rFonts w:ascii="Cambria Math" w:hAnsi="Cambria Math"/>
               <w:lang w:val="en-GB"/>
             </w:rPr>
-            <m:t>=2</m:t>
-          </m:r>
-          <m:r>
-            <w:rPr>
-              <w:rFonts w:ascii="Cambria Math" w:hAnsi="Cambria Math"/>
-              <w:lang w:val="en-GB"/>
-            </w:rPr>
-            <m:t>289</m:t>
-          </m:r>
-          <m:r>
-            <w:rPr>
-              <w:rFonts w:ascii="Cambria Math" w:hAnsi="Cambria Math"/>
-              <w:lang w:val="en-GB"/>
-            </w:rPr>
-            <m:t>mA</m:t>
+            <m:t>=2289mA</m:t>
           </m:r>
         </m:oMath>
       </m:oMathPara>
@@ -5040,12 +5540,36 @@
     </w:p>
     <w:p>
       <w:pPr>
+        <w:pStyle w:val="Overskrift2"/>
+        <w:rPr>
+          <w:lang w:val="en-US"/>
+        </w:rPr>
+      </w:pPr>
+      <w:r>
+        <w:rPr>
+          <w:lang w:val="en-US"/>
+        </w:rPr>
+        <w:t>Algorithm for moving</w:t>
+      </w:r>
+    </w:p>
+    <w:p>
+      <w:pPr>
+        <w:pStyle w:val="Brdtekst"/>
+        <w:rPr>
+          <w:lang w:val="en-US"/>
+        </w:rPr>
+      </w:pPr>
+      <w:bookmarkStart w:id="8" w:name="_GoBack"/>
+      <w:bookmarkEnd w:id="8"/>
+    </w:p>
+    <w:p>
+      <w:pPr>
         <w:pStyle w:val="Overskrift1"/>
         <w:rPr>
           <w:lang w:val="en-GB"/>
         </w:rPr>
       </w:pPr>
-      <w:bookmarkStart w:id="8" w:name="_Toc22634350"/>
+      <w:bookmarkStart w:id="9" w:name="_Toc22886937"/>
       <w:r>
         <w:rPr>
           <w:lang w:val="en-GB"/>
@@ -5053,7 +5577,7 @@
         <w:lastRenderedPageBreak/>
         <w:t>METHODS</w:t>
       </w:r>
-      <w:bookmarkEnd w:id="8"/>
+      <w:bookmarkEnd w:id="9"/>
     </w:p>
     <w:p>
       <w:pPr>
@@ -5062,14 +5586,14 @@
           <w:lang w:val="en-GB"/>
         </w:rPr>
       </w:pPr>
-      <w:bookmarkStart w:id="9" w:name="_Toc22634351"/>
+      <w:bookmarkStart w:id="10" w:name="_Toc22886938"/>
       <w:r>
         <w:rPr>
           <w:lang w:val="en-GB"/>
         </w:rPr>
         <w:t>Applied Theories</w:t>
       </w:r>
-      <w:bookmarkEnd w:id="9"/>
+      <w:bookmarkEnd w:id="10"/>
     </w:p>
     <w:p>
       <w:pPr>
@@ -5078,14 +5602,14 @@
           <w:lang w:val="en-GB"/>
         </w:rPr>
       </w:pPr>
-      <w:bookmarkStart w:id="10" w:name="_Toc22634352"/>
+      <w:bookmarkStart w:id="11" w:name="_Toc22886939"/>
       <w:r>
         <w:rPr>
           <w:lang w:val="en-GB"/>
         </w:rPr>
         <w:t>Test Setup and Plan</w:t>
       </w:r>
-      <w:bookmarkEnd w:id="10"/>
+      <w:bookmarkEnd w:id="11"/>
     </w:p>
     <w:p>
       <w:pPr>
@@ -5094,14 +5618,14 @@
           <w:lang w:val="en-GB"/>
         </w:rPr>
       </w:pPr>
-      <w:bookmarkStart w:id="11" w:name="_Toc22634353"/>
+      <w:bookmarkStart w:id="12" w:name="_Toc22886940"/>
       <w:r>
         <w:rPr>
           <w:lang w:val="en-GB"/>
         </w:rPr>
         <w:t>Computer Analysis Programs</w:t>
       </w:r>
-      <w:bookmarkEnd w:id="11"/>
+      <w:bookmarkEnd w:id="12"/>
     </w:p>
     <w:p>
       <w:pPr>
@@ -5110,14 +5634,14 @@
           <w:lang w:val="en-GB"/>
         </w:rPr>
       </w:pPr>
-      <w:bookmarkStart w:id="12" w:name="_Toc22634354"/>
+      <w:bookmarkStart w:id="13" w:name="_Toc22886941"/>
       <w:r>
         <w:rPr>
           <w:lang w:val="en-GB"/>
         </w:rPr>
         <w:t>Communication</w:t>
       </w:r>
-      <w:bookmarkEnd w:id="12"/>
+      <w:bookmarkEnd w:id="13"/>
     </w:p>
     <w:p>
       <w:pPr>
@@ -5126,26 +5650,40 @@
           <w:lang w:val="en-GB"/>
         </w:rPr>
       </w:pPr>
-      <w:bookmarkStart w:id="13" w:name="_Toc22634355"/>
+      <w:bookmarkStart w:id="14" w:name="_Toc22886942"/>
       <w:r>
         <w:rPr>
           <w:lang w:val="en-GB"/>
         </w:rPr>
         <w:t>Communication between ESP32 and PC</w:t>
       </w:r>
-      <w:bookmarkEnd w:id="13"/>
-    </w:p>
-    <w:p>
-      <w:pPr>
-        <w:rPr>
-          <w:lang w:val="en-GB"/>
-        </w:rPr>
-      </w:pPr>
-      <w:r>
-        <w:rPr>
-          <w:lang w:val="en-GB"/>
-        </w:rPr>
-        <w:t>Our initial plan for communication between the ESP32 and the computer was to use WiFi and send information via TCP. This is because TCP sen</w:t>
+      <w:bookmarkEnd w:id="14"/>
+    </w:p>
+    <w:p>
+      <w:pPr>
+        <w:rPr>
+          <w:lang w:val="en-GB"/>
+        </w:rPr>
+      </w:pPr>
+      <w:r>
+        <w:rPr>
+          <w:lang w:val="en-GB"/>
+        </w:rPr>
+        <w:t xml:space="preserve">Our initial plan for communication between the ESP32 and the computer was to use </w:t>
+      </w:r>
+      <w:proofErr w:type="spellStart"/>
+      <w:r>
+        <w:rPr>
+          <w:lang w:val="en-GB"/>
+        </w:rPr>
+        <w:t>WiFi</w:t>
+      </w:r>
+      <w:proofErr w:type="spellEnd"/>
+      <w:r>
+        <w:rPr>
+          <w:lang w:val="en-GB"/>
+        </w:rPr>
+        <w:t xml:space="preserve"> and send information via TCP. This is because TCP sen</w:t>
       </w:r>
       <w:r>
         <w:rPr>
@@ -5257,7 +5795,7 @@
           <w:lang w:val="en-GB"/>
         </w:rPr>
       </w:pPr>
-      <w:bookmarkStart w:id="14" w:name="_Toc22634356"/>
+      <w:bookmarkStart w:id="15" w:name="_Toc22886943"/>
       <w:r>
         <w:rPr>
           <w:lang w:val="en-GB"/>
@@ -5265,7 +5803,7 @@
         <w:lastRenderedPageBreak/>
         <w:t>results</w:t>
       </w:r>
-      <w:bookmarkEnd w:id="14"/>
+      <w:bookmarkEnd w:id="15"/>
     </w:p>
     <w:p>
       <w:pPr>
@@ -5274,14 +5812,14 @@
           <w:lang w:val="en-GB"/>
         </w:rPr>
       </w:pPr>
-      <w:bookmarkStart w:id="15" w:name="_Toc22634357"/>
+      <w:bookmarkStart w:id="16" w:name="_Toc22886944"/>
       <w:r>
         <w:rPr>
           <w:lang w:val="en-GB"/>
         </w:rPr>
         <w:t>Theoretical Analysis</w:t>
       </w:r>
-      <w:bookmarkEnd w:id="15"/>
+      <w:bookmarkEnd w:id="16"/>
     </w:p>
     <w:p>
       <w:pPr>
@@ -5290,14 +5828,14 @@
           <w:lang w:val="en-GB"/>
         </w:rPr>
       </w:pPr>
-      <w:bookmarkStart w:id="16" w:name="_Toc22634358"/>
+      <w:bookmarkStart w:id="17" w:name="_Toc22886945"/>
       <w:r>
         <w:rPr>
           <w:lang w:val="en-GB"/>
         </w:rPr>
         <w:t>Experimental Results</w:t>
       </w:r>
-      <w:bookmarkEnd w:id="16"/>
+      <w:bookmarkEnd w:id="17"/>
     </w:p>
     <w:p>
       <w:pPr>
@@ -5306,14 +5844,14 @@
           <w:lang w:val="en-GB"/>
         </w:rPr>
       </w:pPr>
-      <w:bookmarkStart w:id="17" w:name="_Toc22634359"/>
+      <w:bookmarkStart w:id="18" w:name="_Toc22886946"/>
       <w:r>
         <w:rPr>
           <w:lang w:val="en-GB"/>
         </w:rPr>
         <w:t>Design Alternatives</w:t>
       </w:r>
-      <w:bookmarkEnd w:id="17"/>
+      <w:bookmarkEnd w:id="18"/>
     </w:p>
     <w:p>
       <w:pPr>
@@ -5322,14 +5860,14 @@
           <w:lang w:val="en-GB"/>
         </w:rPr>
       </w:pPr>
-      <w:bookmarkStart w:id="18" w:name="_Toc22634360"/>
-      <w:r>
-        <w:rPr>
-          <w:lang w:val="en-GB"/>
-        </w:rPr>
-        <w:t>Mechanical</w:t>
-      </w:r>
-      <w:bookmarkEnd w:id="18"/>
+      <w:bookmarkStart w:id="19" w:name="_Toc22886947"/>
+      <w:r>
+        <w:rPr>
+          <w:lang w:val="en-GB"/>
+        </w:rPr>
+        <w:t>Alternative 1</w:t>
+      </w:r>
+      <w:bookmarkEnd w:id="19"/>
     </w:p>
     <w:p>
       <w:pPr>
@@ -5338,14 +5876,14 @@
           <w:lang w:val="en-GB"/>
         </w:rPr>
       </w:pPr>
-      <w:bookmarkStart w:id="19" w:name="_Toc22634361"/>
-      <w:r>
-        <w:rPr>
-          <w:lang w:val="en-GB"/>
-        </w:rPr>
-        <w:t>Hydraulic</w:t>
-      </w:r>
-      <w:bookmarkEnd w:id="19"/>
+      <w:bookmarkStart w:id="20" w:name="_Toc22886948"/>
+      <w:r>
+        <w:rPr>
+          <w:lang w:val="en-GB"/>
+        </w:rPr>
+        <w:t>Alternative 2</w:t>
+      </w:r>
+      <w:bookmarkEnd w:id="20"/>
     </w:p>
     <w:p>
       <w:pPr>
@@ -5354,14 +5892,14 @@
           <w:lang w:val="en-GB"/>
         </w:rPr>
       </w:pPr>
-      <w:bookmarkStart w:id="20" w:name="_Toc22634362"/>
-      <w:r>
-        <w:rPr>
-          <w:lang w:val="en-GB"/>
-        </w:rPr>
-        <w:t>Control System</w:t>
-      </w:r>
-      <w:bookmarkEnd w:id="20"/>
+      <w:bookmarkStart w:id="21" w:name="_Toc22886949"/>
+      <w:r>
+        <w:rPr>
+          <w:lang w:val="en-GB"/>
+        </w:rPr>
+        <w:t>Alternative 3</w:t>
+      </w:r>
+      <w:bookmarkEnd w:id="21"/>
     </w:p>
     <w:p>
       <w:pPr>
@@ -5370,12 +5908,14 @@
           <w:lang w:val="en-GB"/>
         </w:rPr>
       </w:pPr>
+      <w:bookmarkStart w:id="22" w:name="_Toc22886950"/>
       <w:r>
         <w:rPr>
           <w:lang w:val="en-GB"/>
         </w:rPr>
         <w:t>Challenges and Problems</w:t>
       </w:r>
+      <w:bookmarkEnd w:id="22"/>
     </w:p>
     <w:p>
       <w:pPr>
@@ -5384,12 +5924,14 @@
           <w:lang w:val="en-GB"/>
         </w:rPr>
       </w:pPr>
+      <w:bookmarkStart w:id="23" w:name="_Toc22886951"/>
       <w:r>
         <w:rPr>
           <w:lang w:val="en-GB"/>
         </w:rPr>
         <w:t>Communication challenges</w:t>
       </w:r>
+      <w:bookmarkEnd w:id="23"/>
     </w:p>
     <w:p>
       <w:pPr>
@@ -5439,7 +5981,35 @@
         <w:rPr>
           <w:lang w:val="en-GB"/>
         </w:rPr>
-        <w:t xml:space="preserve">connected to the WiFi and sent the test-package to a given IP and Port. But during the parsing of an incoming packet the ESP32 raised a Guru Meditation Error (the ESP32’s variation of a BSOD), saying “LoadProhibited” and gave a dump of information. </w:t>
+        <w:t xml:space="preserve">connected to the </w:t>
+      </w:r>
+      <w:proofErr w:type="spellStart"/>
+      <w:r>
+        <w:rPr>
+          <w:lang w:val="en-GB"/>
+        </w:rPr>
+        <w:t>WiFi</w:t>
+      </w:r>
+      <w:proofErr w:type="spellEnd"/>
+      <w:r>
+        <w:rPr>
+          <w:lang w:val="en-GB"/>
+        </w:rPr>
+        <w:t xml:space="preserve"> and sent the test-package to a given IP and Port. But during the parsing of an incoming packet the ESP32 raised a Guru Meditation Error (the ESP32’s variation of a BSOD), saying “</w:t>
+      </w:r>
+      <w:proofErr w:type="spellStart"/>
+      <w:r>
+        <w:rPr>
+          <w:lang w:val="en-GB"/>
+        </w:rPr>
+        <w:t>LoadProhibited</w:t>
+      </w:r>
+      <w:proofErr w:type="spellEnd"/>
+      <w:r>
+        <w:rPr>
+          <w:lang w:val="en-GB"/>
+        </w:rPr>
+        <w:t xml:space="preserve">” and gave a dump of information. </w:t>
       </w:r>
     </w:p>
     <w:p>
@@ -5481,6 +6051,7 @@
           <w:id w:val="1051651714"/>
           <w:citation/>
         </w:sdtPr>
+        <w:sdtEndPr/>
         <w:sdtContent>
           <w:r>
             <w:rPr>
@@ -5541,24 +6112,24 @@
           <w:lang w:val="en-GB"/>
         </w:rPr>
       </w:pPr>
-      <w:bookmarkStart w:id="21" w:name="_Toc22634363"/>
+      <w:bookmarkStart w:id="24" w:name="_Toc22886952"/>
       <w:r>
         <w:rPr>
           <w:lang w:val="en-GB"/>
         </w:rPr>
         <w:t>discussion</w:t>
       </w:r>
-      <w:bookmarkEnd w:id="21"/>
+      <w:bookmarkEnd w:id="24"/>
     </w:p>
     <w:p>
       <w:pPr>
         <w:pStyle w:val="Overskrift1"/>
       </w:pPr>
-      <w:bookmarkStart w:id="22" w:name="_Toc22634364"/>
+      <w:bookmarkStart w:id="25" w:name="_Toc22886953"/>
       <w:r>
         <w:t>Conclusion</w:t>
       </w:r>
-      <w:bookmarkEnd w:id="22"/>
+      <w:bookmarkEnd w:id="25"/>
     </w:p>
     <w:p>
       <w:pPr>
@@ -5667,7 +6238,7 @@
         </w:rPr>
       </w:pPr>
     </w:p>
-    <w:bookmarkStart w:id="23" w:name="_Toc22634365" w:displacedByCustomXml="next"/>
+    <w:bookmarkStart w:id="26" w:name="_Toc22886954" w:displacedByCustomXml="next"/>
     <w:sdt>
       <w:sdtPr>
         <w:rPr>
@@ -5694,7 +6265,7 @@
           <w:r>
             <w:t>REFERENCES</w:t>
           </w:r>
-          <w:bookmarkEnd w:id="23"/>
+          <w:bookmarkEnd w:id="26"/>
         </w:p>
         <w:sdt>
           <w:sdtPr>
@@ -6060,8 +6631,39 @@
           <w:color w:val="0000FF"/>
           <w:lang w:val="en-GB"/>
         </w:rPr>
-        <w:t xml:space="preserve"> – H.K. Woud and D.Stapersma</w:t>
-      </w:r>
+        <w:t xml:space="preserve"> – H.K. </w:t>
+      </w:r>
+      <w:proofErr w:type="spellStart"/>
+      <w:r>
+        <w:rPr>
+          <w:rFonts w:ascii="Arial" w:hAnsi="Arial" w:cs="Arial"/>
+          <w:bCs/>
+          <w:color w:val="0000FF"/>
+          <w:lang w:val="en-GB"/>
+        </w:rPr>
+        <w:t>Woud</w:t>
+      </w:r>
+      <w:proofErr w:type="spellEnd"/>
+      <w:r>
+        <w:rPr>
+          <w:rFonts w:ascii="Arial" w:hAnsi="Arial" w:cs="Arial"/>
+          <w:bCs/>
+          <w:color w:val="0000FF"/>
+          <w:lang w:val="en-GB"/>
+        </w:rPr>
+        <w:t xml:space="preserve"> and </w:t>
+      </w:r>
+      <w:proofErr w:type="spellStart"/>
+      <w:r>
+        <w:rPr>
+          <w:rFonts w:ascii="Arial" w:hAnsi="Arial" w:cs="Arial"/>
+          <w:bCs/>
+          <w:color w:val="0000FF"/>
+          <w:lang w:val="en-GB"/>
+        </w:rPr>
+        <w:t>D.Stapersma</w:t>
+      </w:r>
+      <w:proofErr w:type="spellEnd"/>
     </w:p>
     <w:p>
       <w:pPr>
@@ -6072,13 +6674,23 @@
           <w:lang w:val="en-GB" w:eastAsia="en-US"/>
         </w:rPr>
       </w:pPr>
+      <w:proofErr w:type="spellStart"/>
       <w:r>
         <w:rPr>
           <w:rFonts w:ascii="Arial" w:hAnsi="Arial" w:cs="Arial"/>
           <w:color w:val="0000FF"/>
           <w:lang w:val="en-GB" w:eastAsia="en-US"/>
         </w:rPr>
-        <w:t>Matlab. Wavelet Toolbox. Users Guide. The Math Works Inc.</w:t>
+        <w:t>Matlab</w:t>
+      </w:r>
+      <w:proofErr w:type="spellEnd"/>
+      <w:r>
+        <w:rPr>
+          <w:rFonts w:ascii="Arial" w:hAnsi="Arial" w:cs="Arial"/>
+          <w:color w:val="0000FF"/>
+          <w:lang w:val="en-GB" w:eastAsia="en-US"/>
+        </w:rPr>
+        <w:t>. Wavelet Toolbox. Users Guide. The Math Works Inc.</w:t>
       </w:r>
       <w:r>
         <w:rPr>
@@ -6163,7 +6775,7 @@
       <w:r>
         <w:br w:type="page"/>
       </w:r>
-      <w:bookmarkStart w:id="24" w:name="_Toc22634366"/>
+      <w:bookmarkStart w:id="27" w:name="_Toc22886955"/>
       <w:r>
         <w:rPr>
           <w:lang w:val="en-GB"/>
@@ -6171,7 +6783,7 @@
         <w:lastRenderedPageBreak/>
         <w:t>Appendix</w:t>
       </w:r>
-      <w:bookmarkEnd w:id="24"/>
+      <w:bookmarkEnd w:id="27"/>
     </w:p>
     <w:p>
       <w:pPr>
@@ -6413,15 +7025,35 @@
           <w:lang w:val="en-GB"/>
         </w:rPr>
       </w:pPr>
-      <w:r>
-        <w:t xml:space="preserve">Appendix </w:t>
+      <w:proofErr w:type="spellStart"/>
+      <w:r>
+        <w:t>Appendix</w:t>
+      </w:r>
+      <w:proofErr w:type="spellEnd"/>
+      <w:r>
+        <w:t xml:space="preserve"> </w:t>
       </w:r>
       <w:r>
         <w:t>E</w:t>
       </w:r>
       <w:r>
         <w:tab/>
-        <w:t>etc….etc…..</w:t>
+      </w:r>
+      <w:proofErr w:type="spellStart"/>
+      <w:r>
+        <w:t>etc</w:t>
+      </w:r>
+      <w:proofErr w:type="spellEnd"/>
+      <w:r>
+        <w:t>….</w:t>
+      </w:r>
+      <w:proofErr w:type="spellStart"/>
+      <w:r>
+        <w:t>etc</w:t>
+      </w:r>
+      <w:proofErr w:type="spellEnd"/>
+      <w:r>
+        <w:t>…..</w:t>
       </w:r>
     </w:p>
     <w:sectPr>
@@ -6472,7 +7104,23 @@
         <w:b/>
         <w:lang w:val="en-GB"/>
       </w:rPr>
-      <w:t>Postal adress:</w:t>
+      <w:t xml:space="preserve">Postal </w:t>
+    </w:r>
+    <w:proofErr w:type="spellStart"/>
+    <w:r>
+      <w:rPr>
+        <w:b/>
+        <w:lang w:val="en-GB"/>
+      </w:rPr>
+      <w:t>adress</w:t>
+    </w:r>
+    <w:proofErr w:type="spellEnd"/>
+    <w:r>
+      <w:rPr>
+        <w:b/>
+        <w:lang w:val="en-GB"/>
+      </w:rPr>
+      <w:t>:</w:t>
     </w:r>
     <w:r>
       <w:rPr>
@@ -6485,8 +7133,17 @@
         <w:b/>
         <w:lang w:val="en-GB"/>
       </w:rPr>
-      <w:t>Visit adress</w:t>
+      <w:t xml:space="preserve">Visit </w:t>
     </w:r>
+    <w:proofErr w:type="spellStart"/>
+    <w:r>
+      <w:rPr>
+        <w:b/>
+        <w:lang w:val="en-GB"/>
+      </w:rPr>
+      <w:t>adress</w:t>
+    </w:r>
+    <w:proofErr w:type="spellEnd"/>
     <w:r>
       <w:rPr>
         <w:lang w:val="en-GB"/>
@@ -8974,7 +9631,7 @@
 </file>
 
 <file path=customXml/itemProps1.xml><?xml version="1.0" encoding="utf-8"?>
-<ds:datastoreItem xmlns:ds="http://schemas.openxmlformats.org/officeDocument/2006/customXml" ds:itemID="{58DCF5B7-89A8-4842-B710-3F280CEA5CC1}">
+<ds:datastoreItem xmlns:ds="http://schemas.openxmlformats.org/officeDocument/2006/customXml" ds:itemID="{3CEE7801-E660-4D5F-8BD7-0A04AB32517E}">
   <ds:schemaRefs>
     <ds:schemaRef ds:uri="http://schemas.openxmlformats.org/officeDocument/2006/bibliography"/>
   </ds:schemaRefs>

</xml_diff>